<commit_message>
add comment, detail design using pydoc, create relationship with graphviz
</commit_message>
<xml_diff>
--- a/Report.docx
+++ b/Report.docx
@@ -83,7 +83,7 @@
           <w:sz w:val="32"/>
           <w:szCs w:val="32"/>
         </w:rPr>
-        <w:t xml:space="preserve">(Tuần thứ 1: </w:t>
+        <w:t xml:space="preserve">(Tuần thứ </w:t>
       </w:r>
       <w:r>
         <w:rPr>
@@ -93,7 +93,7 @@
           <w:sz w:val="32"/>
           <w:szCs w:val="32"/>
         </w:rPr>
-        <w:t>25</w:t>
+        <w:t>2</w:t>
       </w:r>
       <w:r>
         <w:rPr>
@@ -103,7 +103,7 @@
           <w:sz w:val="32"/>
           <w:szCs w:val="32"/>
         </w:rPr>
-        <w:t xml:space="preserve">/10/2021 – </w:t>
+        <w:t xml:space="preserve">: </w:t>
       </w:r>
       <w:r>
         <w:rPr>
@@ -113,7 +113,7 @@
           <w:sz w:val="32"/>
           <w:szCs w:val="32"/>
         </w:rPr>
-        <w:t>31</w:t>
+        <w:t>25</w:t>
       </w:r>
       <w:r>
         <w:rPr>
@@ -123,6 +123,26 @@
           <w:sz w:val="32"/>
           <w:szCs w:val="32"/>
         </w:rPr>
+        <w:t xml:space="preserve">/10/2021 – </w:t>
+      </w:r>
+      <w:r>
+        <w:rPr>
+          <w:rFonts w:ascii="Times New Roman" w:hAnsi="Times New Roman" w:cs="Times New Roman"/>
+          <w:b/>
+          <w:bCs/>
+          <w:sz w:val="32"/>
+          <w:szCs w:val="32"/>
+        </w:rPr>
+        <w:t>31</w:t>
+      </w:r>
+      <w:r>
+        <w:rPr>
+          <w:rFonts w:ascii="Times New Roman" w:hAnsi="Times New Roman" w:cs="Times New Roman"/>
+          <w:b/>
+          <w:bCs/>
+          <w:sz w:val="32"/>
+          <w:szCs w:val="32"/>
+        </w:rPr>
         <w:t>/10/2021)</w:t>
       </w:r>
     </w:p>
@@ -236,6 +256,7 @@
       <w:r>
         <w:rPr>
           <w:rFonts w:ascii="Times New Roman" w:hAnsi="Times New Roman" w:cs="Times New Roman"/>
+          <w:noProof/>
           <w:sz w:val="26"/>
           <w:szCs w:val="26"/>
         </w:rPr>
@@ -789,6 +810,1092 @@
         <w:t xml:space="preserve"> để vẽ ma trận quan hệ của các môn học.</w:t>
       </w:r>
     </w:p>
+    <w:p>
+      <w:pPr>
+        <w:rPr>
+          <w:rFonts w:ascii="Times New Roman" w:hAnsi="Times New Roman" w:cs="Times New Roman"/>
+          <w:sz w:val="26"/>
+          <w:szCs w:val="26"/>
+        </w:rPr>
+      </w:pPr>
+      <w:r>
+        <w:rPr>
+          <w:rFonts w:ascii="Times New Roman" w:hAnsi="Times New Roman" w:cs="Times New Roman"/>
+          <w:sz w:val="26"/>
+          <w:szCs w:val="26"/>
+        </w:rPr>
+        <w:br w:type="page"/>
+      </w:r>
+    </w:p>
+    <w:p>
+      <w:pPr>
+        <w:jc w:val="center"/>
+        <w:rPr>
+          <w:rFonts w:ascii="Times New Roman" w:hAnsi="Times New Roman" w:cs="Times New Roman"/>
+          <w:b/>
+          <w:bCs/>
+          <w:sz w:val="32"/>
+          <w:szCs w:val="32"/>
+        </w:rPr>
+      </w:pPr>
+      <w:r>
+        <w:rPr>
+          <w:rFonts w:ascii="Times New Roman" w:hAnsi="Times New Roman" w:cs="Times New Roman"/>
+          <w:b/>
+          <w:bCs/>
+          <w:sz w:val="32"/>
+          <w:szCs w:val="32"/>
+        </w:rPr>
+        <w:lastRenderedPageBreak/>
+        <w:t>Báo cáo hằng tuần</w:t>
+      </w:r>
+    </w:p>
+    <w:p>
+      <w:pPr>
+        <w:jc w:val="center"/>
+        <w:rPr>
+          <w:rFonts w:ascii="Times New Roman" w:hAnsi="Times New Roman" w:cs="Times New Roman"/>
+          <w:b/>
+          <w:bCs/>
+          <w:sz w:val="32"/>
+          <w:szCs w:val="32"/>
+        </w:rPr>
+      </w:pPr>
+      <w:r>
+        <w:rPr>
+          <w:rFonts w:ascii="Times New Roman" w:hAnsi="Times New Roman" w:cs="Times New Roman"/>
+          <w:b/>
+          <w:bCs/>
+          <w:sz w:val="32"/>
+          <w:szCs w:val="32"/>
+        </w:rPr>
+        <w:t xml:space="preserve">(Tuần thứ </w:t>
+      </w:r>
+      <w:r>
+        <w:rPr>
+          <w:rFonts w:ascii="Times New Roman" w:hAnsi="Times New Roman" w:cs="Times New Roman"/>
+          <w:b/>
+          <w:bCs/>
+          <w:sz w:val="32"/>
+          <w:szCs w:val="32"/>
+        </w:rPr>
+        <w:t>3</w:t>
+      </w:r>
+      <w:r>
+        <w:rPr>
+          <w:rFonts w:ascii="Times New Roman" w:hAnsi="Times New Roman" w:cs="Times New Roman"/>
+          <w:b/>
+          <w:bCs/>
+          <w:sz w:val="32"/>
+          <w:szCs w:val="32"/>
+        </w:rPr>
+        <w:t xml:space="preserve">: </w:t>
+      </w:r>
+      <w:r>
+        <w:rPr>
+          <w:rFonts w:ascii="Times New Roman" w:hAnsi="Times New Roman" w:cs="Times New Roman"/>
+          <w:b/>
+          <w:bCs/>
+          <w:sz w:val="32"/>
+          <w:szCs w:val="32"/>
+        </w:rPr>
+        <w:t>01</w:t>
+      </w:r>
+      <w:r>
+        <w:rPr>
+          <w:rFonts w:ascii="Times New Roman" w:hAnsi="Times New Roman" w:cs="Times New Roman"/>
+          <w:b/>
+          <w:bCs/>
+          <w:sz w:val="32"/>
+          <w:szCs w:val="32"/>
+        </w:rPr>
+        <w:t>/1</w:t>
+      </w:r>
+      <w:r>
+        <w:rPr>
+          <w:rFonts w:ascii="Times New Roman" w:hAnsi="Times New Roman" w:cs="Times New Roman"/>
+          <w:b/>
+          <w:bCs/>
+          <w:sz w:val="32"/>
+          <w:szCs w:val="32"/>
+        </w:rPr>
+        <w:t>1</w:t>
+      </w:r>
+      <w:r>
+        <w:rPr>
+          <w:rFonts w:ascii="Times New Roman" w:hAnsi="Times New Roman" w:cs="Times New Roman"/>
+          <w:b/>
+          <w:bCs/>
+          <w:sz w:val="32"/>
+          <w:szCs w:val="32"/>
+        </w:rPr>
+        <w:t xml:space="preserve">/2021 – </w:t>
+      </w:r>
+      <w:r>
+        <w:rPr>
+          <w:rFonts w:ascii="Times New Roman" w:hAnsi="Times New Roman" w:cs="Times New Roman"/>
+          <w:b/>
+          <w:bCs/>
+          <w:sz w:val="32"/>
+          <w:szCs w:val="32"/>
+        </w:rPr>
+        <w:t>07</w:t>
+      </w:r>
+      <w:r>
+        <w:rPr>
+          <w:rFonts w:ascii="Times New Roman" w:hAnsi="Times New Roman" w:cs="Times New Roman"/>
+          <w:b/>
+          <w:bCs/>
+          <w:sz w:val="32"/>
+          <w:szCs w:val="32"/>
+        </w:rPr>
+        <w:t>/1</w:t>
+      </w:r>
+      <w:r>
+        <w:rPr>
+          <w:rFonts w:ascii="Times New Roman" w:hAnsi="Times New Roman" w:cs="Times New Roman"/>
+          <w:b/>
+          <w:bCs/>
+          <w:sz w:val="32"/>
+          <w:szCs w:val="32"/>
+        </w:rPr>
+        <w:t>1</w:t>
+      </w:r>
+      <w:r>
+        <w:rPr>
+          <w:rFonts w:ascii="Times New Roman" w:hAnsi="Times New Roman" w:cs="Times New Roman"/>
+          <w:b/>
+          <w:bCs/>
+          <w:sz w:val="32"/>
+          <w:szCs w:val="32"/>
+        </w:rPr>
+        <w:t>/2021)</w:t>
+      </w:r>
+    </w:p>
+    <w:p>
+      <w:pPr>
+        <w:pStyle w:val="ListParagraph"/>
+        <w:numPr>
+          <w:ilvl w:val="0"/>
+          <w:numId w:val="4"/>
+        </w:numPr>
+        <w:rPr>
+          <w:rFonts w:ascii="Times New Roman" w:hAnsi="Times New Roman" w:cs="Times New Roman"/>
+          <w:sz w:val="26"/>
+          <w:szCs w:val="26"/>
+        </w:rPr>
+      </w:pPr>
+      <w:r>
+        <w:rPr>
+          <w:rFonts w:ascii="Times New Roman" w:hAnsi="Times New Roman" w:cs="Times New Roman"/>
+          <w:sz w:val="26"/>
+          <w:szCs w:val="26"/>
+        </w:rPr>
+        <w:t>Kết quả làm việc</w:t>
+      </w:r>
+    </w:p>
+    <w:p>
+      <w:pPr>
+        <w:pStyle w:val="ListParagraph"/>
+        <w:numPr>
+          <w:ilvl w:val="0"/>
+          <w:numId w:val="5"/>
+        </w:numPr>
+        <w:rPr>
+          <w:rFonts w:ascii="Times New Roman" w:hAnsi="Times New Roman" w:cs="Times New Roman"/>
+          <w:sz w:val="26"/>
+          <w:szCs w:val="26"/>
+        </w:rPr>
+      </w:pPr>
+      <w:r>
+        <w:rPr>
+          <w:rFonts w:ascii="Times New Roman" w:hAnsi="Times New Roman" w:cs="Times New Roman"/>
+          <w:sz w:val="26"/>
+          <w:szCs w:val="26"/>
+        </w:rPr>
+        <w:t>Thêm comment vào trong code</w:t>
+      </w:r>
+    </w:p>
+    <w:p>
+      <w:pPr>
+        <w:pStyle w:val="ListParagraph"/>
+        <w:numPr>
+          <w:ilvl w:val="0"/>
+          <w:numId w:val="5"/>
+        </w:numPr>
+        <w:rPr>
+          <w:rFonts w:ascii="Times New Roman" w:hAnsi="Times New Roman" w:cs="Times New Roman"/>
+          <w:sz w:val="26"/>
+          <w:szCs w:val="26"/>
+        </w:rPr>
+      </w:pPr>
+      <w:r>
+        <w:rPr>
+          <w:rFonts w:ascii="Times New Roman" w:hAnsi="Times New Roman" w:cs="Times New Roman"/>
+          <w:sz w:val="26"/>
+          <w:szCs w:val="26"/>
+        </w:rPr>
+        <w:t>Sử dụng pydoc sinh ra file html</w:t>
+      </w:r>
+    </w:p>
+    <w:p>
+      <w:pPr>
+        <w:pStyle w:val="ListParagraph"/>
+        <w:numPr>
+          <w:ilvl w:val="0"/>
+          <w:numId w:val="5"/>
+        </w:numPr>
+        <w:rPr>
+          <w:rFonts w:ascii="Times New Roman" w:hAnsi="Times New Roman" w:cs="Times New Roman"/>
+          <w:sz w:val="26"/>
+          <w:szCs w:val="26"/>
+        </w:rPr>
+      </w:pPr>
+      <w:r>
+        <w:rPr>
+          <w:rFonts w:ascii="Times New Roman" w:hAnsi="Times New Roman" w:cs="Times New Roman"/>
+          <w:sz w:val="26"/>
+          <w:szCs w:val="26"/>
+        </w:rPr>
+        <w:t>Kết quả:</w:t>
+      </w:r>
+    </w:p>
+    <w:p>
+      <w:pPr>
+        <w:ind w:left="720"/>
+        <w:rPr>
+          <w:rFonts w:ascii="Times New Roman" w:hAnsi="Times New Roman" w:cs="Times New Roman"/>
+          <w:sz w:val="26"/>
+          <w:szCs w:val="26"/>
+        </w:rPr>
+      </w:pPr>
+      <w:r>
+        <w:rPr>
+          <w:rFonts w:ascii="Times New Roman" w:hAnsi="Times New Roman" w:cs="Times New Roman"/>
+          <w:noProof/>
+          <w:sz w:val="26"/>
+          <w:szCs w:val="26"/>
+        </w:rPr>
+        <w:drawing>
+          <wp:inline distT="0" distB="0" distL="0" distR="0" wp14:anchorId="00AAF2D9" wp14:editId="562019E7">
+            <wp:extent cx="5943600" cy="2764790"/>
+            <wp:effectExtent l="0" t="0" r="0" b="0"/>
+            <wp:docPr id="3" name="Picture 3" descr="Graphical user interface, application, Teams&#10;&#10;Description automatically generated"/>
+            <wp:cNvGraphicFramePr>
+              <a:graphicFrameLocks xmlns:a="http://schemas.openxmlformats.org/drawingml/2006/main" noChangeAspect="1"/>
+            </wp:cNvGraphicFramePr>
+            <a:graphic xmlns:a="http://schemas.openxmlformats.org/drawingml/2006/main">
+              <a:graphicData uri="http://schemas.openxmlformats.org/drawingml/2006/picture">
+                <pic:pic xmlns:pic="http://schemas.openxmlformats.org/drawingml/2006/picture">
+                  <pic:nvPicPr>
+                    <pic:cNvPr id="3" name="Picture 3" descr="Graphical user interface, application, Teams&#10;&#10;Description automatically generated"/>
+                    <pic:cNvPicPr/>
+                  </pic:nvPicPr>
+                  <pic:blipFill>
+                    <a:blip r:embed="rId6"/>
+                    <a:stretch>
+                      <a:fillRect/>
+                    </a:stretch>
+                  </pic:blipFill>
+                  <pic:spPr>
+                    <a:xfrm>
+                      <a:off x="0" y="0"/>
+                      <a:ext cx="5943600" cy="2764790"/>
+                    </a:xfrm>
+                    <a:prstGeom prst="rect">
+                      <a:avLst/>
+                    </a:prstGeom>
+                  </pic:spPr>
+                </pic:pic>
+              </a:graphicData>
+            </a:graphic>
+          </wp:inline>
+        </w:drawing>
+      </w:r>
+    </w:p>
+    <w:p>
+      <w:pPr>
+        <w:pStyle w:val="ListParagraph"/>
+        <w:numPr>
+          <w:ilvl w:val="0"/>
+          <w:numId w:val="5"/>
+        </w:numPr>
+        <w:rPr>
+          <w:rFonts w:ascii="Times New Roman" w:hAnsi="Times New Roman" w:cs="Times New Roman"/>
+          <w:sz w:val="26"/>
+          <w:szCs w:val="26"/>
+        </w:rPr>
+      </w:pPr>
+      <w:r>
+        <w:rPr>
+          <w:rFonts w:ascii="Times New Roman" w:hAnsi="Times New Roman" w:cs="Times New Roman"/>
+          <w:sz w:val="26"/>
+          <w:szCs w:val="26"/>
+        </w:rPr>
+        <w:t xml:space="preserve">Tìm ra </w:t>
+      </w:r>
+      <w:r>
+        <w:rPr>
+          <w:rFonts w:ascii="Times New Roman" w:hAnsi="Times New Roman" w:cs="Times New Roman"/>
+          <w:sz w:val="26"/>
+          <w:szCs w:val="26"/>
+        </w:rPr>
+        <w:t>hướng giải quyết cho việc</w:t>
+      </w:r>
+      <w:r>
+        <w:rPr>
+          <w:rFonts w:ascii="Times New Roman" w:hAnsi="Times New Roman" w:cs="Times New Roman"/>
+          <w:sz w:val="26"/>
+          <w:szCs w:val="26"/>
+        </w:rPr>
+        <w:t xml:space="preserve"> thay thế việc sử dụng </w:t>
+      </w:r>
+      <w:r>
+        <w:rPr>
+          <w:rFonts w:ascii="Times New Roman" w:hAnsi="Times New Roman" w:cs="Times New Roman"/>
+          <w:i/>
+          <w:iCs/>
+          <w:sz w:val="26"/>
+          <w:szCs w:val="26"/>
+        </w:rPr>
+        <w:t>time.sleep</w:t>
+      </w:r>
+      <w:r>
+        <w:rPr>
+          <w:rFonts w:ascii="Times New Roman" w:hAnsi="Times New Roman" w:cs="Times New Roman"/>
+          <w:sz w:val="26"/>
+          <w:szCs w:val="26"/>
+        </w:rPr>
+        <w:t xml:space="preserve"> để chờ 1 thời gian cố định: sử dụng selenium wait</w:t>
+      </w:r>
+    </w:p>
+    <w:p>
+      <w:pPr>
+        <w:pStyle w:val="ListParagraph"/>
+        <w:ind w:left="1080"/>
+        <w:rPr>
+          <w:rFonts w:ascii="Times New Roman" w:hAnsi="Times New Roman" w:cs="Times New Roman"/>
+          <w:sz w:val="26"/>
+          <w:szCs w:val="26"/>
+        </w:rPr>
+      </w:pPr>
+      <w:r>
+        <w:rPr>
+          <w:rFonts w:ascii="Times New Roman" w:hAnsi="Times New Roman" w:cs="Times New Roman"/>
+          <w:sz w:val="26"/>
+          <w:szCs w:val="26"/>
+        </w:rPr>
+        <w:t xml:space="preserve">+ Implicit wait: </w:t>
+      </w:r>
+      <w:r>
+        <w:rPr>
+          <w:rFonts w:ascii="Times New Roman" w:hAnsi="Times New Roman" w:cs="Times New Roman"/>
+          <w:sz w:val="26"/>
+          <w:szCs w:val="26"/>
+        </w:rPr>
+        <w:t>nó sẽ yêu cầu web driver tạm dừng một khoảng thời gian nhất định đã thiết lập ban đầu</w:t>
+      </w:r>
+      <w:r>
+        <w:rPr>
+          <w:rFonts w:ascii="Times New Roman" w:hAnsi="Times New Roman" w:cs="Times New Roman"/>
+          <w:sz w:val="26"/>
+          <w:szCs w:val="26"/>
+        </w:rPr>
+        <w:t xml:space="preserve">. </w:t>
+      </w:r>
+      <w:r>
+        <w:rPr>
+          <w:rFonts w:ascii="Times New Roman" w:hAnsi="Times New Roman" w:cs="Times New Roman"/>
+          <w:sz w:val="26"/>
+          <w:szCs w:val="26"/>
+        </w:rPr>
+        <w:t>Implicit wait tương tự như sleep nên không cải thiện được tốc độ.</w:t>
+      </w:r>
+    </w:p>
+    <w:p>
+      <w:pPr>
+        <w:pStyle w:val="ListParagraph"/>
+        <w:ind w:left="1080"/>
+        <w:rPr>
+          <w:rFonts w:ascii="Times New Roman" w:hAnsi="Times New Roman" w:cs="Times New Roman"/>
+          <w:sz w:val="26"/>
+          <w:szCs w:val="26"/>
+        </w:rPr>
+      </w:pPr>
+      <w:r>
+        <w:rPr>
+          <w:rFonts w:ascii="Times New Roman" w:hAnsi="Times New Roman" w:cs="Times New Roman"/>
+          <w:sz w:val="26"/>
+          <w:szCs w:val="26"/>
+        </w:rPr>
+        <w:t xml:space="preserve">+ </w:t>
+      </w:r>
+      <w:r>
+        <w:rPr>
+          <w:rFonts w:ascii="Times New Roman" w:hAnsi="Times New Roman" w:cs="Times New Roman"/>
+          <w:sz w:val="26"/>
+          <w:szCs w:val="26"/>
+        </w:rPr>
+        <w:t>Explicit Wait</w:t>
+      </w:r>
+      <w:r>
+        <w:rPr>
+          <w:rFonts w:ascii="Times New Roman" w:hAnsi="Times New Roman" w:cs="Times New Roman"/>
+          <w:sz w:val="26"/>
+          <w:szCs w:val="26"/>
+        </w:rPr>
+        <w:t xml:space="preserve">: </w:t>
+      </w:r>
+      <w:r>
+        <w:rPr>
+          <w:rFonts w:ascii="Times New Roman" w:hAnsi="Times New Roman" w:cs="Times New Roman"/>
+          <w:sz w:val="26"/>
+          <w:szCs w:val="26"/>
+        </w:rPr>
+        <w:t xml:space="preserve">khi sử dụng explicit wait nó sẽ đi kèm với một điều kiện nào đó, tức là thay vì chờ đợi một khoảng thời gian được thiết lập sẵn thì </w:t>
+      </w:r>
+      <w:r>
+        <w:rPr>
+          <w:rFonts w:ascii="Times New Roman" w:hAnsi="Times New Roman" w:cs="Times New Roman"/>
+          <w:sz w:val="26"/>
+          <w:szCs w:val="26"/>
+        </w:rPr>
+        <w:t xml:space="preserve">nó </w:t>
+      </w:r>
+      <w:r>
+        <w:rPr>
+          <w:rFonts w:ascii="Times New Roman" w:hAnsi="Times New Roman" w:cs="Times New Roman"/>
+          <w:sz w:val="26"/>
+          <w:szCs w:val="26"/>
+        </w:rPr>
+        <w:t>sẽ chờ một điều kiện cụ thể nào đó hay kiểm tra khi việc wait đã vượt qua khoảng thời gian maximum nào đó, trước khi output ra một exception</w:t>
+      </w:r>
+      <w:r>
+        <w:rPr>
+          <w:rFonts w:ascii="Times New Roman" w:hAnsi="Times New Roman" w:cs="Times New Roman"/>
+          <w:sz w:val="26"/>
+          <w:szCs w:val="26"/>
+        </w:rPr>
+        <w:t>.</w:t>
+      </w:r>
+    </w:p>
+    <w:p>
+      <w:pPr>
+        <w:pStyle w:val="ListParagraph"/>
+        <w:ind w:left="1080"/>
+        <w:rPr>
+          <w:rFonts w:ascii="Times New Roman" w:hAnsi="Times New Roman" w:cs="Times New Roman"/>
+          <w:sz w:val="26"/>
+          <w:szCs w:val="26"/>
+        </w:rPr>
+      </w:pPr>
+      <w:r>
+        <w:rPr>
+          <w:rFonts w:ascii="Times New Roman" w:hAnsi="Times New Roman" w:cs="Times New Roman"/>
+          <w:sz w:val="26"/>
+          <w:szCs w:val="26"/>
+        </w:rPr>
+        <w:t xml:space="preserve">+ </w:t>
+      </w:r>
+      <w:r>
+        <w:rPr>
+          <w:rFonts w:ascii="Times New Roman" w:hAnsi="Times New Roman" w:cs="Times New Roman"/>
+          <w:sz w:val="26"/>
+          <w:szCs w:val="26"/>
+        </w:rPr>
+        <w:t>Fluent wait</w:t>
+      </w:r>
+      <w:r>
+        <w:rPr>
+          <w:rFonts w:ascii="Times New Roman" w:hAnsi="Times New Roman" w:cs="Times New Roman"/>
+          <w:sz w:val="26"/>
+          <w:szCs w:val="26"/>
+        </w:rPr>
+        <w:t xml:space="preserve">: Sử dụng trong tường hợp thời gian load một phần tử có thể khác nhau. </w:t>
+      </w:r>
+      <w:r>
+        <w:rPr>
+          <w:rFonts w:ascii="Times New Roman" w:hAnsi="Times New Roman" w:cs="Times New Roman"/>
+          <w:sz w:val="26"/>
+          <w:szCs w:val="26"/>
+        </w:rPr>
+        <w:t>Fluent wait sẽ tìm kiếm đi tìm kiếm lại cho đến khi tìm được phần tử đó hoặc đến khi time out thì thôi</w:t>
+      </w:r>
+      <w:r>
+        <w:rPr>
+          <w:rFonts w:ascii="Times New Roman" w:hAnsi="Times New Roman" w:cs="Times New Roman"/>
+          <w:sz w:val="26"/>
+          <w:szCs w:val="26"/>
+        </w:rPr>
+        <w:t xml:space="preserve">. Thay vì set </w:t>
+      </w:r>
+      <w:r>
+        <w:rPr>
+          <w:rFonts w:ascii="Times New Roman" w:hAnsi="Times New Roman" w:cs="Times New Roman"/>
+          <w:i/>
+          <w:iCs/>
+          <w:sz w:val="26"/>
+          <w:szCs w:val="26"/>
+        </w:rPr>
+        <w:t>time.sleep</w:t>
+      </w:r>
+      <w:r>
+        <w:rPr>
+          <w:rFonts w:ascii="Times New Roman" w:hAnsi="Times New Roman" w:cs="Times New Roman"/>
+          <w:sz w:val="26"/>
+          <w:szCs w:val="26"/>
+        </w:rPr>
+        <w:t xml:space="preserve"> cố định là 1s thì em có thể set timeout cho Fluent wait là 1s hoặc 2s và như vậy, khi đã tìm được phần tử thì sẽ thực hiện ấn nút mà không cần chờ thời gian cố định như ban đầu.</w:t>
+      </w:r>
+    </w:p>
+    <w:p>
+      <w:pPr>
+        <w:pStyle w:val="ListParagraph"/>
+        <w:numPr>
+          <w:ilvl w:val="0"/>
+          <w:numId w:val="6"/>
+        </w:numPr>
+        <w:rPr>
+          <w:rFonts w:ascii="Times New Roman" w:hAnsi="Times New Roman" w:cs="Times New Roman"/>
+          <w:sz w:val="26"/>
+          <w:szCs w:val="26"/>
+        </w:rPr>
+      </w:pPr>
+      <w:r>
+        <w:rPr>
+          <w:rFonts w:ascii="Times New Roman" w:hAnsi="Times New Roman" w:cs="Times New Roman"/>
+          <w:sz w:val="26"/>
+          <w:szCs w:val="26"/>
+        </w:rPr>
+        <w:t>Tuy nhiên, do không có thời gian để crawl dữ liệu lại từ đầu nên em chỉ tìm ra được phương pháp giải quyết vấn đề mà chưa triển khai vào code.</w:t>
+      </w:r>
+    </w:p>
+    <w:p>
+      <w:pPr>
+        <w:pStyle w:val="ListParagraph"/>
+        <w:numPr>
+          <w:ilvl w:val="0"/>
+          <w:numId w:val="5"/>
+        </w:numPr>
+        <w:rPr>
+          <w:rFonts w:ascii="Times New Roman" w:hAnsi="Times New Roman" w:cs="Times New Roman"/>
+          <w:sz w:val="26"/>
+          <w:szCs w:val="26"/>
+        </w:rPr>
+      </w:pPr>
+      <w:r>
+        <w:rPr>
+          <w:rFonts w:ascii="Times New Roman" w:hAnsi="Times New Roman" w:cs="Times New Roman"/>
+          <w:sz w:val="26"/>
+          <w:szCs w:val="26"/>
+        </w:rPr>
+        <w:t>Sử dụng graphviz để vẽ mỗi quan hệ của các học phần có học phần điều kiện</w:t>
+      </w:r>
+    </w:p>
+    <w:p>
+      <w:pPr>
+        <w:ind w:left="720"/>
+        <w:rPr>
+          <w:rFonts w:ascii="Times New Roman" w:hAnsi="Times New Roman" w:cs="Times New Roman"/>
+          <w:sz w:val="26"/>
+          <w:szCs w:val="26"/>
+        </w:rPr>
+      </w:pPr>
+      <w:r>
+        <w:rPr>
+          <w:rFonts w:ascii="Times New Roman" w:hAnsi="Times New Roman" w:cs="Times New Roman"/>
+          <w:sz w:val="26"/>
+          <w:szCs w:val="26"/>
+        </w:rPr>
+        <w:lastRenderedPageBreak/>
+        <w:drawing>
+          <wp:inline distT="0" distB="0" distL="0" distR="0" wp14:anchorId="695DE2DB" wp14:editId="7F60AB33">
+            <wp:extent cx="5943600" cy="2738120"/>
+            <wp:effectExtent l="0" t="0" r="0" b="5080"/>
+            <wp:docPr id="2" name="Picture 2" descr="Diagram, schematic&#10;&#10;Description automatically generated"/>
+            <wp:cNvGraphicFramePr>
+              <a:graphicFrameLocks xmlns:a="http://schemas.openxmlformats.org/drawingml/2006/main" noChangeAspect="1"/>
+            </wp:cNvGraphicFramePr>
+            <a:graphic xmlns:a="http://schemas.openxmlformats.org/drawingml/2006/main">
+              <a:graphicData uri="http://schemas.openxmlformats.org/drawingml/2006/picture">
+                <pic:pic xmlns:pic="http://schemas.openxmlformats.org/drawingml/2006/picture">
+                  <pic:nvPicPr>
+                    <pic:cNvPr id="2" name="Picture 2" descr="Diagram, schematic&#10;&#10;Description automatically generated"/>
+                    <pic:cNvPicPr/>
+                  </pic:nvPicPr>
+                  <pic:blipFill>
+                    <a:blip r:embed="rId7"/>
+                    <a:stretch>
+                      <a:fillRect/>
+                    </a:stretch>
+                  </pic:blipFill>
+                  <pic:spPr>
+                    <a:xfrm>
+                      <a:off x="0" y="0"/>
+                      <a:ext cx="5943600" cy="2738120"/>
+                    </a:xfrm>
+                    <a:prstGeom prst="rect">
+                      <a:avLst/>
+                    </a:prstGeom>
+                  </pic:spPr>
+                </pic:pic>
+              </a:graphicData>
+            </a:graphic>
+          </wp:inline>
+        </w:drawing>
+      </w:r>
+    </w:p>
+    <w:p>
+      <w:pPr>
+        <w:pStyle w:val="ListParagraph"/>
+        <w:numPr>
+          <w:ilvl w:val="0"/>
+          <w:numId w:val="4"/>
+        </w:numPr>
+        <w:rPr>
+          <w:rFonts w:ascii="Times New Roman" w:hAnsi="Times New Roman" w:cs="Times New Roman"/>
+          <w:sz w:val="26"/>
+          <w:szCs w:val="26"/>
+        </w:rPr>
+      </w:pPr>
+      <w:r>
+        <w:rPr>
+          <w:rFonts w:ascii="Times New Roman" w:hAnsi="Times New Roman" w:cs="Times New Roman"/>
+          <w:sz w:val="26"/>
+          <w:szCs w:val="26"/>
+        </w:rPr>
+        <w:t>Các bước thực hiện</w:t>
+      </w:r>
+    </w:p>
+    <w:p>
+      <w:pPr>
+        <w:pStyle w:val="ListParagraph"/>
+        <w:numPr>
+          <w:ilvl w:val="0"/>
+          <w:numId w:val="3"/>
+        </w:numPr>
+        <w:rPr>
+          <w:rFonts w:ascii="Times New Roman" w:hAnsi="Times New Roman" w:cs="Times New Roman"/>
+          <w:sz w:val="26"/>
+          <w:szCs w:val="26"/>
+        </w:rPr>
+      </w:pPr>
+      <w:r>
+        <w:rPr>
+          <w:rFonts w:ascii="Times New Roman" w:hAnsi="Times New Roman" w:cs="Times New Roman"/>
+          <w:sz w:val="26"/>
+          <w:szCs w:val="26"/>
+        </w:rPr>
+        <w:t>Về Detail Design:</w:t>
+      </w:r>
+    </w:p>
+    <w:p>
+      <w:pPr>
+        <w:pStyle w:val="ListParagraph"/>
+        <w:numPr>
+          <w:ilvl w:val="0"/>
+          <w:numId w:val="5"/>
+        </w:numPr>
+        <w:rPr>
+          <w:rFonts w:ascii="Times New Roman" w:hAnsi="Times New Roman" w:cs="Times New Roman"/>
+          <w:sz w:val="26"/>
+          <w:szCs w:val="26"/>
+        </w:rPr>
+      </w:pPr>
+      <w:r>
+        <w:rPr>
+          <w:rFonts w:ascii="Times New Roman" w:hAnsi="Times New Roman" w:cs="Times New Roman"/>
+          <w:sz w:val="26"/>
+          <w:szCs w:val="26"/>
+        </w:rPr>
+        <w:t>Thực hiện comment code, sủ dụng form ’’’ &lt;comment&gt; ’’’.</w:t>
+      </w:r>
+    </w:p>
+    <w:p>
+      <w:pPr>
+        <w:pStyle w:val="ListParagraph"/>
+        <w:numPr>
+          <w:ilvl w:val="0"/>
+          <w:numId w:val="5"/>
+        </w:numPr>
+        <w:rPr>
+          <w:rFonts w:ascii="Times New Roman" w:hAnsi="Times New Roman" w:cs="Times New Roman"/>
+          <w:sz w:val="26"/>
+          <w:szCs w:val="26"/>
+        </w:rPr>
+      </w:pPr>
+      <w:r>
+        <w:rPr>
+          <w:rFonts w:ascii="Times New Roman" w:hAnsi="Times New Roman" w:cs="Times New Roman"/>
+          <w:sz w:val="26"/>
+          <w:szCs w:val="26"/>
+        </w:rPr>
+        <w:t>Truy cập vào folder chứa file .py mới thêm comment ở trên.</w:t>
+      </w:r>
+    </w:p>
+    <w:p>
+      <w:pPr>
+        <w:pStyle w:val="ListParagraph"/>
+        <w:numPr>
+          <w:ilvl w:val="0"/>
+          <w:numId w:val="5"/>
+        </w:numPr>
+        <w:rPr>
+          <w:rFonts w:ascii="Times New Roman" w:hAnsi="Times New Roman" w:cs="Times New Roman"/>
+          <w:i/>
+          <w:iCs/>
+          <w:sz w:val="26"/>
+          <w:szCs w:val="26"/>
+        </w:rPr>
+      </w:pPr>
+      <w:r>
+        <w:rPr>
+          <w:rFonts w:ascii="Times New Roman" w:hAnsi="Times New Roman" w:cs="Times New Roman"/>
+          <w:sz w:val="26"/>
+          <w:szCs w:val="26"/>
+        </w:rPr>
+        <w:t xml:space="preserve">Thực hiện câu lệnh: </w:t>
+      </w:r>
+      <w:r>
+        <w:rPr>
+          <w:rFonts w:ascii="Times New Roman" w:hAnsi="Times New Roman" w:cs="Times New Roman"/>
+          <w:i/>
+          <w:iCs/>
+          <w:sz w:val="26"/>
+          <w:szCs w:val="26"/>
+        </w:rPr>
+        <w:t>pydoc -w crawl_courses_list</w:t>
+      </w:r>
+      <w:r>
+        <w:rPr>
+          <w:rFonts w:ascii="Times New Roman" w:hAnsi="Times New Roman" w:cs="Times New Roman"/>
+          <w:sz w:val="26"/>
+          <w:szCs w:val="26"/>
+        </w:rPr>
+        <w:t xml:space="preserve"> để render ra file html.</w:t>
+      </w:r>
+    </w:p>
+    <w:p>
+      <w:pPr>
+        <w:pStyle w:val="ListParagraph"/>
+        <w:numPr>
+          <w:ilvl w:val="0"/>
+          <w:numId w:val="5"/>
+        </w:numPr>
+        <w:rPr>
+          <w:rFonts w:ascii="Times New Roman" w:hAnsi="Times New Roman" w:cs="Times New Roman"/>
+          <w:i/>
+          <w:iCs/>
+          <w:sz w:val="26"/>
+          <w:szCs w:val="26"/>
+        </w:rPr>
+      </w:pPr>
+      <w:r>
+        <w:rPr>
+          <w:rFonts w:ascii="Times New Roman" w:hAnsi="Times New Roman" w:cs="Times New Roman"/>
+          <w:sz w:val="26"/>
+          <w:szCs w:val="26"/>
+        </w:rPr>
+        <w:t>Mở file html bằng trình duyệt để có kết quả.</w:t>
+      </w:r>
+    </w:p>
+    <w:p>
+      <w:pPr>
+        <w:pStyle w:val="ListParagraph"/>
+        <w:numPr>
+          <w:ilvl w:val="0"/>
+          <w:numId w:val="3"/>
+        </w:numPr>
+        <w:rPr>
+          <w:rFonts w:ascii="Times New Roman" w:hAnsi="Times New Roman" w:cs="Times New Roman"/>
+          <w:sz w:val="26"/>
+          <w:szCs w:val="26"/>
+        </w:rPr>
+      </w:pPr>
+      <w:r>
+        <w:rPr>
+          <w:rFonts w:ascii="Times New Roman" w:hAnsi="Times New Roman" w:cs="Times New Roman"/>
+          <w:sz w:val="26"/>
+          <w:szCs w:val="26"/>
+        </w:rPr>
+        <w:t>Về graphviz:</w:t>
+      </w:r>
+    </w:p>
+    <w:p>
+      <w:pPr>
+        <w:pStyle w:val="ListParagraph"/>
+        <w:numPr>
+          <w:ilvl w:val="0"/>
+          <w:numId w:val="5"/>
+        </w:numPr>
+        <w:rPr>
+          <w:rFonts w:ascii="Times New Roman" w:hAnsi="Times New Roman" w:cs="Times New Roman"/>
+          <w:sz w:val="26"/>
+          <w:szCs w:val="26"/>
+        </w:rPr>
+      </w:pPr>
+      <w:r>
+        <w:rPr>
+          <w:rFonts w:ascii="Times New Roman" w:hAnsi="Times New Roman" w:cs="Times New Roman"/>
+          <w:sz w:val="26"/>
+          <w:szCs w:val="26"/>
+        </w:rPr>
+        <w:t>Thực hiện mở file csv chứa data crawl được.</w:t>
+      </w:r>
+    </w:p>
+    <w:p>
+      <w:pPr>
+        <w:pStyle w:val="ListParagraph"/>
+        <w:numPr>
+          <w:ilvl w:val="0"/>
+          <w:numId w:val="5"/>
+        </w:numPr>
+        <w:rPr>
+          <w:rFonts w:ascii="Times New Roman" w:hAnsi="Times New Roman" w:cs="Times New Roman"/>
+          <w:sz w:val="26"/>
+          <w:szCs w:val="26"/>
+        </w:rPr>
+      </w:pPr>
+      <w:r>
+        <w:rPr>
+          <w:rFonts w:ascii="Times New Roman" w:hAnsi="Times New Roman" w:cs="Times New Roman"/>
+          <w:sz w:val="26"/>
+          <w:szCs w:val="26"/>
+        </w:rPr>
+        <w:t xml:space="preserve">Đọc file csv, với mỗi dòng, kiểm tra xem có tồn tại dữ liệu tại trường </w:t>
+      </w:r>
+      <w:r>
+        <w:rPr>
+          <w:rFonts w:ascii="Times New Roman" w:hAnsi="Times New Roman" w:cs="Times New Roman"/>
+          <w:sz w:val="26"/>
+          <w:szCs w:val="26"/>
+        </w:rPr>
+        <w:t>“</w:t>
+      </w:r>
+      <w:r>
+        <w:rPr>
+          <w:rFonts w:ascii="Times New Roman" w:hAnsi="Times New Roman" w:cs="Times New Roman"/>
+          <w:sz w:val="26"/>
+          <w:szCs w:val="26"/>
+        </w:rPr>
+        <w:t>Học phần điều kiện</w:t>
+      </w:r>
+      <w:r>
+        <w:rPr>
+          <w:rFonts w:ascii="Times New Roman" w:hAnsi="Times New Roman" w:cs="Times New Roman"/>
+          <w:sz w:val="26"/>
+          <w:szCs w:val="26"/>
+        </w:rPr>
+        <w:t xml:space="preserve">” hay không. Nếu không có sẽ bỏ qua dòng đó. Nếu tồn tại thì ta sẽ lấy thông tin 2 trường “Mã HP” và “Học phần điều kiện” của dòng đó và tiến hành tạo node và edge. </w:t>
+      </w:r>
+    </w:p>
+    <w:p>
+      <w:pPr>
+        <w:pStyle w:val="ListParagraph"/>
+        <w:numPr>
+          <w:ilvl w:val="0"/>
+          <w:numId w:val="5"/>
+        </w:numPr>
+        <w:rPr>
+          <w:rFonts w:ascii="Times New Roman" w:hAnsi="Times New Roman" w:cs="Times New Roman"/>
+          <w:sz w:val="26"/>
+          <w:szCs w:val="26"/>
+        </w:rPr>
+      </w:pPr>
+      <w:r>
+        <w:rPr>
+          <w:rFonts w:ascii="Times New Roman" w:hAnsi="Times New Roman" w:cs="Times New Roman"/>
+          <w:sz w:val="26"/>
+          <w:szCs w:val="26"/>
+        </w:rPr>
+        <w:t>Cuối cùng xuất ra file .gv và sẽ ma trận quan hệ. Kết quả lưu vào file pdf</w:t>
+      </w:r>
+    </w:p>
+    <w:p>
+      <w:pPr>
+        <w:pStyle w:val="ListParagraph"/>
+        <w:numPr>
+          <w:ilvl w:val="0"/>
+          <w:numId w:val="4"/>
+        </w:numPr>
+        <w:rPr>
+          <w:rFonts w:ascii="Times New Roman" w:hAnsi="Times New Roman" w:cs="Times New Roman"/>
+          <w:sz w:val="26"/>
+          <w:szCs w:val="26"/>
+        </w:rPr>
+      </w:pPr>
+      <w:r>
+        <w:rPr>
+          <w:rFonts w:ascii="Times New Roman" w:hAnsi="Times New Roman" w:cs="Times New Roman"/>
+          <w:sz w:val="26"/>
+          <w:szCs w:val="26"/>
+        </w:rPr>
+        <w:t>Các vấn đề và hướng giải quyết</w:t>
+      </w:r>
+    </w:p>
+    <w:p>
+      <w:pPr>
+        <w:pStyle w:val="ListParagraph"/>
+        <w:numPr>
+          <w:ilvl w:val="0"/>
+          <w:numId w:val="3"/>
+        </w:numPr>
+        <w:rPr>
+          <w:rFonts w:ascii="Times New Roman" w:hAnsi="Times New Roman" w:cs="Times New Roman"/>
+          <w:sz w:val="26"/>
+          <w:szCs w:val="26"/>
+        </w:rPr>
+      </w:pPr>
+      <w:r>
+        <w:rPr>
+          <w:rFonts w:ascii="Times New Roman" w:hAnsi="Times New Roman" w:cs="Times New Roman"/>
+          <w:sz w:val="26"/>
+          <w:szCs w:val="26"/>
+        </w:rPr>
+        <w:t>Các vấn đề:</w:t>
+      </w:r>
+    </w:p>
+    <w:p>
+      <w:pPr>
+        <w:pStyle w:val="ListParagraph"/>
+        <w:numPr>
+          <w:ilvl w:val="0"/>
+          <w:numId w:val="7"/>
+        </w:numPr>
+        <w:rPr>
+          <w:rFonts w:ascii="Times New Roman" w:hAnsi="Times New Roman" w:cs="Times New Roman"/>
+          <w:sz w:val="26"/>
+          <w:szCs w:val="26"/>
+        </w:rPr>
+      </w:pPr>
+      <w:r>
+        <w:rPr>
+          <w:rFonts w:ascii="Times New Roman" w:hAnsi="Times New Roman" w:cs="Times New Roman"/>
+          <w:sz w:val="26"/>
+          <w:szCs w:val="26"/>
+        </w:rPr>
+        <w:t xml:space="preserve">Em xem kết quả file html render ra có vẻ không được </w:t>
+      </w:r>
+      <w:r>
+        <w:rPr>
+          <w:rFonts w:ascii="Times New Roman" w:hAnsi="Times New Roman" w:cs="Times New Roman"/>
+          <w:sz w:val="26"/>
+          <w:szCs w:val="26"/>
+        </w:rPr>
+        <w:t>ổn nhưng khong biết chỉnh thế nào.</w:t>
+      </w:r>
+    </w:p>
+    <w:p>
+      <w:pPr>
+        <w:pStyle w:val="ListParagraph"/>
+        <w:numPr>
+          <w:ilvl w:val="0"/>
+          <w:numId w:val="7"/>
+        </w:numPr>
+        <w:rPr>
+          <w:rFonts w:ascii="Times New Roman" w:hAnsi="Times New Roman" w:cs="Times New Roman"/>
+          <w:sz w:val="26"/>
+          <w:szCs w:val="26"/>
+        </w:rPr>
+      </w:pPr>
+      <w:r>
+        <w:rPr>
+          <w:rFonts w:ascii="Times New Roman" w:hAnsi="Times New Roman" w:cs="Times New Roman"/>
+          <w:sz w:val="26"/>
+          <w:szCs w:val="26"/>
+        </w:rPr>
+        <w:t>Khi vẽ ma trận quan hệ giữa các học phần thì em chỉ vẽ được cơ bản nhất là trên cùng 1 dòng nên bố cục chưa được đẹp. Có những môn học có nhiều học phần điều kiện hoặc chỉ thỏa mãn 1 trong các học phần thì em chưa bóc tách dữ liệu để vẽ một cách chuẩn xác được mà còn để nguyên các học phần đó thành 1 node để vẽ.</w:t>
+      </w:r>
+    </w:p>
+    <w:p>
+      <w:pPr>
+        <w:pStyle w:val="ListParagraph"/>
+        <w:numPr>
+          <w:ilvl w:val="0"/>
+          <w:numId w:val="7"/>
+        </w:numPr>
+        <w:rPr>
+          <w:rFonts w:ascii="Times New Roman" w:hAnsi="Times New Roman" w:cs="Times New Roman"/>
+          <w:sz w:val="26"/>
+          <w:szCs w:val="26"/>
+        </w:rPr>
+      </w:pPr>
+      <w:r>
+        <w:rPr>
+          <w:rFonts w:ascii="Times New Roman" w:hAnsi="Times New Roman" w:cs="Times New Roman"/>
+          <w:sz w:val="26"/>
+          <w:szCs w:val="26"/>
+        </w:rPr>
+        <w:t>Do tuần này em hơi bận nên vẫn chưa làm phần crawl duy nhất 1 học phần trong tham số dòng lệnh truyền vào.</w:t>
+      </w:r>
+    </w:p>
+    <w:p>
+      <w:pPr>
+        <w:pStyle w:val="ListParagraph"/>
+        <w:numPr>
+          <w:ilvl w:val="0"/>
+          <w:numId w:val="3"/>
+        </w:numPr>
+        <w:rPr>
+          <w:rFonts w:ascii="Times New Roman" w:hAnsi="Times New Roman" w:cs="Times New Roman"/>
+          <w:sz w:val="26"/>
+          <w:szCs w:val="26"/>
+        </w:rPr>
+      </w:pPr>
+      <w:r>
+        <w:rPr>
+          <w:rFonts w:ascii="Times New Roman" w:hAnsi="Times New Roman" w:cs="Times New Roman"/>
+          <w:sz w:val="26"/>
+          <w:szCs w:val="26"/>
+        </w:rPr>
+        <w:t>Hướng giải quyết:</w:t>
+      </w:r>
+    </w:p>
+    <w:p>
+      <w:pPr>
+        <w:pStyle w:val="ListParagraph"/>
+        <w:numPr>
+          <w:ilvl w:val="0"/>
+          <w:numId w:val="7"/>
+        </w:numPr>
+        <w:rPr>
+          <w:rFonts w:ascii="Times New Roman" w:hAnsi="Times New Roman" w:cs="Times New Roman"/>
+          <w:sz w:val="26"/>
+          <w:szCs w:val="26"/>
+        </w:rPr>
+      </w:pPr>
+      <w:r>
+        <w:rPr>
+          <w:rFonts w:ascii="Times New Roman" w:hAnsi="Times New Roman" w:cs="Times New Roman"/>
+          <w:sz w:val="26"/>
+          <w:szCs w:val="26"/>
+        </w:rPr>
+        <w:lastRenderedPageBreak/>
+        <w:t>Em sẽ tìm hiểu thêm cách vẽ trên nhiều dòng của graphviz để bố cục được đẹp hơn.</w:t>
+      </w:r>
+    </w:p>
+    <w:p>
+      <w:pPr>
+        <w:pStyle w:val="ListParagraph"/>
+        <w:numPr>
+          <w:ilvl w:val="0"/>
+          <w:numId w:val="7"/>
+        </w:numPr>
+        <w:rPr>
+          <w:rFonts w:ascii="Times New Roman" w:hAnsi="Times New Roman" w:cs="Times New Roman"/>
+          <w:sz w:val="26"/>
+          <w:szCs w:val="26"/>
+        </w:rPr>
+      </w:pPr>
+      <w:r>
+        <w:rPr>
+          <w:rFonts w:ascii="Times New Roman" w:hAnsi="Times New Roman" w:cs="Times New Roman"/>
+          <w:sz w:val="26"/>
+          <w:szCs w:val="26"/>
+        </w:rPr>
+        <w:t>Em sẽ giành thời gian hơn để làm tiếp phần chưa hoàn thành được trong tuần này.</w:t>
+      </w:r>
+    </w:p>
     <w:sectPr>
       <w:pgSz w:w="12240" w:h="15840"/>
       <w:pgMar w:top="1440" w:right="1440" w:bottom="1440" w:left="1440" w:header="720" w:footer="720" w:gutter="0"/>
@@ -802,6 +1909,118 @@
 <file path=word/numbering.xml><?xml version="1.0" encoding="utf-8"?>
 <w:numbering xmlns:wpc="http://schemas.microsoft.com/office/word/2010/wordprocessingCanvas" xmlns:cx="http://schemas.microsoft.com/office/drawing/2014/chartex" xmlns:cx1="http://schemas.microsoft.com/office/drawing/2015/9/8/chartex" xmlns:cx2="http://schemas.microsoft.com/office/drawing/2015/10/21/chartex" xmlns:cx3="http://schemas.microsoft.com/office/drawing/2016/5/9/chartex" xmlns:cx4="http://schemas.microsoft.com/office/drawing/2016/5/10/chartex" xmlns:cx5="http://schemas.microsoft.com/office/drawing/2016/5/11/chartex" xmlns:cx6="http://schemas.microsoft.com/office/drawing/2016/5/12/chartex" xmlns:cx7="http://schemas.microsoft.com/office/drawing/2016/5/13/chartex" xmlns:cx8="http://schemas.microsoft.com/office/drawing/2016/5/14/chartex" xmlns:mc="http://schemas.openxmlformats.org/markup-compatibility/2006" xmlns:aink="http://schemas.microsoft.com/office/drawing/2016/ink" xmlns:am3d="http://schemas.microsoft.com/office/drawing/2017/model3d" xmlns:o="urn:schemas-microsoft-com:office:office" xmlns:r="http://schemas.openxmlformats.org/officeDocument/2006/relationships" xmlns:m="http://schemas.openxmlformats.org/officeDocument/2006/math" xmlns:v="urn:schemas-microsoft-com:vml" xmlns:wp14="http://schemas.microsoft.com/office/word/2010/wordprocessingDrawing" xmlns:wp="http://schemas.openxmlformats.org/drawingml/2006/wordprocessingDrawing" xmlns:w10="urn:schemas-microsoft-com:office:word" xmlns:w="http://schemas.openxmlformats.org/wordprocessingml/2006/main" xmlns:w14="http://schemas.microsoft.com/office/word/2010/wordml" xmlns:w15="http://schemas.microsoft.com/office/word/2012/wordml" xmlns:w16cex="http://schemas.microsoft.com/office/word/2018/wordml/cex" xmlns:w16cid="http://schemas.microsoft.com/office/word/2016/wordml/cid" xmlns:w16="http://schemas.microsoft.com/office/word/2018/wordml" xmlns:w16sdtdh="http://schemas.microsoft.com/office/word/2020/wordml/sdtdatahash" xmlns:w16se="http://schemas.microsoft.com/office/word/2015/wordml/symex" xmlns:wpg="http://schemas.microsoft.com/office/word/2010/wordprocessingGroup" xmlns:wpi="http://schemas.microsoft.com/office/word/2010/wordprocessingInk" xmlns:wne="http://schemas.microsoft.com/office/word/2006/wordml" xmlns:wps="http://schemas.microsoft.com/office/word/2010/wordprocessingShape" mc:Ignorable="w14 w15 w16se w16cid w16 w16cex w16sdtdh wp14">
   <w:abstractNum w:abstractNumId="0" w15:restartNumberingAfterBreak="0">
+    <w:nsid w:val="00F02DA5"/>
+    <w:multiLevelType w:val="hybridMultilevel"/>
+    <w:tmpl w:val="8D545CA6"/>
+    <w:lvl w:ilvl="0" w:tplc="85C45030">
+      <w:numFmt w:val="bullet"/>
+      <w:lvlText w:val="-"/>
+      <w:lvlJc w:val="left"/>
+      <w:pPr>
+        <w:ind w:left="1080" w:hanging="360"/>
+      </w:pPr>
+      <w:rPr>
+        <w:rFonts w:ascii="Times New Roman" w:eastAsiaTheme="minorHAnsi" w:hAnsi="Times New Roman" w:cs="Times New Roman" w:hint="default"/>
+      </w:rPr>
+    </w:lvl>
+    <w:lvl w:ilvl="1" w:tplc="FFFFFFFF" w:tentative="1">
+      <w:start w:val="1"/>
+      <w:numFmt w:val="bullet"/>
+      <w:lvlText w:val="o"/>
+      <w:lvlJc w:val="left"/>
+      <w:pPr>
+        <w:ind w:left="1800" w:hanging="360"/>
+      </w:pPr>
+      <w:rPr>
+        <w:rFonts w:ascii="Courier New" w:hAnsi="Courier New" w:cs="Courier New" w:hint="default"/>
+      </w:rPr>
+    </w:lvl>
+    <w:lvl w:ilvl="2" w:tplc="FFFFFFFF" w:tentative="1">
+      <w:start w:val="1"/>
+      <w:numFmt w:val="bullet"/>
+      <w:lvlText w:val=""/>
+      <w:lvlJc w:val="left"/>
+      <w:pPr>
+        <w:ind w:left="2520" w:hanging="360"/>
+      </w:pPr>
+      <w:rPr>
+        <w:rFonts w:ascii="Wingdings" w:hAnsi="Wingdings" w:hint="default"/>
+      </w:rPr>
+    </w:lvl>
+    <w:lvl w:ilvl="3" w:tplc="FFFFFFFF" w:tentative="1">
+      <w:start w:val="1"/>
+      <w:numFmt w:val="bullet"/>
+      <w:lvlText w:val=""/>
+      <w:lvlJc w:val="left"/>
+      <w:pPr>
+        <w:ind w:left="3240" w:hanging="360"/>
+      </w:pPr>
+      <w:rPr>
+        <w:rFonts w:ascii="Symbol" w:hAnsi="Symbol" w:hint="default"/>
+      </w:rPr>
+    </w:lvl>
+    <w:lvl w:ilvl="4" w:tplc="FFFFFFFF" w:tentative="1">
+      <w:start w:val="1"/>
+      <w:numFmt w:val="bullet"/>
+      <w:lvlText w:val="o"/>
+      <w:lvlJc w:val="left"/>
+      <w:pPr>
+        <w:ind w:left="3960" w:hanging="360"/>
+      </w:pPr>
+      <w:rPr>
+        <w:rFonts w:ascii="Courier New" w:hAnsi="Courier New" w:cs="Courier New" w:hint="default"/>
+      </w:rPr>
+    </w:lvl>
+    <w:lvl w:ilvl="5" w:tplc="FFFFFFFF" w:tentative="1">
+      <w:start w:val="1"/>
+      <w:numFmt w:val="bullet"/>
+      <w:lvlText w:val=""/>
+      <w:lvlJc w:val="left"/>
+      <w:pPr>
+        <w:ind w:left="4680" w:hanging="360"/>
+      </w:pPr>
+      <w:rPr>
+        <w:rFonts w:ascii="Wingdings" w:hAnsi="Wingdings" w:hint="default"/>
+      </w:rPr>
+    </w:lvl>
+    <w:lvl w:ilvl="6" w:tplc="FFFFFFFF" w:tentative="1">
+      <w:start w:val="1"/>
+      <w:numFmt w:val="bullet"/>
+      <w:lvlText w:val=""/>
+      <w:lvlJc w:val="left"/>
+      <w:pPr>
+        <w:ind w:left="5400" w:hanging="360"/>
+      </w:pPr>
+      <w:rPr>
+        <w:rFonts w:ascii="Symbol" w:hAnsi="Symbol" w:hint="default"/>
+      </w:rPr>
+    </w:lvl>
+    <w:lvl w:ilvl="7" w:tplc="FFFFFFFF" w:tentative="1">
+      <w:start w:val="1"/>
+      <w:numFmt w:val="bullet"/>
+      <w:lvlText w:val="o"/>
+      <w:lvlJc w:val="left"/>
+      <w:pPr>
+        <w:ind w:left="6120" w:hanging="360"/>
+      </w:pPr>
+      <w:rPr>
+        <w:rFonts w:ascii="Courier New" w:hAnsi="Courier New" w:cs="Courier New" w:hint="default"/>
+      </w:rPr>
+    </w:lvl>
+    <w:lvl w:ilvl="8" w:tplc="FFFFFFFF" w:tentative="1">
+      <w:start w:val="1"/>
+      <w:numFmt w:val="bullet"/>
+      <w:lvlText w:val=""/>
+      <w:lvlJc w:val="left"/>
+      <w:pPr>
+        <w:ind w:left="6840" w:hanging="360"/>
+      </w:pPr>
+      <w:rPr>
+        <w:rFonts w:ascii="Wingdings" w:hAnsi="Wingdings" w:hint="default"/>
+      </w:rPr>
+    </w:lvl>
+  </w:abstractNum>
+  <w:abstractNum w:abstractNumId="1" w15:restartNumberingAfterBreak="0">
     <w:nsid w:val="49632374"/>
     <w:multiLevelType w:val="hybridMultilevel"/>
     <w:tmpl w:val="A1884E52"/>
@@ -913,10 +2132,323 @@
       </w:rPr>
     </w:lvl>
   </w:abstractNum>
-  <w:abstractNum w:abstractNumId="1" w15:restartNumberingAfterBreak="0">
+  <w:abstractNum w:abstractNumId="2" w15:restartNumberingAfterBreak="0">
+    <w:nsid w:val="64B53D7F"/>
+    <w:multiLevelType w:val="hybridMultilevel"/>
+    <w:tmpl w:val="342CD6B4"/>
+    <w:lvl w:ilvl="0" w:tplc="538EFEDE">
+      <w:numFmt w:val="bullet"/>
+      <w:lvlText w:val=""/>
+      <w:lvlJc w:val="left"/>
+      <w:pPr>
+        <w:ind w:left="1440" w:hanging="360"/>
+      </w:pPr>
+      <w:rPr>
+        <w:rFonts w:ascii="Wingdings" w:eastAsiaTheme="minorHAnsi" w:hAnsi="Wingdings" w:cs="Times New Roman" w:hint="default"/>
+      </w:rPr>
+    </w:lvl>
+    <w:lvl w:ilvl="1" w:tplc="04090003" w:tentative="1">
+      <w:start w:val="1"/>
+      <w:numFmt w:val="bullet"/>
+      <w:lvlText w:val="o"/>
+      <w:lvlJc w:val="left"/>
+      <w:pPr>
+        <w:ind w:left="2160" w:hanging="360"/>
+      </w:pPr>
+      <w:rPr>
+        <w:rFonts w:ascii="Courier New" w:hAnsi="Courier New" w:cs="Courier New" w:hint="default"/>
+      </w:rPr>
+    </w:lvl>
+    <w:lvl w:ilvl="2" w:tplc="04090005" w:tentative="1">
+      <w:start w:val="1"/>
+      <w:numFmt w:val="bullet"/>
+      <w:lvlText w:val=""/>
+      <w:lvlJc w:val="left"/>
+      <w:pPr>
+        <w:ind w:left="2880" w:hanging="360"/>
+      </w:pPr>
+      <w:rPr>
+        <w:rFonts w:ascii="Wingdings" w:hAnsi="Wingdings" w:hint="default"/>
+      </w:rPr>
+    </w:lvl>
+    <w:lvl w:ilvl="3" w:tplc="04090001" w:tentative="1">
+      <w:start w:val="1"/>
+      <w:numFmt w:val="bullet"/>
+      <w:lvlText w:val=""/>
+      <w:lvlJc w:val="left"/>
+      <w:pPr>
+        <w:ind w:left="3600" w:hanging="360"/>
+      </w:pPr>
+      <w:rPr>
+        <w:rFonts w:ascii="Symbol" w:hAnsi="Symbol" w:hint="default"/>
+      </w:rPr>
+    </w:lvl>
+    <w:lvl w:ilvl="4" w:tplc="04090003" w:tentative="1">
+      <w:start w:val="1"/>
+      <w:numFmt w:val="bullet"/>
+      <w:lvlText w:val="o"/>
+      <w:lvlJc w:val="left"/>
+      <w:pPr>
+        <w:ind w:left="4320" w:hanging="360"/>
+      </w:pPr>
+      <w:rPr>
+        <w:rFonts w:ascii="Courier New" w:hAnsi="Courier New" w:cs="Courier New" w:hint="default"/>
+      </w:rPr>
+    </w:lvl>
+    <w:lvl w:ilvl="5" w:tplc="04090005" w:tentative="1">
+      <w:start w:val="1"/>
+      <w:numFmt w:val="bullet"/>
+      <w:lvlText w:val=""/>
+      <w:lvlJc w:val="left"/>
+      <w:pPr>
+        <w:ind w:left="5040" w:hanging="360"/>
+      </w:pPr>
+      <w:rPr>
+        <w:rFonts w:ascii="Wingdings" w:hAnsi="Wingdings" w:hint="default"/>
+      </w:rPr>
+    </w:lvl>
+    <w:lvl w:ilvl="6" w:tplc="04090001" w:tentative="1">
+      <w:start w:val="1"/>
+      <w:numFmt w:val="bullet"/>
+      <w:lvlText w:val=""/>
+      <w:lvlJc w:val="left"/>
+      <w:pPr>
+        <w:ind w:left="5760" w:hanging="360"/>
+      </w:pPr>
+      <w:rPr>
+        <w:rFonts w:ascii="Symbol" w:hAnsi="Symbol" w:hint="default"/>
+      </w:rPr>
+    </w:lvl>
+    <w:lvl w:ilvl="7" w:tplc="04090003" w:tentative="1">
+      <w:start w:val="1"/>
+      <w:numFmt w:val="bullet"/>
+      <w:lvlText w:val="o"/>
+      <w:lvlJc w:val="left"/>
+      <w:pPr>
+        <w:ind w:left="6480" w:hanging="360"/>
+      </w:pPr>
+      <w:rPr>
+        <w:rFonts w:ascii="Courier New" w:hAnsi="Courier New" w:cs="Courier New" w:hint="default"/>
+      </w:rPr>
+    </w:lvl>
+    <w:lvl w:ilvl="8" w:tplc="04090005" w:tentative="1">
+      <w:start w:val="1"/>
+      <w:numFmt w:val="bullet"/>
+      <w:lvlText w:val=""/>
+      <w:lvlJc w:val="left"/>
+      <w:pPr>
+        <w:ind w:left="7200" w:hanging="360"/>
+      </w:pPr>
+      <w:rPr>
+        <w:rFonts w:ascii="Wingdings" w:hAnsi="Wingdings" w:hint="default"/>
+      </w:rPr>
+    </w:lvl>
+  </w:abstractNum>
+  <w:abstractNum w:abstractNumId="3" w15:restartNumberingAfterBreak="0">
+    <w:nsid w:val="65B93B83"/>
+    <w:multiLevelType w:val="hybridMultilevel"/>
+    <w:tmpl w:val="C6A64830"/>
+    <w:lvl w:ilvl="0" w:tplc="74927B54">
+      <w:start w:val="1"/>
+      <w:numFmt w:val="decimal"/>
+      <w:lvlText w:val="%1."/>
+      <w:lvlJc w:val="left"/>
+      <w:pPr>
+        <w:ind w:left="720" w:hanging="360"/>
+      </w:pPr>
+      <w:rPr>
+        <w:rFonts w:hint="default"/>
+      </w:rPr>
+    </w:lvl>
+    <w:lvl w:ilvl="1" w:tplc="04090019" w:tentative="1">
+      <w:start w:val="1"/>
+      <w:numFmt w:val="lowerLetter"/>
+      <w:lvlText w:val="%2."/>
+      <w:lvlJc w:val="left"/>
+      <w:pPr>
+        <w:ind w:left="1440" w:hanging="360"/>
+      </w:pPr>
+    </w:lvl>
+    <w:lvl w:ilvl="2" w:tplc="0409001B" w:tentative="1">
+      <w:start w:val="1"/>
+      <w:numFmt w:val="lowerRoman"/>
+      <w:lvlText w:val="%3."/>
+      <w:lvlJc w:val="right"/>
+      <w:pPr>
+        <w:ind w:left="2160" w:hanging="180"/>
+      </w:pPr>
+    </w:lvl>
+    <w:lvl w:ilvl="3" w:tplc="0409000F" w:tentative="1">
+      <w:start w:val="1"/>
+      <w:numFmt w:val="decimal"/>
+      <w:lvlText w:val="%4."/>
+      <w:lvlJc w:val="left"/>
+      <w:pPr>
+        <w:ind w:left="2880" w:hanging="360"/>
+      </w:pPr>
+    </w:lvl>
+    <w:lvl w:ilvl="4" w:tplc="04090019" w:tentative="1">
+      <w:start w:val="1"/>
+      <w:numFmt w:val="lowerLetter"/>
+      <w:lvlText w:val="%5."/>
+      <w:lvlJc w:val="left"/>
+      <w:pPr>
+        <w:ind w:left="3600" w:hanging="360"/>
+      </w:pPr>
+    </w:lvl>
+    <w:lvl w:ilvl="5" w:tplc="0409001B" w:tentative="1">
+      <w:start w:val="1"/>
+      <w:numFmt w:val="lowerRoman"/>
+      <w:lvlText w:val="%6."/>
+      <w:lvlJc w:val="right"/>
+      <w:pPr>
+        <w:ind w:left="4320" w:hanging="180"/>
+      </w:pPr>
+    </w:lvl>
+    <w:lvl w:ilvl="6" w:tplc="0409000F" w:tentative="1">
+      <w:start w:val="1"/>
+      <w:numFmt w:val="decimal"/>
+      <w:lvlText w:val="%7."/>
+      <w:lvlJc w:val="left"/>
+      <w:pPr>
+        <w:ind w:left="5040" w:hanging="360"/>
+      </w:pPr>
+    </w:lvl>
+    <w:lvl w:ilvl="7" w:tplc="04090019" w:tentative="1">
+      <w:start w:val="1"/>
+      <w:numFmt w:val="lowerLetter"/>
+      <w:lvlText w:val="%8."/>
+      <w:lvlJc w:val="left"/>
+      <w:pPr>
+        <w:ind w:left="5760" w:hanging="360"/>
+      </w:pPr>
+    </w:lvl>
+    <w:lvl w:ilvl="8" w:tplc="0409001B" w:tentative="1">
+      <w:start w:val="1"/>
+      <w:numFmt w:val="lowerRoman"/>
+      <w:lvlText w:val="%9."/>
+      <w:lvlJc w:val="right"/>
+      <w:pPr>
+        <w:ind w:left="6480" w:hanging="180"/>
+      </w:pPr>
+    </w:lvl>
+  </w:abstractNum>
+  <w:abstractNum w:abstractNumId="4" w15:restartNumberingAfterBreak="0">
+    <w:nsid w:val="65EF431C"/>
+    <w:multiLevelType w:val="hybridMultilevel"/>
+    <w:tmpl w:val="7CAAE3D2"/>
+    <w:lvl w:ilvl="0" w:tplc="85C45030">
+      <w:numFmt w:val="bullet"/>
+      <w:lvlText w:val="-"/>
+      <w:lvlJc w:val="left"/>
+      <w:pPr>
+        <w:ind w:left="1080" w:hanging="360"/>
+      </w:pPr>
+      <w:rPr>
+        <w:rFonts w:ascii="Times New Roman" w:eastAsiaTheme="minorHAnsi" w:hAnsi="Times New Roman" w:cs="Times New Roman" w:hint="default"/>
+      </w:rPr>
+    </w:lvl>
+    <w:lvl w:ilvl="1" w:tplc="04090003" w:tentative="1">
+      <w:start w:val="1"/>
+      <w:numFmt w:val="bullet"/>
+      <w:lvlText w:val="o"/>
+      <w:lvlJc w:val="left"/>
+      <w:pPr>
+        <w:ind w:left="1800" w:hanging="360"/>
+      </w:pPr>
+      <w:rPr>
+        <w:rFonts w:ascii="Courier New" w:hAnsi="Courier New" w:cs="Courier New" w:hint="default"/>
+      </w:rPr>
+    </w:lvl>
+    <w:lvl w:ilvl="2" w:tplc="04090005" w:tentative="1">
+      <w:start w:val="1"/>
+      <w:numFmt w:val="bullet"/>
+      <w:lvlText w:val=""/>
+      <w:lvlJc w:val="left"/>
+      <w:pPr>
+        <w:ind w:left="2520" w:hanging="360"/>
+      </w:pPr>
+      <w:rPr>
+        <w:rFonts w:ascii="Wingdings" w:hAnsi="Wingdings" w:hint="default"/>
+      </w:rPr>
+    </w:lvl>
+    <w:lvl w:ilvl="3" w:tplc="04090001" w:tentative="1">
+      <w:start w:val="1"/>
+      <w:numFmt w:val="bullet"/>
+      <w:lvlText w:val=""/>
+      <w:lvlJc w:val="left"/>
+      <w:pPr>
+        <w:ind w:left="3240" w:hanging="360"/>
+      </w:pPr>
+      <w:rPr>
+        <w:rFonts w:ascii="Symbol" w:hAnsi="Symbol" w:hint="default"/>
+      </w:rPr>
+    </w:lvl>
+    <w:lvl w:ilvl="4" w:tplc="04090003" w:tentative="1">
+      <w:start w:val="1"/>
+      <w:numFmt w:val="bullet"/>
+      <w:lvlText w:val="o"/>
+      <w:lvlJc w:val="left"/>
+      <w:pPr>
+        <w:ind w:left="3960" w:hanging="360"/>
+      </w:pPr>
+      <w:rPr>
+        <w:rFonts w:ascii="Courier New" w:hAnsi="Courier New" w:cs="Courier New" w:hint="default"/>
+      </w:rPr>
+    </w:lvl>
+    <w:lvl w:ilvl="5" w:tplc="04090005" w:tentative="1">
+      <w:start w:val="1"/>
+      <w:numFmt w:val="bullet"/>
+      <w:lvlText w:val=""/>
+      <w:lvlJc w:val="left"/>
+      <w:pPr>
+        <w:ind w:left="4680" w:hanging="360"/>
+      </w:pPr>
+      <w:rPr>
+        <w:rFonts w:ascii="Wingdings" w:hAnsi="Wingdings" w:hint="default"/>
+      </w:rPr>
+    </w:lvl>
+    <w:lvl w:ilvl="6" w:tplc="04090001" w:tentative="1">
+      <w:start w:val="1"/>
+      <w:numFmt w:val="bullet"/>
+      <w:lvlText w:val=""/>
+      <w:lvlJc w:val="left"/>
+      <w:pPr>
+        <w:ind w:left="5400" w:hanging="360"/>
+      </w:pPr>
+      <w:rPr>
+        <w:rFonts w:ascii="Symbol" w:hAnsi="Symbol" w:hint="default"/>
+      </w:rPr>
+    </w:lvl>
+    <w:lvl w:ilvl="7" w:tplc="04090003" w:tentative="1">
+      <w:start w:val="1"/>
+      <w:numFmt w:val="bullet"/>
+      <w:lvlText w:val="o"/>
+      <w:lvlJc w:val="left"/>
+      <w:pPr>
+        <w:ind w:left="6120" w:hanging="360"/>
+      </w:pPr>
+      <w:rPr>
+        <w:rFonts w:ascii="Courier New" w:hAnsi="Courier New" w:cs="Courier New" w:hint="default"/>
+      </w:rPr>
+    </w:lvl>
+    <w:lvl w:ilvl="8" w:tplc="04090005" w:tentative="1">
+      <w:start w:val="1"/>
+      <w:numFmt w:val="bullet"/>
+      <w:lvlText w:val=""/>
+      <w:lvlJc w:val="left"/>
+      <w:pPr>
+        <w:ind w:left="6840" w:hanging="360"/>
+      </w:pPr>
+      <w:rPr>
+        <w:rFonts w:ascii="Wingdings" w:hAnsi="Wingdings" w:hint="default"/>
+      </w:rPr>
+    </w:lvl>
+  </w:abstractNum>
+  <w:abstractNum w:abstractNumId="5" w15:restartNumberingAfterBreak="0">
     <w:nsid w:val="716921E3"/>
     <w:multiLevelType w:val="hybridMultilevel"/>
-    <w:tmpl w:val="8E80679E"/>
+    <w:tmpl w:val="7DCC5A2C"/>
     <w:lvl w:ilvl="0" w:tplc="04090009">
       <w:start w:val="1"/>
       <w:numFmt w:val="bullet"/>
@@ -1026,7 +2558,7 @@
       </w:rPr>
     </w:lvl>
   </w:abstractNum>
-  <w:abstractNum w:abstractNumId="2" w15:restartNumberingAfterBreak="0">
+  <w:abstractNum w:abstractNumId="6" w15:restartNumberingAfterBreak="0">
     <w:nsid w:val="7C76051A"/>
     <w:multiLevelType w:val="hybridMultilevel"/>
     <w:tmpl w:val="CDE68E42"/>
@@ -1113,13 +2645,25 @@
     </w:lvl>
   </w:abstractNum>
   <w:num w:numId="1">
+    <w:abstractNumId w:val="6"/>
+  </w:num>
+  <w:num w:numId="2">
+    <w:abstractNumId w:val="1"/>
+  </w:num>
+  <w:num w:numId="3">
+    <w:abstractNumId w:val="5"/>
+  </w:num>
+  <w:num w:numId="4">
+    <w:abstractNumId w:val="3"/>
+  </w:num>
+  <w:num w:numId="5">
+    <w:abstractNumId w:val="4"/>
+  </w:num>
+  <w:num w:numId="6">
     <w:abstractNumId w:val="2"/>
   </w:num>
-  <w:num w:numId="2">
+  <w:num w:numId="7">
     <w:abstractNumId w:val="0"/>
-  </w:num>
-  <w:num w:numId="3">
-    <w:abstractNumId w:val="1"/>
   </w:num>
 </w:numbering>
 </file>

</xml_diff>

<commit_message>
Report for week 6
</commit_message>
<xml_diff>
--- a/Report.docx
+++ b/Report.docx
@@ -2061,17 +2061,6 @@
     </w:p>
     <w:p>
       <w:pPr>
-        <w:rPr>
-          <w:rFonts w:ascii="Times New Roman" w:hAnsi="Times New Roman" w:cs="Times New Roman"/>
-          <w:b/>
-          <w:bCs/>
-          <w:sz w:val="32"/>
-          <w:szCs w:val="32"/>
-        </w:rPr>
-      </w:pPr>
-    </w:p>
-    <w:p>
-      <w:pPr>
         <w:pStyle w:val="ListParagraph"/>
         <w:numPr>
           <w:ilvl w:val="0"/>
@@ -2327,15 +2316,7 @@
           <w:sz w:val="26"/>
           <w:szCs w:val="26"/>
         </w:rPr>
-        <w:t xml:space="preserve">Trong phần tham số dòng lệnh, </w:t>
-      </w:r>
-      <w:r>
-        <w:rPr>
-          <w:rFonts w:ascii="Times New Roman" w:hAnsi="Times New Roman" w:cs="Times New Roman"/>
-          <w:sz w:val="26"/>
-          <w:szCs w:val="26"/>
-        </w:rPr>
-        <w:t xml:space="preserve">chương trình sẽ bị lỗi nếu người dùng không nhập mã môn học cần tìm (tức là crawl toàn bộ thông tin của tất cả các môn học). Do đó, em đang sử dụng try … except … để bỏ qua lỗi này và crawl toàn bộ khi không có mã môn học được nhập vào. Em không biết có cách nào để check xem trong tham số dòng lệnh có tồn tại tham số “code” </w:t>
+        <w:t xml:space="preserve">Trong phần tham số dòng lệnh, chương trình sẽ bị lỗi nếu người dùng không nhập mã môn học cần tìm (tức là crawl toàn bộ thông tin của tất cả các môn học). Do đó, em đang sử dụng try … except … để bỏ qua lỗi này và crawl toàn bộ khi không có mã môn học được nhập vào. Em không biết có cách nào để check xem trong tham số dòng lệnh có tồn tại tham số “code” </w:t>
       </w:r>
       <w:r>
         <w:rPr>
@@ -2404,7 +2385,20 @@
           <w:szCs w:val="25"/>
           <w:shd w:val="clear" w:color="auto" w:fill="FFFFFF"/>
         </w:rPr>
-        <w:t>➩</w:t>
+        <w:t xml:space="preserve">➩ </w:t>
+      </w:r>
+      <w:r>
+        <w:rPr>
+          <w:rStyle w:val="Emphasis"/>
+          <w:rFonts w:ascii="Times New Roman" w:hAnsi="Times New Roman" w:cs="Times New Roman"/>
+          <w:i w:val="0"/>
+          <w:iCs w:val="0"/>
+          <w:color w:val="333333"/>
+          <w:sz w:val="26"/>
+          <w:szCs w:val="26"/>
+          <w:shd w:val="clear" w:color="auto" w:fill="FFFFFF"/>
+        </w:rPr>
+        <w:t>B</w:t>
       </w:r>
       <w:r>
         <w:rPr>
@@ -2417,7 +2411,7 @@
           <w:szCs w:val="25"/>
           <w:shd w:val="clear" w:color="auto" w:fill="FFFFFF"/>
         </w:rPr>
-        <w:t xml:space="preserve"> </w:t>
+        <w:t xml:space="preserve"> ➩ </w:t>
       </w:r>
       <w:r>
         <w:rPr>
@@ -2430,7 +2424,7 @@
           <w:szCs w:val="26"/>
           <w:shd w:val="clear" w:color="auto" w:fill="FFFFFF"/>
         </w:rPr>
-        <w:t>B</w:t>
+        <w:t>C</w:t>
       </w:r>
       <w:r>
         <w:rPr>
@@ -2443,7 +2437,20 @@
           <w:szCs w:val="25"/>
           <w:shd w:val="clear" w:color="auto" w:fill="FFFFFF"/>
         </w:rPr>
-        <w:t xml:space="preserve"> </w:t>
+        <w:t xml:space="preserve"> ➩ </w:t>
+      </w:r>
+      <w:r>
+        <w:rPr>
+          <w:rStyle w:val="Emphasis"/>
+          <w:rFonts w:ascii="Times New Roman" w:hAnsi="Times New Roman" w:cs="Times New Roman"/>
+          <w:i w:val="0"/>
+          <w:iCs w:val="0"/>
+          <w:color w:val="333333"/>
+          <w:sz w:val="26"/>
+          <w:szCs w:val="26"/>
+          <w:shd w:val="clear" w:color="auto" w:fill="FFFFFF"/>
+        </w:rPr>
+        <w:t>D</w:t>
       </w:r>
       <w:r>
         <w:rPr>
@@ -2456,114 +2463,23 @@
           <w:szCs w:val="25"/>
           <w:shd w:val="clear" w:color="auto" w:fill="FFFFFF"/>
         </w:rPr>
-        <w:t>➩</w:t>
+        <w:t>.</w:t>
       </w:r>
       <w:r>
         <w:rPr>
           <w:rStyle w:val="Emphasis"/>
-          <w:rFonts w:ascii="Segoe UI Symbol" w:hAnsi="Segoe UI Symbol" w:cs="Segoe UI Symbol"/>
+          <w:rFonts w:ascii="Times New Roman" w:hAnsi="Times New Roman" w:cs="Times New Roman"/>
           <w:i w:val="0"/>
           <w:iCs w:val="0"/>
           <w:color w:val="333333"/>
-          <w:sz w:val="25"/>
-          <w:szCs w:val="25"/>
+          <w:sz w:val="26"/>
+          <w:szCs w:val="26"/>
           <w:shd w:val="clear" w:color="auto" w:fill="FFFFFF"/>
         </w:rPr>
         <w:t xml:space="preserve"> </w:t>
       </w:r>
       <w:r>
         <w:rPr>
-          <w:rStyle w:val="Emphasis"/>
-          <w:rFonts w:ascii="Times New Roman" w:hAnsi="Times New Roman" w:cs="Times New Roman"/>
-          <w:i w:val="0"/>
-          <w:iCs w:val="0"/>
-          <w:color w:val="333333"/>
-          <w:sz w:val="26"/>
-          <w:szCs w:val="26"/>
-          <w:shd w:val="clear" w:color="auto" w:fill="FFFFFF"/>
-        </w:rPr>
-        <w:t>C</w:t>
-      </w:r>
-      <w:r>
-        <w:rPr>
-          <w:rStyle w:val="Emphasis"/>
-          <w:rFonts w:ascii="Segoe UI Symbol" w:hAnsi="Segoe UI Symbol" w:cs="Segoe UI Symbol"/>
-          <w:i w:val="0"/>
-          <w:iCs w:val="0"/>
-          <w:color w:val="333333"/>
-          <w:sz w:val="25"/>
-          <w:szCs w:val="25"/>
-          <w:shd w:val="clear" w:color="auto" w:fill="FFFFFF"/>
-        </w:rPr>
-        <w:t xml:space="preserve"> </w:t>
-      </w:r>
-      <w:r>
-        <w:rPr>
-          <w:rStyle w:val="Emphasis"/>
-          <w:rFonts w:ascii="Segoe UI Symbol" w:hAnsi="Segoe UI Symbol" w:cs="Segoe UI Symbol"/>
-          <w:i w:val="0"/>
-          <w:iCs w:val="0"/>
-          <w:color w:val="333333"/>
-          <w:sz w:val="25"/>
-          <w:szCs w:val="25"/>
-          <w:shd w:val="clear" w:color="auto" w:fill="FFFFFF"/>
-        </w:rPr>
-        <w:t>➩</w:t>
-      </w:r>
-      <w:r>
-        <w:rPr>
-          <w:rStyle w:val="Emphasis"/>
-          <w:rFonts w:ascii="Segoe UI Symbol" w:hAnsi="Segoe UI Symbol" w:cs="Segoe UI Symbol"/>
-          <w:i w:val="0"/>
-          <w:iCs w:val="0"/>
-          <w:color w:val="333333"/>
-          <w:sz w:val="25"/>
-          <w:szCs w:val="25"/>
-          <w:shd w:val="clear" w:color="auto" w:fill="FFFFFF"/>
-        </w:rPr>
-        <w:t xml:space="preserve"> </w:t>
-      </w:r>
-      <w:r>
-        <w:rPr>
-          <w:rStyle w:val="Emphasis"/>
-          <w:rFonts w:ascii="Times New Roman" w:hAnsi="Times New Roman" w:cs="Times New Roman"/>
-          <w:i w:val="0"/>
-          <w:iCs w:val="0"/>
-          <w:color w:val="333333"/>
-          <w:sz w:val="26"/>
-          <w:szCs w:val="26"/>
-          <w:shd w:val="clear" w:color="auto" w:fill="FFFFFF"/>
-        </w:rPr>
-        <w:t>D</w:t>
-      </w:r>
-      <w:r>
-        <w:rPr>
-          <w:rStyle w:val="Emphasis"/>
-          <w:rFonts w:ascii="Segoe UI Symbol" w:hAnsi="Segoe UI Symbol" w:cs="Segoe UI Symbol"/>
-          <w:i w:val="0"/>
-          <w:iCs w:val="0"/>
-          <w:color w:val="333333"/>
-          <w:sz w:val="25"/>
-          <w:szCs w:val="25"/>
-          <w:shd w:val="clear" w:color="auto" w:fill="FFFFFF"/>
-        </w:rPr>
-        <w:t>.</w:t>
-      </w:r>
-      <w:r>
-        <w:rPr>
-          <w:rStyle w:val="Emphasis"/>
-          <w:rFonts w:ascii="Times New Roman" w:hAnsi="Times New Roman" w:cs="Times New Roman"/>
-          <w:i w:val="0"/>
-          <w:iCs w:val="0"/>
-          <w:color w:val="333333"/>
-          <w:sz w:val="26"/>
-          <w:szCs w:val="26"/>
-          <w:shd w:val="clear" w:color="auto" w:fill="FFFFFF"/>
-        </w:rPr>
-        <w:t xml:space="preserve"> </w:t>
-      </w:r>
-      <w:r>
-        <w:rPr>
           <w:rFonts w:ascii="Times New Roman" w:hAnsi="Times New Roman" w:cs="Times New Roman"/>
           <w:sz w:val="26"/>
           <w:szCs w:val="26"/>
@@ -2634,8 +2550,400 @@
           <w:sz w:val="26"/>
           <w:szCs w:val="26"/>
         </w:rPr>
+        <w:t>Em sẽ tìm hiểu thêm để phân tích cấu trúc và xử lý file danh sách  môn học để có thể xuất được sơ đồ như mong muốn.</w:t>
+      </w:r>
+    </w:p>
+    <w:p>
+      <w:pPr>
+        <w:jc w:val="center"/>
+        <w:rPr>
+          <w:rFonts w:ascii="Times New Roman" w:hAnsi="Times New Roman" w:cs="Times New Roman"/>
+          <w:b/>
+          <w:bCs/>
+          <w:sz w:val="32"/>
+          <w:szCs w:val="32"/>
+        </w:rPr>
+      </w:pPr>
+      <w:r>
+        <w:rPr>
+          <w:rFonts w:ascii="Times New Roman" w:hAnsi="Times New Roman" w:cs="Times New Roman"/>
+          <w:sz w:val="26"/>
+          <w:szCs w:val="26"/>
+        </w:rPr>
+        <w:br w:type="page"/>
+      </w:r>
+      <w:r>
+        <w:rPr>
+          <w:rFonts w:ascii="Times New Roman" w:hAnsi="Times New Roman" w:cs="Times New Roman"/>
+          <w:b/>
+          <w:bCs/>
+          <w:sz w:val="32"/>
+          <w:szCs w:val="32"/>
+        </w:rPr>
         <w:lastRenderedPageBreak/>
-        <w:t>Em sẽ tìm hiểu thêm để phân tích cấu trúc và xử lý file danh sách  môn học để có thể xuất được sơ đồ như mong muốn.</w:t>
+        <w:t>Báo cáo hằng tuần</w:t>
+      </w:r>
+    </w:p>
+    <w:p>
+      <w:pPr>
+        <w:jc w:val="center"/>
+        <w:rPr>
+          <w:rFonts w:ascii="Times New Roman" w:hAnsi="Times New Roman" w:cs="Times New Roman"/>
+          <w:b/>
+          <w:bCs/>
+          <w:sz w:val="32"/>
+          <w:szCs w:val="32"/>
+        </w:rPr>
+      </w:pPr>
+      <w:r>
+        <w:rPr>
+          <w:rFonts w:ascii="Times New Roman" w:hAnsi="Times New Roman" w:cs="Times New Roman"/>
+          <w:b/>
+          <w:bCs/>
+          <w:sz w:val="32"/>
+          <w:szCs w:val="32"/>
+        </w:rPr>
+        <w:t xml:space="preserve">(Tuần thứ </w:t>
+      </w:r>
+      <w:r>
+        <w:rPr>
+          <w:rFonts w:ascii="Times New Roman" w:hAnsi="Times New Roman" w:cs="Times New Roman"/>
+          <w:b/>
+          <w:bCs/>
+          <w:sz w:val="32"/>
+          <w:szCs w:val="32"/>
+        </w:rPr>
+        <w:t>6</w:t>
+      </w:r>
+      <w:r>
+        <w:rPr>
+          <w:rFonts w:ascii="Times New Roman" w:hAnsi="Times New Roman" w:cs="Times New Roman"/>
+          <w:b/>
+          <w:bCs/>
+          <w:sz w:val="32"/>
+          <w:szCs w:val="32"/>
+        </w:rPr>
+        <w:t xml:space="preserve">: </w:t>
+      </w:r>
+      <w:r>
+        <w:rPr>
+          <w:rFonts w:ascii="Times New Roman" w:hAnsi="Times New Roman" w:cs="Times New Roman"/>
+          <w:b/>
+          <w:bCs/>
+          <w:sz w:val="32"/>
+          <w:szCs w:val="32"/>
+        </w:rPr>
+        <w:t>22</w:t>
+      </w:r>
+      <w:r>
+        <w:rPr>
+          <w:rFonts w:ascii="Times New Roman" w:hAnsi="Times New Roman" w:cs="Times New Roman"/>
+          <w:b/>
+          <w:bCs/>
+          <w:sz w:val="32"/>
+          <w:szCs w:val="32"/>
+        </w:rPr>
+        <w:t>/1</w:t>
+      </w:r>
+      <w:r>
+        <w:rPr>
+          <w:rFonts w:ascii="Times New Roman" w:hAnsi="Times New Roman" w:cs="Times New Roman"/>
+          <w:b/>
+          <w:bCs/>
+          <w:sz w:val="32"/>
+          <w:szCs w:val="32"/>
+        </w:rPr>
+        <w:t>1</w:t>
+      </w:r>
+      <w:r>
+        <w:rPr>
+          <w:rFonts w:ascii="Times New Roman" w:hAnsi="Times New Roman" w:cs="Times New Roman"/>
+          <w:b/>
+          <w:bCs/>
+          <w:sz w:val="32"/>
+          <w:szCs w:val="32"/>
+        </w:rPr>
+        <w:t xml:space="preserve">/2021 – </w:t>
+      </w:r>
+      <w:r>
+        <w:rPr>
+          <w:rFonts w:ascii="Times New Roman" w:hAnsi="Times New Roman" w:cs="Times New Roman"/>
+          <w:b/>
+          <w:bCs/>
+          <w:sz w:val="32"/>
+          <w:szCs w:val="32"/>
+        </w:rPr>
+        <w:t>2</w:t>
+      </w:r>
+      <w:r>
+        <w:rPr>
+          <w:rFonts w:ascii="Times New Roman" w:hAnsi="Times New Roman" w:cs="Times New Roman"/>
+          <w:b/>
+          <w:bCs/>
+          <w:sz w:val="32"/>
+          <w:szCs w:val="32"/>
+        </w:rPr>
+        <w:t>8</w:t>
+      </w:r>
+      <w:r>
+        <w:rPr>
+          <w:rFonts w:ascii="Times New Roman" w:hAnsi="Times New Roman" w:cs="Times New Roman"/>
+          <w:b/>
+          <w:bCs/>
+          <w:sz w:val="32"/>
+          <w:szCs w:val="32"/>
+        </w:rPr>
+        <w:t>/1</w:t>
+      </w:r>
+      <w:r>
+        <w:rPr>
+          <w:rFonts w:ascii="Times New Roman" w:hAnsi="Times New Roman" w:cs="Times New Roman"/>
+          <w:b/>
+          <w:bCs/>
+          <w:sz w:val="32"/>
+          <w:szCs w:val="32"/>
+        </w:rPr>
+        <w:t>1</w:t>
+      </w:r>
+      <w:r>
+        <w:rPr>
+          <w:rFonts w:ascii="Times New Roman" w:hAnsi="Times New Roman" w:cs="Times New Roman"/>
+          <w:b/>
+          <w:bCs/>
+          <w:sz w:val="32"/>
+          <w:szCs w:val="32"/>
+        </w:rPr>
+        <w:t>/2021)</w:t>
+      </w:r>
+    </w:p>
+    <w:p>
+      <w:pPr>
+        <w:pStyle w:val="ListParagraph"/>
+        <w:numPr>
+          <w:ilvl w:val="0"/>
+          <w:numId w:val="9"/>
+        </w:numPr>
+        <w:rPr>
+          <w:rFonts w:ascii="Times New Roman" w:hAnsi="Times New Roman" w:cs="Times New Roman"/>
+          <w:sz w:val="26"/>
+          <w:szCs w:val="26"/>
+        </w:rPr>
+      </w:pPr>
+      <w:r>
+        <w:rPr>
+          <w:rFonts w:ascii="Times New Roman" w:hAnsi="Times New Roman" w:cs="Times New Roman"/>
+          <w:sz w:val="26"/>
+          <w:szCs w:val="26"/>
+        </w:rPr>
+        <w:t>Kết quả làm việc</w:t>
+      </w:r>
+      <w:r>
+        <w:rPr>
+          <w:rFonts w:ascii="Times New Roman" w:hAnsi="Times New Roman" w:cs="Times New Roman"/>
+          <w:sz w:val="26"/>
+          <w:szCs w:val="26"/>
+        </w:rPr>
+        <w:t>:</w:t>
+      </w:r>
+    </w:p>
+    <w:p>
+      <w:pPr>
+        <w:pStyle w:val="ListParagraph"/>
+        <w:numPr>
+          <w:ilvl w:val="0"/>
+          <w:numId w:val="7"/>
+        </w:numPr>
+        <w:rPr>
+          <w:rFonts w:ascii="Times New Roman" w:hAnsi="Times New Roman" w:cs="Times New Roman"/>
+          <w:sz w:val="26"/>
+          <w:szCs w:val="26"/>
+        </w:rPr>
+      </w:pPr>
+      <w:r>
+        <w:rPr>
+          <w:rFonts w:ascii="Times New Roman" w:hAnsi="Times New Roman" w:cs="Times New Roman"/>
+          <w:sz w:val="26"/>
+          <w:szCs w:val="26"/>
+        </w:rPr>
+        <w:t>Tiếp tục tìm hiểu cách xử lý dữ liệu môn học.</w:t>
+      </w:r>
+    </w:p>
+    <w:p>
+      <w:pPr>
+        <w:pStyle w:val="ListParagraph"/>
+        <w:numPr>
+          <w:ilvl w:val="0"/>
+          <w:numId w:val="7"/>
+        </w:numPr>
+        <w:rPr>
+          <w:rFonts w:ascii="Times New Roman" w:hAnsi="Times New Roman" w:cs="Times New Roman"/>
+          <w:sz w:val="26"/>
+          <w:szCs w:val="26"/>
+        </w:rPr>
+      </w:pPr>
+      <w:r>
+        <w:rPr>
+          <w:rFonts w:ascii="Times New Roman" w:hAnsi="Times New Roman" w:cs="Times New Roman"/>
+          <w:sz w:val="26"/>
+          <w:szCs w:val="26"/>
+        </w:rPr>
+        <w:t>Tìm hiểu các thuật toán để có thể vẽ đồ thị của một môn nhập từ commandline. Đồ thị sẽ vẽ ra tất cả các môn học điều kiện theo chiều sâu. Từ đó sẽ cho ta biết được tất cả các môn điều kiện cần học để có thể học một học phần nào đó</w:t>
+      </w:r>
+    </w:p>
+    <w:p>
+      <w:pPr>
+        <w:pStyle w:val="ListParagraph"/>
+        <w:numPr>
+          <w:ilvl w:val="0"/>
+          <w:numId w:val="9"/>
+        </w:numPr>
+        <w:rPr>
+          <w:rFonts w:ascii="Times New Roman" w:hAnsi="Times New Roman" w:cs="Times New Roman"/>
+          <w:sz w:val="26"/>
+          <w:szCs w:val="26"/>
+        </w:rPr>
+      </w:pPr>
+      <w:r>
+        <w:rPr>
+          <w:rFonts w:ascii="Times New Roman" w:hAnsi="Times New Roman" w:cs="Times New Roman"/>
+          <w:sz w:val="26"/>
+          <w:szCs w:val="26"/>
+        </w:rPr>
+        <w:t>Các vấn đề và hướng giải quyết</w:t>
+      </w:r>
+    </w:p>
+    <w:p>
+      <w:pPr>
+        <w:pStyle w:val="ListParagraph"/>
+        <w:numPr>
+          <w:ilvl w:val="0"/>
+          <w:numId w:val="3"/>
+        </w:numPr>
+        <w:rPr>
+          <w:rFonts w:ascii="Times New Roman" w:hAnsi="Times New Roman" w:cs="Times New Roman"/>
+          <w:sz w:val="26"/>
+          <w:szCs w:val="26"/>
+        </w:rPr>
+      </w:pPr>
+      <w:r>
+        <w:rPr>
+          <w:rFonts w:ascii="Times New Roman" w:hAnsi="Times New Roman" w:cs="Times New Roman"/>
+          <w:sz w:val="26"/>
+          <w:szCs w:val="26"/>
+        </w:rPr>
+        <w:t>Các vấn đề:</w:t>
+      </w:r>
+    </w:p>
+    <w:p>
+      <w:pPr>
+        <w:pStyle w:val="ListParagraph"/>
+        <w:numPr>
+          <w:ilvl w:val="0"/>
+          <w:numId w:val="7"/>
+        </w:numPr>
+        <w:rPr>
+          <w:rFonts w:ascii="Times New Roman" w:hAnsi="Times New Roman" w:cs="Times New Roman"/>
+          <w:sz w:val="26"/>
+          <w:szCs w:val="26"/>
+        </w:rPr>
+      </w:pPr>
+      <w:r>
+        <w:rPr>
+          <w:rFonts w:ascii="Times New Roman" w:hAnsi="Times New Roman" w:cs="Times New Roman"/>
+          <w:sz w:val="26"/>
+          <w:szCs w:val="26"/>
+        </w:rPr>
+        <w:t>Việc phân tách các nhóm học phần điều kiện phải rõ ràng, dễ hiều và có thể tiếp tục tìm kiếm các học phần điều kiện cho nhóm học phần này (có thể trong nhóm này chỉ có một vài môn có học phần điều kiện, còn lại thì không? Cách phân chia như thế nào?)</w:t>
+      </w:r>
+    </w:p>
+    <w:p>
+      <w:pPr>
+        <w:pStyle w:val="ListParagraph"/>
+        <w:numPr>
+          <w:ilvl w:val="0"/>
+          <w:numId w:val="7"/>
+        </w:numPr>
+        <w:rPr>
+          <w:rFonts w:ascii="Times New Roman" w:hAnsi="Times New Roman" w:cs="Times New Roman"/>
+          <w:sz w:val="26"/>
+          <w:szCs w:val="26"/>
+        </w:rPr>
+      </w:pPr>
+      <w:r>
+        <w:rPr>
+          <w:rFonts w:ascii="Times New Roman" w:hAnsi="Times New Roman" w:cs="Times New Roman"/>
+          <w:sz w:val="26"/>
+          <w:szCs w:val="26"/>
+        </w:rPr>
+        <w:t>Việc truy xuất các học phần điều kiện theo chiều sâu khá khó khăn. Nếu sử dụng mỗi vòng lặp cho một tầng môn điều kiện thì sẽ dẫn dến thời gian thực hiện sẽ rất lâu nếu độ sâu của đồ thị có thể là ba, bốn hoặc lớn hơn (mỗi vòng lặp qua 6900 môn, độ phức tập thuật toán sẽ tăng rất nhanh với n = 3,4, …).</w:t>
+      </w:r>
+    </w:p>
+    <w:p>
+      <w:pPr>
+        <w:pStyle w:val="ListParagraph"/>
+        <w:numPr>
+          <w:ilvl w:val="0"/>
+          <w:numId w:val="3"/>
+        </w:numPr>
+        <w:rPr>
+          <w:rFonts w:ascii="Times New Roman" w:hAnsi="Times New Roman" w:cs="Times New Roman"/>
+          <w:sz w:val="26"/>
+          <w:szCs w:val="26"/>
+        </w:rPr>
+      </w:pPr>
+      <w:r>
+        <w:rPr>
+          <w:rFonts w:ascii="Times New Roman" w:hAnsi="Times New Roman" w:cs="Times New Roman"/>
+          <w:sz w:val="26"/>
+          <w:szCs w:val="26"/>
+        </w:rPr>
+        <w:t>Hướng giải quyết:</w:t>
+      </w:r>
+    </w:p>
+    <w:p>
+      <w:pPr>
+        <w:pStyle w:val="ListParagraph"/>
+        <w:numPr>
+          <w:ilvl w:val="0"/>
+          <w:numId w:val="11"/>
+        </w:numPr>
+        <w:ind w:left="1080"/>
+        <w:rPr>
+          <w:rFonts w:ascii="Times New Roman" w:hAnsi="Times New Roman" w:cs="Times New Roman"/>
+          <w:sz w:val="26"/>
+          <w:szCs w:val="26"/>
+        </w:rPr>
+      </w:pPr>
+      <w:r>
+        <w:rPr>
+          <w:rFonts w:ascii="Times New Roman" w:hAnsi="Times New Roman" w:cs="Times New Roman"/>
+          <w:sz w:val="26"/>
+          <w:szCs w:val="26"/>
+        </w:rPr>
+        <w:t>Hiện tại em vẫn chưa tìm ra được giải quyết cho bài toán.</w:t>
+      </w:r>
+    </w:p>
+    <w:p>
+      <w:pPr>
+        <w:pStyle w:val="ListParagraph"/>
+        <w:numPr>
+          <w:ilvl w:val="0"/>
+          <w:numId w:val="11"/>
+        </w:numPr>
+        <w:ind w:left="1080"/>
+        <w:rPr>
+          <w:rFonts w:ascii="Times New Roman" w:hAnsi="Times New Roman" w:cs="Times New Roman"/>
+          <w:sz w:val="26"/>
+          <w:szCs w:val="26"/>
+        </w:rPr>
+      </w:pPr>
+      <w:r>
+        <w:rPr>
+          <w:rFonts w:ascii="Times New Roman" w:hAnsi="Times New Roman" w:cs="Times New Roman"/>
+          <w:sz w:val="26"/>
+          <w:szCs w:val="26"/>
+        </w:rPr>
+        <w:t>Em đang tìm hiểu để có thể cố tìm ra một cách có độ phức tạp thuật toán không quá lớn.</w:t>
       </w:r>
     </w:p>
     <w:sectPr>
@@ -2763,6 +3071,207 @@
     </w:lvl>
   </w:abstractNum>
   <w:abstractNum w:abstractNumId="1" w15:restartNumberingAfterBreak="0">
+    <w:nsid w:val="0DAA6462"/>
+    <w:multiLevelType w:val="hybridMultilevel"/>
+    <w:tmpl w:val="C72C5E14"/>
+    <w:lvl w:ilvl="0" w:tplc="4FA26FDC">
+      <w:start w:val="1"/>
+      <w:numFmt w:val="decimal"/>
+      <w:lvlText w:val="%1"/>
+      <w:lvlJc w:val="left"/>
+      <w:pPr>
+        <w:ind w:left="720" w:hanging="360"/>
+      </w:pPr>
+      <w:rPr>
+        <w:rFonts w:hint="default"/>
+      </w:rPr>
+    </w:lvl>
+    <w:lvl w:ilvl="1" w:tplc="04090019" w:tentative="1">
+      <w:start w:val="1"/>
+      <w:numFmt w:val="lowerLetter"/>
+      <w:lvlText w:val="%2."/>
+      <w:lvlJc w:val="left"/>
+      <w:pPr>
+        <w:ind w:left="1440" w:hanging="360"/>
+      </w:pPr>
+    </w:lvl>
+    <w:lvl w:ilvl="2" w:tplc="0409001B" w:tentative="1">
+      <w:start w:val="1"/>
+      <w:numFmt w:val="lowerRoman"/>
+      <w:lvlText w:val="%3."/>
+      <w:lvlJc w:val="right"/>
+      <w:pPr>
+        <w:ind w:left="2160" w:hanging="180"/>
+      </w:pPr>
+    </w:lvl>
+    <w:lvl w:ilvl="3" w:tplc="0409000F" w:tentative="1">
+      <w:start w:val="1"/>
+      <w:numFmt w:val="decimal"/>
+      <w:lvlText w:val="%4."/>
+      <w:lvlJc w:val="left"/>
+      <w:pPr>
+        <w:ind w:left="2880" w:hanging="360"/>
+      </w:pPr>
+    </w:lvl>
+    <w:lvl w:ilvl="4" w:tplc="04090019" w:tentative="1">
+      <w:start w:val="1"/>
+      <w:numFmt w:val="lowerLetter"/>
+      <w:lvlText w:val="%5."/>
+      <w:lvlJc w:val="left"/>
+      <w:pPr>
+        <w:ind w:left="3600" w:hanging="360"/>
+      </w:pPr>
+    </w:lvl>
+    <w:lvl w:ilvl="5" w:tplc="0409001B" w:tentative="1">
+      <w:start w:val="1"/>
+      <w:numFmt w:val="lowerRoman"/>
+      <w:lvlText w:val="%6."/>
+      <w:lvlJc w:val="right"/>
+      <w:pPr>
+        <w:ind w:left="4320" w:hanging="180"/>
+      </w:pPr>
+    </w:lvl>
+    <w:lvl w:ilvl="6" w:tplc="0409000F" w:tentative="1">
+      <w:start w:val="1"/>
+      <w:numFmt w:val="decimal"/>
+      <w:lvlText w:val="%7."/>
+      <w:lvlJc w:val="left"/>
+      <w:pPr>
+        <w:ind w:left="5040" w:hanging="360"/>
+      </w:pPr>
+    </w:lvl>
+    <w:lvl w:ilvl="7" w:tplc="04090019" w:tentative="1">
+      <w:start w:val="1"/>
+      <w:numFmt w:val="lowerLetter"/>
+      <w:lvlText w:val="%8."/>
+      <w:lvlJc w:val="left"/>
+      <w:pPr>
+        <w:ind w:left="5760" w:hanging="360"/>
+      </w:pPr>
+    </w:lvl>
+    <w:lvl w:ilvl="8" w:tplc="0409001B" w:tentative="1">
+      <w:start w:val="1"/>
+      <w:numFmt w:val="lowerRoman"/>
+      <w:lvlText w:val="%9."/>
+      <w:lvlJc w:val="right"/>
+      <w:pPr>
+        <w:ind w:left="6480" w:hanging="180"/>
+      </w:pPr>
+    </w:lvl>
+  </w:abstractNum>
+  <w:abstractNum w:abstractNumId="2" w15:restartNumberingAfterBreak="0">
+    <w:nsid w:val="1C912F9C"/>
+    <w:multiLevelType w:val="hybridMultilevel"/>
+    <w:tmpl w:val="6062044E"/>
+    <w:lvl w:ilvl="0" w:tplc="85C45030">
+      <w:numFmt w:val="bullet"/>
+      <w:lvlText w:val="-"/>
+      <w:lvlJc w:val="left"/>
+      <w:pPr>
+        <w:ind w:left="1440" w:hanging="360"/>
+      </w:pPr>
+      <w:rPr>
+        <w:rFonts w:ascii="Times New Roman" w:eastAsiaTheme="minorHAnsi" w:hAnsi="Times New Roman" w:cs="Times New Roman" w:hint="default"/>
+      </w:rPr>
+    </w:lvl>
+    <w:lvl w:ilvl="1" w:tplc="04090003" w:tentative="1">
+      <w:start w:val="1"/>
+      <w:numFmt w:val="bullet"/>
+      <w:lvlText w:val="o"/>
+      <w:lvlJc w:val="left"/>
+      <w:pPr>
+        <w:ind w:left="2160" w:hanging="360"/>
+      </w:pPr>
+      <w:rPr>
+        <w:rFonts w:ascii="Courier New" w:hAnsi="Courier New" w:cs="Courier New" w:hint="default"/>
+      </w:rPr>
+    </w:lvl>
+    <w:lvl w:ilvl="2" w:tplc="04090005" w:tentative="1">
+      <w:start w:val="1"/>
+      <w:numFmt w:val="bullet"/>
+      <w:lvlText w:val=""/>
+      <w:lvlJc w:val="left"/>
+      <w:pPr>
+        <w:ind w:left="2880" w:hanging="360"/>
+      </w:pPr>
+      <w:rPr>
+        <w:rFonts w:ascii="Wingdings" w:hAnsi="Wingdings" w:hint="default"/>
+      </w:rPr>
+    </w:lvl>
+    <w:lvl w:ilvl="3" w:tplc="04090001" w:tentative="1">
+      <w:start w:val="1"/>
+      <w:numFmt w:val="bullet"/>
+      <w:lvlText w:val=""/>
+      <w:lvlJc w:val="left"/>
+      <w:pPr>
+        <w:ind w:left="3600" w:hanging="360"/>
+      </w:pPr>
+      <w:rPr>
+        <w:rFonts w:ascii="Symbol" w:hAnsi="Symbol" w:hint="default"/>
+      </w:rPr>
+    </w:lvl>
+    <w:lvl w:ilvl="4" w:tplc="04090003" w:tentative="1">
+      <w:start w:val="1"/>
+      <w:numFmt w:val="bullet"/>
+      <w:lvlText w:val="o"/>
+      <w:lvlJc w:val="left"/>
+      <w:pPr>
+        <w:ind w:left="4320" w:hanging="360"/>
+      </w:pPr>
+      <w:rPr>
+        <w:rFonts w:ascii="Courier New" w:hAnsi="Courier New" w:cs="Courier New" w:hint="default"/>
+      </w:rPr>
+    </w:lvl>
+    <w:lvl w:ilvl="5" w:tplc="04090005" w:tentative="1">
+      <w:start w:val="1"/>
+      <w:numFmt w:val="bullet"/>
+      <w:lvlText w:val=""/>
+      <w:lvlJc w:val="left"/>
+      <w:pPr>
+        <w:ind w:left="5040" w:hanging="360"/>
+      </w:pPr>
+      <w:rPr>
+        <w:rFonts w:ascii="Wingdings" w:hAnsi="Wingdings" w:hint="default"/>
+      </w:rPr>
+    </w:lvl>
+    <w:lvl w:ilvl="6" w:tplc="04090001" w:tentative="1">
+      <w:start w:val="1"/>
+      <w:numFmt w:val="bullet"/>
+      <w:lvlText w:val=""/>
+      <w:lvlJc w:val="left"/>
+      <w:pPr>
+        <w:ind w:left="5760" w:hanging="360"/>
+      </w:pPr>
+      <w:rPr>
+        <w:rFonts w:ascii="Symbol" w:hAnsi="Symbol" w:hint="default"/>
+      </w:rPr>
+    </w:lvl>
+    <w:lvl w:ilvl="7" w:tplc="04090003" w:tentative="1">
+      <w:start w:val="1"/>
+      <w:numFmt w:val="bullet"/>
+      <w:lvlText w:val="o"/>
+      <w:lvlJc w:val="left"/>
+      <w:pPr>
+        <w:ind w:left="6480" w:hanging="360"/>
+      </w:pPr>
+      <w:rPr>
+        <w:rFonts w:ascii="Courier New" w:hAnsi="Courier New" w:cs="Courier New" w:hint="default"/>
+      </w:rPr>
+    </w:lvl>
+    <w:lvl w:ilvl="8" w:tplc="04090005" w:tentative="1">
+      <w:start w:val="1"/>
+      <w:numFmt w:val="bullet"/>
+      <w:lvlText w:val=""/>
+      <w:lvlJc w:val="left"/>
+      <w:pPr>
+        <w:ind w:left="7200" w:hanging="360"/>
+      </w:pPr>
+      <w:rPr>
+        <w:rFonts w:ascii="Wingdings" w:hAnsi="Wingdings" w:hint="default"/>
+      </w:rPr>
+    </w:lvl>
+  </w:abstractNum>
+  <w:abstractNum w:abstractNumId="3" w15:restartNumberingAfterBreak="0">
     <w:nsid w:val="49632374"/>
     <w:multiLevelType w:val="hybridMultilevel"/>
     <w:tmpl w:val="A1884E52"/>
@@ -2874,7 +3383,7 @@
       </w:rPr>
     </w:lvl>
   </w:abstractNum>
-  <w:abstractNum w:abstractNumId="2" w15:restartNumberingAfterBreak="0">
+  <w:abstractNum w:abstractNumId="4" w15:restartNumberingAfterBreak="0">
     <w:nsid w:val="64B53D7F"/>
     <w:multiLevelType w:val="hybridMultilevel"/>
     <w:tmpl w:val="342CD6B4"/>
@@ -2986,7 +3495,7 @@
       </w:rPr>
     </w:lvl>
   </w:abstractNum>
-  <w:abstractNum w:abstractNumId="3" w15:restartNumberingAfterBreak="0">
+  <w:abstractNum w:abstractNumId="5" w15:restartNumberingAfterBreak="0">
     <w:nsid w:val="65B93B83"/>
     <w:multiLevelType w:val="hybridMultilevel"/>
     <w:tmpl w:val="C6A64830"/>
@@ -3075,7 +3584,7 @@
       </w:pPr>
     </w:lvl>
   </w:abstractNum>
-  <w:abstractNum w:abstractNumId="4" w15:restartNumberingAfterBreak="0">
+  <w:abstractNum w:abstractNumId="6" w15:restartNumberingAfterBreak="0">
     <w:nsid w:val="65EF431C"/>
     <w:multiLevelType w:val="hybridMultilevel"/>
     <w:tmpl w:val="7CAAE3D2"/>
@@ -3187,10 +3696,10 @@
       </w:rPr>
     </w:lvl>
   </w:abstractNum>
-  <w:abstractNum w:abstractNumId="5" w15:restartNumberingAfterBreak="0">
+  <w:abstractNum w:abstractNumId="7" w15:restartNumberingAfterBreak="0">
     <w:nsid w:val="716921E3"/>
     <w:multiLevelType w:val="hybridMultilevel"/>
-    <w:tmpl w:val="A8B6F788"/>
+    <w:tmpl w:val="2A7643F6"/>
     <w:lvl w:ilvl="0" w:tplc="04090009">
       <w:start w:val="1"/>
       <w:numFmt w:val="bullet"/>
@@ -3300,7 +3809,7 @@
       </w:rPr>
     </w:lvl>
   </w:abstractNum>
-  <w:abstractNum w:abstractNumId="6" w15:restartNumberingAfterBreak="0">
+  <w:abstractNum w:abstractNumId="8" w15:restartNumberingAfterBreak="0">
     <w:nsid w:val="71786330"/>
     <w:multiLevelType w:val="hybridMultilevel"/>
     <w:tmpl w:val="C6A64830"/>
@@ -3389,7 +3898,7 @@
       </w:pPr>
     </w:lvl>
   </w:abstractNum>
-  <w:abstractNum w:abstractNumId="7" w15:restartNumberingAfterBreak="0">
+  <w:abstractNum w:abstractNumId="9" w15:restartNumberingAfterBreak="0">
     <w:nsid w:val="7C76051A"/>
     <w:multiLevelType w:val="hybridMultilevel"/>
     <w:tmpl w:val="CDE68E42"/>
@@ -3475,29 +3984,150 @@
       </w:pPr>
     </w:lvl>
   </w:abstractNum>
+  <w:abstractNum w:abstractNumId="10" w15:restartNumberingAfterBreak="0">
+    <w:nsid w:val="7CC73E67"/>
+    <w:multiLevelType w:val="hybridMultilevel"/>
+    <w:tmpl w:val="69AC633A"/>
+    <w:lvl w:ilvl="0" w:tplc="85C45030">
+      <w:numFmt w:val="bullet"/>
+      <w:lvlText w:val="-"/>
+      <w:lvlJc w:val="left"/>
+      <w:pPr>
+        <w:ind w:left="1440" w:hanging="360"/>
+      </w:pPr>
+      <w:rPr>
+        <w:rFonts w:ascii="Times New Roman" w:eastAsiaTheme="minorHAnsi" w:hAnsi="Times New Roman" w:cs="Times New Roman" w:hint="default"/>
+      </w:rPr>
+    </w:lvl>
+    <w:lvl w:ilvl="1" w:tplc="04090003" w:tentative="1">
+      <w:start w:val="1"/>
+      <w:numFmt w:val="bullet"/>
+      <w:lvlText w:val="o"/>
+      <w:lvlJc w:val="left"/>
+      <w:pPr>
+        <w:ind w:left="2160" w:hanging="360"/>
+      </w:pPr>
+      <w:rPr>
+        <w:rFonts w:ascii="Courier New" w:hAnsi="Courier New" w:cs="Courier New" w:hint="default"/>
+      </w:rPr>
+    </w:lvl>
+    <w:lvl w:ilvl="2" w:tplc="04090005" w:tentative="1">
+      <w:start w:val="1"/>
+      <w:numFmt w:val="bullet"/>
+      <w:lvlText w:val=""/>
+      <w:lvlJc w:val="left"/>
+      <w:pPr>
+        <w:ind w:left="2880" w:hanging="360"/>
+      </w:pPr>
+      <w:rPr>
+        <w:rFonts w:ascii="Wingdings" w:hAnsi="Wingdings" w:hint="default"/>
+      </w:rPr>
+    </w:lvl>
+    <w:lvl w:ilvl="3" w:tplc="04090001" w:tentative="1">
+      <w:start w:val="1"/>
+      <w:numFmt w:val="bullet"/>
+      <w:lvlText w:val=""/>
+      <w:lvlJc w:val="left"/>
+      <w:pPr>
+        <w:ind w:left="3600" w:hanging="360"/>
+      </w:pPr>
+      <w:rPr>
+        <w:rFonts w:ascii="Symbol" w:hAnsi="Symbol" w:hint="default"/>
+      </w:rPr>
+    </w:lvl>
+    <w:lvl w:ilvl="4" w:tplc="04090003" w:tentative="1">
+      <w:start w:val="1"/>
+      <w:numFmt w:val="bullet"/>
+      <w:lvlText w:val="o"/>
+      <w:lvlJc w:val="left"/>
+      <w:pPr>
+        <w:ind w:left="4320" w:hanging="360"/>
+      </w:pPr>
+      <w:rPr>
+        <w:rFonts w:ascii="Courier New" w:hAnsi="Courier New" w:cs="Courier New" w:hint="default"/>
+      </w:rPr>
+    </w:lvl>
+    <w:lvl w:ilvl="5" w:tplc="04090005" w:tentative="1">
+      <w:start w:val="1"/>
+      <w:numFmt w:val="bullet"/>
+      <w:lvlText w:val=""/>
+      <w:lvlJc w:val="left"/>
+      <w:pPr>
+        <w:ind w:left="5040" w:hanging="360"/>
+      </w:pPr>
+      <w:rPr>
+        <w:rFonts w:ascii="Wingdings" w:hAnsi="Wingdings" w:hint="default"/>
+      </w:rPr>
+    </w:lvl>
+    <w:lvl w:ilvl="6" w:tplc="04090001" w:tentative="1">
+      <w:start w:val="1"/>
+      <w:numFmt w:val="bullet"/>
+      <w:lvlText w:val=""/>
+      <w:lvlJc w:val="left"/>
+      <w:pPr>
+        <w:ind w:left="5760" w:hanging="360"/>
+      </w:pPr>
+      <w:rPr>
+        <w:rFonts w:ascii="Symbol" w:hAnsi="Symbol" w:hint="default"/>
+      </w:rPr>
+    </w:lvl>
+    <w:lvl w:ilvl="7" w:tplc="04090003" w:tentative="1">
+      <w:start w:val="1"/>
+      <w:numFmt w:val="bullet"/>
+      <w:lvlText w:val="o"/>
+      <w:lvlJc w:val="left"/>
+      <w:pPr>
+        <w:ind w:left="6480" w:hanging="360"/>
+      </w:pPr>
+      <w:rPr>
+        <w:rFonts w:ascii="Courier New" w:hAnsi="Courier New" w:cs="Courier New" w:hint="default"/>
+      </w:rPr>
+    </w:lvl>
+    <w:lvl w:ilvl="8" w:tplc="04090005" w:tentative="1">
+      <w:start w:val="1"/>
+      <w:numFmt w:val="bullet"/>
+      <w:lvlText w:val=""/>
+      <w:lvlJc w:val="left"/>
+      <w:pPr>
+        <w:ind w:left="7200" w:hanging="360"/>
+      </w:pPr>
+      <w:rPr>
+        <w:rFonts w:ascii="Wingdings" w:hAnsi="Wingdings" w:hint="default"/>
+      </w:rPr>
+    </w:lvl>
+  </w:abstractNum>
   <w:num w:numId="1">
+    <w:abstractNumId w:val="9"/>
+  </w:num>
+  <w:num w:numId="2">
+    <w:abstractNumId w:val="3"/>
+  </w:num>
+  <w:num w:numId="3">
     <w:abstractNumId w:val="7"/>
   </w:num>
-  <w:num w:numId="2">
-    <w:abstractNumId w:val="1"/>
-  </w:num>
-  <w:num w:numId="3">
+  <w:num w:numId="4">
     <w:abstractNumId w:val="5"/>
   </w:num>
-  <w:num w:numId="4">
-    <w:abstractNumId w:val="3"/>
-  </w:num>
   <w:num w:numId="5">
-    <w:abstractNumId w:val="4"/>
+    <w:abstractNumId w:val="6"/>
   </w:num>
   <w:num w:numId="6">
-    <w:abstractNumId w:val="2"/>
+    <w:abstractNumId w:val="4"/>
   </w:num>
   <w:num w:numId="7">
     <w:abstractNumId w:val="0"/>
   </w:num>
   <w:num w:numId="8">
-    <w:abstractNumId w:val="6"/>
+    <w:abstractNumId w:val="8"/>
+  </w:num>
+  <w:num w:numId="9">
+    <w:abstractNumId w:val="1"/>
+  </w:num>
+  <w:num w:numId="10">
+    <w:abstractNumId w:val="2"/>
+  </w:num>
+  <w:num w:numId="11">
+    <w:abstractNumId w:val="10"/>
   </w:num>
 </w:numbering>
 </file>

</xml_diff>

<commit_message>
Trả lời các câu hỏi tồn đọng từ (Tuần thứ 3: 01/11/2021 – 07/11/2021)
</commit_message>
<xml_diff>
--- a/Report.docx
+++ b/Report.docx
@@ -1789,6 +1789,184 @@
     <w:p>
       <w:pPr>
         <w:pStyle w:val="ListParagraph"/>
+        <w:ind w:left="1080"/>
+        <w:rPr>
+          <w:rFonts w:ascii="Times New Roman" w:hAnsi="Times New Roman" w:cs="Times New Roman"/>
+          <w:color w:val="4472C4" w:themeColor="accent1"/>
+          <w:sz w:val="26"/>
+          <w:szCs w:val="26"/>
+        </w:rPr>
+      </w:pPr>
+      <w:r>
+        <w:rPr>
+          <w:rFonts w:ascii="Times New Roman" w:hAnsi="Times New Roman" w:cs="Times New Roman"/>
+          <w:color w:val="4472C4" w:themeColor="accent1"/>
+          <w:sz w:val="26"/>
+          <w:szCs w:val="26"/>
+        </w:rPr>
+        <w:t xml:space="preserve">Trả lời: Trải nghiệm như vậy là ổn rồi. Em comment cũng đúng chuẩn. </w:t>
+      </w:r>
+    </w:p>
+    <w:p>
+      <w:pPr>
+        <w:pStyle w:val="ListParagraph"/>
+        <w:ind w:left="1080"/>
+        <w:rPr>
+          <w:rFonts w:ascii="Times New Roman" w:hAnsi="Times New Roman" w:cs="Times New Roman"/>
+          <w:color w:val="4472C4" w:themeColor="accent1"/>
+          <w:sz w:val="26"/>
+          <w:szCs w:val="26"/>
+        </w:rPr>
+      </w:pPr>
+      <w:r>
+        <w:rPr>
+          <w:rFonts w:ascii="Times New Roman" w:hAnsi="Times New Roman" w:cs="Times New Roman"/>
+          <w:color w:val="4472C4" w:themeColor="accent1"/>
+          <w:sz w:val="26"/>
+          <w:szCs w:val="26"/>
+        </w:rPr>
+        <w:t xml:space="preserve">Em có thể bổ sung thêm các chú thích nữa ở đầu hàm thì sẽ hiệu quả hơn. Ví dụ với hàm </w:t>
+      </w:r>
+      <w:r>
+        <w:rPr>
+          <w:rFonts w:ascii="Times New Roman" w:hAnsi="Times New Roman" w:cs="Times New Roman"/>
+          <w:b/>
+          <w:bCs/>
+          <w:color w:val="4472C4" w:themeColor="accent1"/>
+          <w:sz w:val="26"/>
+          <w:szCs w:val="26"/>
+        </w:rPr>
+        <w:t>def start_requests(self)</w:t>
+      </w:r>
+      <w:r>
+        <w:rPr>
+          <w:rFonts w:ascii="Times New Roman" w:hAnsi="Times New Roman" w:cs="Times New Roman"/>
+          <w:b/>
+          <w:bCs/>
+          <w:color w:val="4472C4" w:themeColor="accent1"/>
+          <w:sz w:val="26"/>
+          <w:szCs w:val="26"/>
+        </w:rPr>
+        <w:t xml:space="preserve"> </w:t>
+      </w:r>
+      <w:r>
+        <w:rPr>
+          <w:rFonts w:ascii="Times New Roman" w:hAnsi="Times New Roman" w:cs="Times New Roman"/>
+          <w:color w:val="4472C4" w:themeColor="accent1"/>
+          <w:sz w:val="26"/>
+          <w:szCs w:val="26"/>
+        </w:rPr>
+        <w:t xml:space="preserve">thì </w:t>
+      </w:r>
+      <w:r>
+        <w:rPr>
+          <w:rFonts w:ascii="Times New Roman" w:hAnsi="Times New Roman" w:cs="Times New Roman"/>
+          <w:color w:val="4472C4" w:themeColor="accent1"/>
+          <w:sz w:val="26"/>
+          <w:szCs w:val="26"/>
+        </w:rPr>
+        <w:t xml:space="preserve"> thầy thêm</w:t>
+      </w:r>
+    </w:p>
+    <w:p>
+      <w:pPr>
+        <w:shd w:val="clear" w:color="auto" w:fill="272822"/>
+        <w:spacing w:after="0" w:line="285" w:lineRule="atLeast"/>
+        <w:rPr>
+          <w:rFonts w:ascii="Consolas" w:eastAsia="Times New Roman" w:hAnsi="Consolas" w:cs="Times New Roman"/>
+          <w:color w:val="F8F8F2"/>
+          <w:sz w:val="21"/>
+          <w:szCs w:val="21"/>
+        </w:rPr>
+      </w:pPr>
+      <w:r>
+        <w:rPr>
+          <w:rFonts w:ascii="Consolas" w:eastAsia="Times New Roman" w:hAnsi="Consolas" w:cs="Times New Roman"/>
+          <w:color w:val="E6DB74"/>
+          <w:sz w:val="21"/>
+          <w:szCs w:val="21"/>
+        </w:rPr>
+        <w:t>        Remark:</w:t>
+      </w:r>
+    </w:p>
+    <w:p>
+      <w:pPr>
+        <w:shd w:val="clear" w:color="auto" w:fill="272822"/>
+        <w:spacing w:after="0" w:line="285" w:lineRule="atLeast"/>
+        <w:rPr>
+          <w:rFonts w:ascii="Consolas" w:eastAsia="Times New Roman" w:hAnsi="Consolas" w:cs="Times New Roman"/>
+          <w:color w:val="F8F8F2"/>
+          <w:sz w:val="21"/>
+          <w:szCs w:val="21"/>
+        </w:rPr>
+      </w:pPr>
+      <w:r>
+        <w:rPr>
+          <w:rFonts w:ascii="Consolas" w:eastAsia="Times New Roman" w:hAnsi="Consolas" w:cs="Times New Roman"/>
+          <w:color w:val="E6DB74"/>
+          <w:sz w:val="21"/>
+          <w:szCs w:val="21"/>
+        </w:rPr>
+        <w:t>            this a callback funtion, alway run first when spider is running.</w:t>
+      </w:r>
+    </w:p>
+    <w:p>
+      <w:pPr>
+        <w:pStyle w:val="ListParagraph"/>
+        <w:ind w:left="1080"/>
+        <w:rPr>
+          <w:rFonts w:ascii="Times New Roman" w:hAnsi="Times New Roman" w:cs="Times New Roman"/>
+          <w:color w:val="4472C4" w:themeColor="accent1"/>
+          <w:sz w:val="26"/>
+          <w:szCs w:val="26"/>
+        </w:rPr>
+      </w:pPr>
+      <w:r>
+        <w:rPr>
+          <w:rFonts w:ascii="Times New Roman" w:hAnsi="Times New Roman" w:cs="Times New Roman"/>
+          <w:color w:val="4472C4" w:themeColor="accent1"/>
+          <w:sz w:val="26"/>
+          <w:szCs w:val="26"/>
+        </w:rPr>
+        <w:t xml:space="preserve">Các dạng đầu mục mà người ta hay comment cho hàm là </w:t>
+      </w:r>
+    </w:p>
+    <w:p>
+      <w:pPr>
+        <w:pStyle w:val="ListParagraph"/>
+        <w:ind w:left="1080"/>
+        <w:rPr>
+          <w:rFonts w:ascii="Times New Roman" w:hAnsi="Times New Roman" w:cs="Times New Roman"/>
+          <w:color w:val="4472C4" w:themeColor="accent1"/>
+          <w:sz w:val="26"/>
+          <w:szCs w:val="26"/>
+        </w:rPr>
+      </w:pPr>
+      <w:r>
+        <w:rPr>
+          <w:rFonts w:ascii="Times New Roman" w:hAnsi="Times New Roman" w:cs="Times New Roman"/>
+          <w:color w:val="4472C4" w:themeColor="accent1"/>
+          <w:sz w:val="26"/>
+          <w:szCs w:val="26"/>
+        </w:rPr>
+        <w:t>See, Remark, Example</w:t>
+      </w:r>
+    </w:p>
+    <w:p>
+      <w:pPr>
+        <w:pStyle w:val="ListParagraph"/>
+        <w:ind w:left="1080"/>
+        <w:rPr>
+          <w:rFonts w:ascii="Times New Roman" w:hAnsi="Times New Roman" w:cs="Times New Roman"/>
+          <w:color w:val="4472C4" w:themeColor="accent1"/>
+          <w:sz w:val="26"/>
+          <w:szCs w:val="26"/>
+        </w:rPr>
+      </w:pPr>
+    </w:p>
+    <w:p>
+      <w:pPr>
+        <w:pStyle w:val="ListParagraph"/>
         <w:numPr>
           <w:ilvl w:val="0"/>
           <w:numId w:val="7"/>
@@ -1805,12 +1983,283 @@
           <w:sz w:val="26"/>
           <w:szCs w:val="26"/>
         </w:rPr>
+        <w:lastRenderedPageBreak/>
         <w:t>Khi vẽ ma trận quan hệ giữa các học phần thì em chỉ vẽ được cơ bản nhất là trên cùng 1 dòng nên bố cục chưa được đẹp. Có những môn học có nhiều học phần điều kiện hoặc chỉ thỏa mãn 1 trong các học phần thì em chưa bóc tách dữ liệu để vẽ một cách chuẩn xác được mà còn để nguyên các học phần đó thành 1 node để vẽ.</w:t>
       </w:r>
     </w:p>
     <w:p>
       <w:pPr>
         <w:pStyle w:val="ListParagraph"/>
+        <w:ind w:left="1080"/>
+        <w:rPr>
+          <w:rFonts w:ascii="Times New Roman" w:hAnsi="Times New Roman" w:cs="Times New Roman"/>
+          <w:color w:val="4472C4" w:themeColor="accent1"/>
+          <w:sz w:val="26"/>
+          <w:szCs w:val="26"/>
+        </w:rPr>
+      </w:pPr>
+      <w:r>
+        <w:rPr>
+          <w:rFonts w:ascii="Times New Roman" w:hAnsi="Times New Roman" w:cs="Times New Roman"/>
+          <w:noProof/>
+          <w:color w:val="4472C4" w:themeColor="accent1"/>
+          <w:sz w:val="26"/>
+          <w:szCs w:val="26"/>
+        </w:rPr>
+        <mc:AlternateContent>
+          <mc:Choice Requires="wpi">
+            <w:drawing>
+              <wp:anchor distT="0" distB="0" distL="114300" distR="114300" simplePos="0" relativeHeight="251659264" behindDoc="0" locked="0" layoutInCell="1" allowOverlap="1" wp14:anchorId="0ABF5554" wp14:editId="44B55FC7">
+                <wp:simplePos x="0" y="0"/>
+                <wp:positionH relativeFrom="column">
+                  <wp:posOffset>2790345</wp:posOffset>
+                </wp:positionH>
+                <wp:positionV relativeFrom="paragraph">
+                  <wp:posOffset>566225</wp:posOffset>
+                </wp:positionV>
+                <wp:extent cx="360" cy="360"/>
+                <wp:effectExtent l="57150" t="57150" r="76200" b="76200"/>
+                <wp:wrapNone/>
+                <wp:docPr id="13" name="Ink 13"/>
+                <wp:cNvGraphicFramePr/>
+                <a:graphic xmlns:a="http://schemas.openxmlformats.org/drawingml/2006/main">
+                  <a:graphicData uri="http://schemas.microsoft.com/office/word/2010/wordprocessingInk">
+                    <w14:contentPart bwMode="auto" r:id="rId8">
+                      <w14:nvContentPartPr>
+                        <w14:cNvContentPartPr/>
+                      </w14:nvContentPartPr>
+                      <w14:xfrm>
+                        <a:off x="0" y="0"/>
+                        <a:ext cx="360" cy="360"/>
+                      </w14:xfrm>
+                    </w14:contentPart>
+                  </a:graphicData>
+                </a:graphic>
+              </wp:anchor>
+            </w:drawing>
+          </mc:Choice>
+          <mc:Fallback>
+            <w:pict>
+              <v:shapetype w14:anchorId="6A20F874" id="_x0000_t75" coordsize="21600,21600" o:spt="75" o:preferrelative="t" path="m@4@5l@4@11@9@11@9@5xe" filled="f" stroked="f">
+                <v:stroke joinstyle="miter"/>
+                <v:formulas>
+                  <v:f eqn="if lineDrawn pixelLineWidth 0"/>
+                  <v:f eqn="sum @0 1 0"/>
+                  <v:f eqn="sum 0 0 @1"/>
+                  <v:f eqn="prod @2 1 2"/>
+                  <v:f eqn="prod @3 21600 pixelWidth"/>
+                  <v:f eqn="prod @3 21600 pixelHeight"/>
+                  <v:f eqn="sum @0 0 1"/>
+                  <v:f eqn="prod @6 1 2"/>
+                  <v:f eqn="prod @7 21600 pixelWidth"/>
+                  <v:f eqn="sum @8 21600 0"/>
+                  <v:f eqn="prod @7 21600 pixelHeight"/>
+                  <v:f eqn="sum @10 21600 0"/>
+                </v:formulas>
+                <v:path o:extrusionok="f" gradientshapeok="t" o:connecttype="rect"/>
+                <o:lock v:ext="edit" aspectratio="t"/>
+              </v:shapetype>
+              <v:shape id="Ink 13" o:spid="_x0000_s1026" type="#_x0000_t75" style="position:absolute;margin-left:218.3pt;margin-top:43.2pt;width:2.9pt;height:2.9pt;z-index:251659264;visibility:visible;mso-wrap-style:square;mso-wrap-distance-left:9pt;mso-wrap-distance-top:0;mso-wrap-distance-right:9pt;mso-wrap-distance-bottom:0;mso-position-horizontal:absolute;mso-position-horizontal-relative:text;mso-position-vertical:absolute;mso-position-vertical-relative:text" o:gfxdata="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">
+                <v:imagedata r:id="rId9" o:title=""/>
+              </v:shape>
+            </w:pict>
+          </mc:Fallback>
+        </mc:AlternateContent>
+      </w:r>
+      <w:r>
+        <w:rPr>
+          <w:rFonts w:ascii="Times New Roman" w:hAnsi="Times New Roman" w:cs="Times New Roman"/>
+          <w:color w:val="4472C4" w:themeColor="accent1"/>
+          <w:sz w:val="26"/>
+          <w:szCs w:val="26"/>
+        </w:rPr>
+        <w:t>Trả lời: đây</w:t>
+      </w:r>
+      <w:r>
+        <w:rPr>
+          <w:rFonts w:ascii="Times New Roman" w:hAnsi="Times New Roman" w:cs="Times New Roman"/>
+          <w:color w:val="4472C4" w:themeColor="accent1"/>
+          <w:sz w:val="26"/>
+          <w:szCs w:val="26"/>
+        </w:rPr>
+        <w:t xml:space="preserve"> cấu hình để gọi graphviz, có thời gian tìm hiểu thêm là okay thôi. Mà thầy chưa hiểu lắm ý em </w:t>
+      </w:r>
+      <w:r>
+        <w:rPr>
+          <w:rFonts w:ascii="Times New Roman" w:hAnsi="Times New Roman" w:cs="Times New Roman"/>
+          <w:color w:val="4472C4" w:themeColor="accent1"/>
+          <w:sz w:val="26"/>
+          <w:szCs w:val="26"/>
+        </w:rPr>
+        <w:t>. Có phải ý em như trong hình là ME 3210 có thể là môn học điều kiện của 2 môn thì chưa vẽ được, và boc tách cụm ME2040, ME2140,ME2142 thành các môn riêng biệt đung không</w:t>
+      </w:r>
+    </w:p>
+    <w:p>
+      <w:pPr>
+        <w:pStyle w:val="ListParagraph"/>
+        <w:ind w:left="1080"/>
+        <w:jc w:val="center"/>
+        <w:rPr>
+          <w:rFonts w:ascii="Times New Roman" w:hAnsi="Times New Roman" w:cs="Times New Roman"/>
+          <w:color w:val="4472C4" w:themeColor="accent1"/>
+          <w:sz w:val="26"/>
+          <w:szCs w:val="26"/>
+        </w:rPr>
+      </w:pPr>
+      <w:r>
+        <w:rPr>
+          <w:rFonts w:ascii="Times New Roman" w:hAnsi="Times New Roman" w:cs="Times New Roman"/>
+          <w:noProof/>
+          <w:color w:val="4472C4" w:themeColor="accent1"/>
+          <w:sz w:val="26"/>
+          <w:szCs w:val="26"/>
+        </w:rPr>
+        <mc:AlternateContent>
+          <mc:Choice Requires="wpc">
+            <w:drawing>
+              <wp:inline distT="0" distB="0" distL="0" distR="0" wp14:anchorId="0EFEAA91" wp14:editId="1962CB0C">
+                <wp:extent cx="2743200" cy="1914525"/>
+                <wp:effectExtent l="0" t="0" r="0" b="9525"/>
+                <wp:docPr id="5" name="Canvas 5"/>
+                <wp:cNvGraphicFramePr>
+                  <a:graphicFrameLocks xmlns:a="http://schemas.openxmlformats.org/drawingml/2006/main" noChangeAspect="1"/>
+                </wp:cNvGraphicFramePr>
+                <a:graphic xmlns:a="http://schemas.openxmlformats.org/drawingml/2006/main">
+                  <a:graphicData uri="http://schemas.microsoft.com/office/word/2010/wordprocessingCanvas">
+                    <wpc:wpc>
+                      <wpc:bg>
+                        <a:solidFill>
+                          <a:prstClr val="white"/>
+                        </a:solidFill>
+                      </wpc:bg>
+                      <wpc:whole/>
+                      <pic:pic xmlns:pic="http://schemas.openxmlformats.org/drawingml/2006/picture">
+                        <pic:nvPicPr>
+                          <pic:cNvPr id="6" name="Picture 6" descr="Diagram&#10;&#10;Description automatically generated"/>
+                          <pic:cNvPicPr>
+                            <a:picLocks noChangeAspect="1"/>
+                          </pic:cNvPicPr>
+                        </pic:nvPicPr>
+                        <pic:blipFill>
+                          <a:blip r:embed="rId10"/>
+                          <a:stretch>
+                            <a:fillRect/>
+                          </a:stretch>
+                        </pic:blipFill>
+                        <pic:spPr>
+                          <a:xfrm>
+                            <a:off x="722925" y="227625"/>
+                            <a:ext cx="1647825" cy="1600200"/>
+                          </a:xfrm>
+                          <a:prstGeom prst="rect">
+                            <a:avLst/>
+                          </a:prstGeom>
+                        </pic:spPr>
+                      </pic:pic>
+                      <w14:contentPart bwMode="auto" r:id="rId11">
+                        <w14:nvContentPartPr>
+                          <w14:cNvPr id="7" name="Ink 7"/>
+                          <w14:cNvContentPartPr/>
+                        </w14:nvContentPartPr>
+                        <w14:xfrm>
+                          <a:off x="919065" y="1085430"/>
+                          <a:ext cx="119520" cy="28440"/>
+                        </w14:xfrm>
+                      </w14:contentPart>
+                      <w14:contentPart bwMode="auto" r:id="rId12">
+                        <w14:nvContentPartPr>
+                          <w14:cNvPr id="8" name="Ink 8"/>
+                          <w14:cNvContentPartPr/>
+                        </w14:nvContentPartPr>
+                        <w14:xfrm>
+                          <a:off x="457905" y="1104150"/>
+                          <a:ext cx="484920" cy="108000"/>
+                        </w14:xfrm>
+                      </w14:contentPart>
+                      <w14:contentPart bwMode="auto" r:id="rId13">
+                        <w14:nvContentPartPr>
+                          <w14:cNvPr id="9" name="Ink 9"/>
+                          <w14:cNvContentPartPr/>
+                        </w14:nvContentPartPr>
+                        <w14:xfrm>
+                          <a:off x="122745" y="1207470"/>
+                          <a:ext cx="534240" cy="268920"/>
+                        </w14:xfrm>
+                      </w14:contentPart>
+                      <w14:contentPart bwMode="auto" r:id="rId14">
+                        <w14:nvContentPartPr>
+                          <w14:cNvPr id="10" name="Ink 10"/>
+                          <w14:cNvContentPartPr/>
+                        </w14:nvContentPartPr>
+                        <w14:xfrm>
+                          <a:off x="513345" y="1028550"/>
+                          <a:ext cx="244080" cy="212400"/>
+                        </w14:xfrm>
+                      </w14:contentPart>
+                      <w14:contentPart bwMode="auto" r:id="rId15">
+                        <w14:nvContentPartPr>
+                          <w14:cNvPr id="11" name="Ink 11"/>
+                          <w14:cNvContentPartPr/>
+                        </w14:nvContentPartPr>
+                        <w14:xfrm>
+                          <a:off x="1313625" y="1314030"/>
+                          <a:ext cx="58320" cy="339840"/>
+                        </w14:xfrm>
+                      </w14:contentPart>
+                      <w14:contentPart bwMode="auto" r:id="rId16">
+                        <w14:nvContentPartPr>
+                          <w14:cNvPr id="12" name="Ink 12"/>
+                          <w14:cNvContentPartPr/>
+                        </w14:nvContentPartPr>
+                        <w14:xfrm>
+                          <a:off x="1675785" y="1333110"/>
+                          <a:ext cx="86400" cy="370800"/>
+                        </w14:xfrm>
+                      </w14:contentPart>
+                    </wpc:wpc>
+                  </a:graphicData>
+                </a:graphic>
+              </wp:inline>
+            </w:drawing>
+          </mc:Choice>
+          <mc:Fallback>
+            <w:pict>
+              <v:group w14:anchorId="1EC094FD" id="Canvas 5" o:spid="_x0000_s1026" editas="canvas" style="width:3in;height:150.75pt;mso-position-horizontal-relative:char;mso-position-vertical-relative:line" coordsize="27432,19145" o:gfxdata="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">
+                <v:shape id="_x0000_s1027" type="#_x0000_t75" style="position:absolute;width:27432;height:19145;visibility:visible;mso-wrap-style:square" filled="t">
+                  <v:fill o:detectmouseclick="t"/>
+                  <v:path o:connecttype="none"/>
+                </v:shape>
+                <v:shape id="Picture 6" o:spid="_x0000_s1028" type="#_x0000_t75" alt="Diagram&#10;&#10;Description automatically generated" style="position:absolute;left:7229;top:2276;width:16478;height:16002;visibility:visible;mso-wrap-style:square" o:gfxdata="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">
+                  <v:imagedata r:id="rId17" o:title="Diagram&#10;&#10;Description automatically generated"/>
+                </v:shape>
+                <v:shape id="Ink 7" o:spid="_x0000_s1029" type="#_x0000_t75" style="position:absolute;left:9010;top:10674;width:1552;height:641;visibility:visible;mso-wrap-style:square" o:gfxdata="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">
+                  <v:imagedata r:id="rId18" o:title=""/>
+                </v:shape>
+                <v:shape id="Ink 8" o:spid="_x0000_s1030" type="#_x0000_t75" style="position:absolute;left:4402;top:10861;width:5206;height:1436;visibility:visible;mso-wrap-style:square" o:gfxdata="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">
+                  <v:imagedata r:id="rId19" o:title=""/>
+                </v:shape>
+                <v:shape id="Ink 9" o:spid="_x0000_s1031" type="#_x0000_t75" style="position:absolute;left:1051;top:11894;width:5698;height:3046;visibility:visible;mso-wrap-style:square" o:gfxdata="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">
+                  <v:imagedata r:id="rId20" o:title=""/>
+                </v:shape>
+                <v:shape id="Ink 10" o:spid="_x0000_s1032" type="#_x0000_t75" style="position:absolute;left:4957;top:10105;width:2797;height:2480;visibility:visible;mso-wrap-style:square" o:gfxdata="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">
+                  <v:imagedata r:id="rId21" o:title=""/>
+                </v:shape>
+                <v:shape id="Ink 11" o:spid="_x0000_s1033" type="#_x0000_t75" style="position:absolute;left:12956;top:12960;width:939;height:3755;visibility:visible;mso-wrap-style:square" o:gfxdata="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">
+                  <v:imagedata r:id="rId22" o:title=""/>
+                </v:shape>
+                <v:shape id="Ink 12" o:spid="_x0000_s1034" type="#_x0000_t75" style="position:absolute;left:16581;top:13151;width:1220;height:4064;visibility:visible;mso-wrap-style:square" o:gfxdata="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">
+                  <v:imagedata r:id="rId23" o:title=""/>
+                </v:shape>
+                <w10:anchorlock/>
+              </v:group>
+            </w:pict>
+          </mc:Fallback>
+        </mc:AlternateContent>
+      </w:r>
+    </w:p>
+    <w:p>
+      <w:pPr>
+        <w:pStyle w:val="ListParagraph"/>
         <w:numPr>
           <w:ilvl w:val="0"/>
           <w:numId w:val="7"/>
@@ -1871,7 +2320,6 @@
           <w:sz w:val="26"/>
           <w:szCs w:val="26"/>
         </w:rPr>
-        <w:lastRenderedPageBreak/>
         <w:t>Em sẽ tìm hiểu thêm cách vẽ trên nhiều dòng của graphviz để bố cục được đẹp hơn.</w:t>
       </w:r>
     </w:p>
@@ -2354,16 +2802,193 @@
         </w:numPr>
         <w:rPr>
           <w:rFonts w:ascii="Times New Roman" w:hAnsi="Times New Roman" w:cs="Times New Roman"/>
-          <w:sz w:val="26"/>
-          <w:szCs w:val="26"/>
-        </w:rPr>
-      </w:pPr>
-      <w:r>
-        <w:rPr>
-          <w:rFonts w:ascii="Times New Roman" w:hAnsi="Times New Roman" w:cs="Times New Roman"/>
-          <w:sz w:val="26"/>
-          <w:szCs w:val="26"/>
-        </w:rPr>
+          <w:color w:val="4472C4" w:themeColor="accent1"/>
+          <w:sz w:val="26"/>
+          <w:szCs w:val="26"/>
+        </w:rPr>
+      </w:pPr>
+      <w:r>
+        <w:rPr>
+          <w:rFonts w:ascii="Times New Roman" w:hAnsi="Times New Roman" w:cs="Times New Roman"/>
+          <w:color w:val="4472C4" w:themeColor="accent1"/>
+          <w:sz w:val="26"/>
+          <w:szCs w:val="26"/>
+        </w:rPr>
+        <w:t xml:space="preserve">Trả lời: </w:t>
+      </w:r>
+    </w:p>
+    <w:p>
+      <w:pPr>
+        <w:pStyle w:val="ListParagraph"/>
+        <w:numPr>
+          <w:ilvl w:val="0"/>
+          <w:numId w:val="12"/>
+        </w:numPr>
+        <w:rPr>
+          <w:rFonts w:ascii="Times New Roman" w:hAnsi="Times New Roman" w:cs="Times New Roman"/>
+          <w:color w:val="4472C4" w:themeColor="accent1"/>
+          <w:sz w:val="26"/>
+          <w:szCs w:val="26"/>
+        </w:rPr>
+      </w:pPr>
+      <w:r>
+        <w:rPr>
+          <w:rFonts w:ascii="Times New Roman" w:hAnsi="Times New Roman" w:cs="Times New Roman"/>
+          <w:color w:val="4472C4" w:themeColor="accent1"/>
+          <w:sz w:val="26"/>
+          <w:szCs w:val="26"/>
+        </w:rPr>
+        <w:t>Chương trình này sẽ chạy ở server</w:t>
+      </w:r>
+      <w:r>
+        <w:rPr>
+          <w:rFonts w:ascii="Times New Roman" w:hAnsi="Times New Roman" w:cs="Times New Roman"/>
+          <w:color w:val="4472C4" w:themeColor="accent1"/>
+          <w:sz w:val="26"/>
+          <w:szCs w:val="26"/>
+        </w:rPr>
+        <w:t>. Các tham số vào sẽ được kiểm tra bởi lớp vỏ web api bên ngoài. Vì thế lỗi này sẽ không gặp nữa.</w:t>
+      </w:r>
+    </w:p>
+    <w:p>
+      <w:pPr>
+        <w:pStyle w:val="ListParagraph"/>
+        <w:numPr>
+          <w:ilvl w:val="0"/>
+          <w:numId w:val="12"/>
+        </w:numPr>
+        <w:rPr>
+          <w:rFonts w:ascii="Times New Roman" w:hAnsi="Times New Roman" w:cs="Times New Roman"/>
+          <w:color w:val="4472C4" w:themeColor="accent1"/>
+          <w:sz w:val="26"/>
+          <w:szCs w:val="26"/>
+        </w:rPr>
+      </w:pPr>
+      <w:r>
+        <w:rPr>
+          <w:rFonts w:ascii="Times New Roman" w:hAnsi="Times New Roman" w:cs="Times New Roman"/>
+          <w:color w:val="4472C4" w:themeColor="accent1"/>
+          <w:sz w:val="26"/>
+          <w:szCs w:val="26"/>
+        </w:rPr>
+        <w:t xml:space="preserve">Thầy thấy em đang sử dụng luôn bộ phân tích tham số mặc định của scrapy vì em gọi luôn biến self.code.  </w:t>
+      </w:r>
+      <w:r>
+        <w:rPr>
+          <w:rFonts w:ascii="Times New Roman" w:hAnsi="Times New Roman" w:cs="Times New Roman"/>
+          <w:color w:val="4472C4" w:themeColor="accent1"/>
+          <w:sz w:val="26"/>
+          <w:szCs w:val="26"/>
+        </w:rPr>
+        <w:t>T</w:t>
+      </w:r>
+      <w:r>
+        <w:rPr>
+          <w:rFonts w:ascii="Times New Roman" w:hAnsi="Times New Roman" w:cs="Times New Roman"/>
+          <w:color w:val="4472C4" w:themeColor="accent1"/>
+          <w:sz w:val="26"/>
+          <w:szCs w:val="26"/>
+        </w:rPr>
+        <w:t xml:space="preserve">hầy </w:t>
+      </w:r>
+      <w:r>
+        <w:rPr>
+          <w:rFonts w:ascii="Times New Roman" w:hAnsi="Times New Roman" w:cs="Times New Roman"/>
+          <w:color w:val="4472C4" w:themeColor="accent1"/>
+          <w:sz w:val="26"/>
+          <w:szCs w:val="26"/>
+        </w:rPr>
+        <w:t xml:space="preserve">thì </w:t>
+      </w:r>
+      <w:r>
+        <w:rPr>
+          <w:rFonts w:ascii="Times New Roman" w:hAnsi="Times New Roman" w:cs="Times New Roman"/>
+          <w:color w:val="4472C4" w:themeColor="accent1"/>
+          <w:sz w:val="26"/>
+          <w:szCs w:val="26"/>
+        </w:rPr>
+        <w:t>phân tích luôn từ tham số sys.argv nên sẽ chủ động hơn</w:t>
+      </w:r>
+      <w:r>
+        <w:rPr>
+          <w:rFonts w:ascii="Times New Roman" w:hAnsi="Times New Roman" w:cs="Times New Roman"/>
+          <w:color w:val="4472C4" w:themeColor="accent1"/>
+          <w:sz w:val="26"/>
+          <w:szCs w:val="26"/>
+        </w:rPr>
+        <w:t xml:space="preserve"> (nhưng thầy không sử dụng cách viết spider qui củ như em đang làm)</w:t>
+      </w:r>
+      <w:r>
+        <w:rPr>
+          <w:rFonts w:ascii="Times New Roman" w:hAnsi="Times New Roman" w:cs="Times New Roman"/>
+          <w:color w:val="4472C4" w:themeColor="accent1"/>
+          <w:sz w:val="26"/>
+          <w:szCs w:val="26"/>
+        </w:rPr>
+        <w:t>.</w:t>
+      </w:r>
+    </w:p>
+    <w:p>
+      <w:pPr>
+        <w:pStyle w:val="ListParagraph"/>
+        <w:numPr>
+          <w:ilvl w:val="0"/>
+          <w:numId w:val="12"/>
+        </w:numPr>
+        <w:rPr>
+          <w:rFonts w:ascii="Times New Roman" w:hAnsi="Times New Roman" w:cs="Times New Roman"/>
+          <w:color w:val="4472C4" w:themeColor="accent1"/>
+          <w:sz w:val="26"/>
+          <w:szCs w:val="26"/>
+        </w:rPr>
+      </w:pPr>
+      <w:r>
+        <w:rPr>
+          <w:rFonts w:ascii="Times New Roman" w:hAnsi="Times New Roman" w:cs="Times New Roman"/>
+          <w:color w:val="4472C4" w:themeColor="accent1"/>
+          <w:sz w:val="26"/>
+          <w:szCs w:val="26"/>
+        </w:rPr>
+        <w:t>Em</w:t>
+      </w:r>
+      <w:r>
+        <w:rPr>
+          <w:rFonts w:ascii="Times New Roman" w:hAnsi="Times New Roman" w:cs="Times New Roman"/>
+          <w:color w:val="4472C4" w:themeColor="accent1"/>
+          <w:sz w:val="26"/>
+          <w:szCs w:val="26"/>
+        </w:rPr>
+        <w:t xml:space="preserve"> sử dụng hàm hasattr như trong minh họa này: </w:t>
+      </w:r>
+      <w:hyperlink r:id="rId24" w:history="1">
+        <w:r>
+          <w:rPr>
+            <w:rStyle w:val="Hyperlink"/>
+          </w:rPr>
+          <w:t>How to know if an object has an attribute in Python - Stack Overflow</w:t>
+        </w:r>
+      </w:hyperlink>
+    </w:p>
+    <w:p>
+      <w:pPr>
+        <w:pStyle w:val="ListParagraph"/>
+        <w:numPr>
+          <w:ilvl w:val="0"/>
+          <w:numId w:val="7"/>
+        </w:numPr>
+        <w:rPr>
+          <w:rFonts w:ascii="Times New Roman" w:hAnsi="Times New Roman" w:cs="Times New Roman"/>
+          <w:sz w:val="26"/>
+          <w:szCs w:val="26"/>
+        </w:rPr>
+      </w:pPr>
+      <w:r>
+        <w:rPr>
+          <w:rFonts w:ascii="Times New Roman" w:hAnsi="Times New Roman" w:cs="Times New Roman"/>
+          <w:sz w:val="26"/>
+          <w:szCs w:val="26"/>
+        </w:rPr>
+        <w:lastRenderedPageBreak/>
         <w:t xml:space="preserve">Trong phần vẽ đồ thị sử dụng tham số để vẽ cho 1 môn, em mong muốn có thể tìm hết tất cả các học phần điều kiện (HPDK) của môn học sâu nhất có thể. Ví dụ: môn A có HPDK là B, môn B có HPDK là C, môn C có HPDK là D thì trong sơ đồ sẽ vẽ là </w:t>
       </w:r>
       <w:r>
@@ -2490,12 +3115,605 @@
     <w:p>
       <w:pPr>
         <w:pStyle w:val="ListParagraph"/>
-        <w:numPr>
-          <w:ilvl w:val="0"/>
+        <w:ind w:left="1080"/>
+        <w:rPr>
+          <w:rFonts w:ascii="Times New Roman" w:hAnsi="Times New Roman" w:cs="Times New Roman"/>
+          <w:color w:val="4472C4" w:themeColor="accent1"/>
+          <w:sz w:val="26"/>
+          <w:szCs w:val="26"/>
+        </w:rPr>
+      </w:pPr>
+      <w:r>
+        <w:rPr>
+          <w:rFonts w:ascii="Times New Roman" w:hAnsi="Times New Roman" w:cs="Times New Roman"/>
+          <w:color w:val="4472C4" w:themeColor="accent1"/>
+          <w:sz w:val="26"/>
+          <w:szCs w:val="26"/>
+        </w:rPr>
+        <w:t>Trả lời: chính xác</w:t>
+      </w:r>
+    </w:p>
+    <w:p>
+      <w:pPr>
+        <w:pStyle w:val="ListParagraph"/>
+        <w:ind w:left="1080"/>
+        <w:rPr>
+          <w:rFonts w:ascii="Times New Roman" w:hAnsi="Times New Roman" w:cs="Times New Roman"/>
+          <w:color w:val="4472C4" w:themeColor="accent1"/>
+          <w:sz w:val="26"/>
+          <w:szCs w:val="26"/>
+        </w:rPr>
+      </w:pPr>
+      <w:r>
+        <w:rPr>
+          <w:rFonts w:ascii="Times New Roman" w:hAnsi="Times New Roman" w:cs="Times New Roman"/>
+          <w:color w:val="4472C4" w:themeColor="accent1"/>
+          <w:sz w:val="26"/>
+          <w:szCs w:val="26"/>
+        </w:rPr>
+        <w:t>Giải pháp toàn diện sẽ thế này:</w:t>
+      </w:r>
+    </w:p>
+    <w:p>
+      <w:pPr>
+        <w:pStyle w:val="ListParagraph"/>
+        <w:numPr>
+          <w:ilvl w:val="1"/>
           <w:numId w:val="7"/>
         </w:numPr>
         <w:rPr>
           <w:rFonts w:ascii="Times New Roman" w:hAnsi="Times New Roman" w:cs="Times New Roman"/>
+          <w:color w:val="4472C4" w:themeColor="accent1"/>
+          <w:sz w:val="26"/>
+          <w:szCs w:val="26"/>
+        </w:rPr>
+      </w:pPr>
+      <w:r>
+        <w:rPr>
+          <w:rFonts w:ascii="Times New Roman" w:hAnsi="Times New Roman" w:cs="Times New Roman"/>
+          <w:b/>
+          <w:bCs/>
+          <w:color w:val="4472C4" w:themeColor="accent1"/>
+          <w:sz w:val="26"/>
+          <w:szCs w:val="26"/>
+        </w:rPr>
+        <w:t xml:space="preserve">Phần mềm </w:t>
+      </w:r>
+      <w:r>
+        <w:rPr>
+          <w:rFonts w:ascii="Times New Roman" w:hAnsi="Times New Roman" w:cs="Times New Roman"/>
+          <w:b/>
+          <w:bCs/>
+          <w:color w:val="4472C4" w:themeColor="accent1"/>
+          <w:sz w:val="26"/>
+          <w:szCs w:val="26"/>
+        </w:rPr>
+        <w:t>A.</w:t>
+      </w:r>
+      <w:r>
+        <w:rPr>
+          <w:rFonts w:ascii="Times New Roman" w:hAnsi="Times New Roman" w:cs="Times New Roman"/>
+          <w:b/>
+          <w:bCs/>
+          <w:color w:val="4472C4" w:themeColor="accent1"/>
+          <w:sz w:val="26"/>
+          <w:szCs w:val="26"/>
+        </w:rPr>
+        <w:t xml:space="preserve">1: </w:t>
+      </w:r>
+      <w:r>
+        <w:rPr>
+          <w:rFonts w:ascii="Times New Roman" w:hAnsi="Times New Roman" w:cs="Times New Roman"/>
+          <w:color w:val="4472C4" w:themeColor="accent1"/>
+          <w:sz w:val="26"/>
+          <w:szCs w:val="26"/>
+        </w:rPr>
+        <w:t>scrapy và thu thập toàn bộ các mã học phần ra file csv.</w:t>
+      </w:r>
+      <w:r>
+        <w:rPr>
+          <w:rFonts w:ascii="Times New Roman" w:hAnsi="Times New Roman" w:cs="Times New Roman"/>
+          <w:color w:val="4472C4" w:themeColor="accent1"/>
+          <w:sz w:val="26"/>
+          <w:szCs w:val="26"/>
+        </w:rPr>
+        <w:t xml:space="preserve"> Là chương trình với tham số -O mà em đã viết.</w:t>
+      </w:r>
+    </w:p>
+    <w:p>
+      <w:pPr>
+        <w:pStyle w:val="ListParagraph"/>
+        <w:numPr>
+          <w:ilvl w:val="1"/>
+          <w:numId w:val="7"/>
+        </w:numPr>
+        <w:rPr>
+          <w:rFonts w:ascii="Times New Roman" w:hAnsi="Times New Roman" w:cs="Times New Roman"/>
+          <w:color w:val="4472C4" w:themeColor="accent1"/>
+          <w:sz w:val="26"/>
+          <w:szCs w:val="26"/>
+        </w:rPr>
+      </w:pPr>
+      <w:r>
+        <w:rPr>
+          <w:rFonts w:ascii="Times New Roman" w:hAnsi="Times New Roman" w:cs="Times New Roman"/>
+          <w:b/>
+          <w:bCs/>
+          <w:color w:val="4472C4" w:themeColor="accent1"/>
+          <w:sz w:val="26"/>
+          <w:szCs w:val="26"/>
+        </w:rPr>
+        <w:t xml:space="preserve">Phần mềm </w:t>
+      </w:r>
+      <w:r>
+        <w:rPr>
+          <w:rFonts w:ascii="Times New Roman" w:hAnsi="Times New Roman" w:cs="Times New Roman"/>
+          <w:b/>
+          <w:bCs/>
+          <w:color w:val="4472C4" w:themeColor="accent1"/>
+          <w:sz w:val="26"/>
+          <w:szCs w:val="26"/>
+        </w:rPr>
+        <w:t>A.</w:t>
+      </w:r>
+      <w:r>
+        <w:rPr>
+          <w:rFonts w:ascii="Times New Roman" w:hAnsi="Times New Roman" w:cs="Times New Roman"/>
+          <w:b/>
+          <w:bCs/>
+          <w:color w:val="4472C4" w:themeColor="accent1"/>
+          <w:sz w:val="26"/>
+          <w:szCs w:val="26"/>
+        </w:rPr>
+        <w:t>2</w:t>
+      </w:r>
+      <w:r>
+        <w:rPr>
+          <w:rFonts w:ascii="Times New Roman" w:hAnsi="Times New Roman" w:cs="Times New Roman"/>
+          <w:b/>
+          <w:bCs/>
+          <w:color w:val="4472C4" w:themeColor="accent1"/>
+          <w:sz w:val="26"/>
+          <w:szCs w:val="26"/>
+        </w:rPr>
+        <w:t xml:space="preserve">: </w:t>
+      </w:r>
+      <w:r>
+        <w:rPr>
+          <w:rFonts w:ascii="Times New Roman" w:hAnsi="Times New Roman" w:cs="Times New Roman"/>
+          <w:color w:val="4472C4" w:themeColor="accent1"/>
+          <w:sz w:val="26"/>
+          <w:szCs w:val="26"/>
+        </w:rPr>
+        <w:t xml:space="preserve">Viết một phần mềm khác độc lập, cũng bằng python, để đọc file csv đó,  đồng thời phân tích sâu hơn về môn phụ thuộc và bị phụ thuộc </w:t>
+      </w:r>
+    </w:p>
+    <w:p>
+      <w:pPr>
+        <w:pStyle w:val="ListParagraph"/>
+        <w:numPr>
+          <w:ilvl w:val="2"/>
+          <w:numId w:val="7"/>
+        </w:numPr>
+        <w:rPr>
+          <w:rFonts w:ascii="Times New Roman" w:hAnsi="Times New Roman" w:cs="Times New Roman"/>
+          <w:color w:val="4472C4" w:themeColor="accent1"/>
+          <w:sz w:val="26"/>
+          <w:szCs w:val="26"/>
+        </w:rPr>
+      </w:pPr>
+      <w:r>
+        <w:rPr>
+          <w:rFonts w:ascii="Times New Roman" w:hAnsi="Times New Roman" w:cs="Times New Roman"/>
+          <w:color w:val="4472C4" w:themeColor="accent1"/>
+          <w:sz w:val="26"/>
+          <w:szCs w:val="26"/>
+        </w:rPr>
+        <w:t xml:space="preserve">Sau đó, em hãy đưa cái kết quả phân tích và toàn bộ file csv vào một cơ sở dữ liệu. Có lẽ trường hợp này sử dụng một NoSQL nào đó như MongoDB là tiện nhất. </w:t>
+      </w:r>
+    </w:p>
+    <w:p>
+      <w:pPr>
+        <w:pStyle w:val="ListParagraph"/>
+        <w:numPr>
+          <w:ilvl w:val="1"/>
+          <w:numId w:val="7"/>
+        </w:numPr>
+        <w:ind w:left="1440" w:firstLine="0"/>
+        <w:rPr>
+          <w:rFonts w:ascii="Times New Roman" w:hAnsi="Times New Roman" w:cs="Times New Roman"/>
+          <w:color w:val="4472C4" w:themeColor="accent1"/>
+          <w:sz w:val="26"/>
+          <w:szCs w:val="26"/>
+        </w:rPr>
+      </w:pPr>
+      <w:r>
+        <w:rPr>
+          <w:rFonts w:ascii="Times New Roman" w:hAnsi="Times New Roman" w:cs="Times New Roman"/>
+          <w:b/>
+          <w:bCs/>
+          <w:color w:val="4472C4" w:themeColor="accent1"/>
+          <w:sz w:val="26"/>
+          <w:szCs w:val="26"/>
+        </w:rPr>
+        <w:t>Phần mềm A.3</w:t>
+      </w:r>
+      <w:r>
+        <w:rPr>
+          <w:rFonts w:ascii="Times New Roman" w:hAnsi="Times New Roman" w:cs="Times New Roman"/>
+          <w:color w:val="4472C4" w:themeColor="accent1"/>
+          <w:sz w:val="26"/>
+          <w:szCs w:val="26"/>
+        </w:rPr>
+        <w:t>: chỉ là môt đoạn khai báo để chạy định kỳ bằng cronjob (nếu dùng Linux) hoặc TaskSchedule (nếu dùng Windows) để định kỳ</w:t>
+      </w:r>
+      <w:r>
+        <w:rPr>
+          <w:rFonts w:ascii="Times New Roman" w:hAnsi="Times New Roman" w:cs="Times New Roman"/>
+          <w:color w:val="4472C4" w:themeColor="accent1"/>
+          <w:sz w:val="26"/>
+          <w:szCs w:val="26"/>
+        </w:rPr>
+        <w:t xml:space="preserve"> một lần, vào cuối tuần,</w:t>
+      </w:r>
+      <w:r>
+        <w:rPr>
+          <w:rFonts w:ascii="Times New Roman" w:hAnsi="Times New Roman" w:cs="Times New Roman"/>
+          <w:color w:val="4472C4" w:themeColor="accent1"/>
+          <w:sz w:val="26"/>
+          <w:szCs w:val="26"/>
+        </w:rPr>
+        <w:t xml:space="preserve"> sẽ chạy Phần mềm A1 và A2</w:t>
+      </w:r>
+    </w:p>
+    <w:p>
+      <w:pPr>
+        <w:pStyle w:val="ListParagraph"/>
+        <w:numPr>
+          <w:ilvl w:val="1"/>
+          <w:numId w:val="7"/>
+        </w:numPr>
+        <w:ind w:left="1440" w:firstLine="0"/>
+        <w:rPr>
+          <w:rFonts w:ascii="Times New Roman" w:hAnsi="Times New Roman" w:cs="Times New Roman"/>
+          <w:color w:val="4472C4" w:themeColor="accent1"/>
+          <w:sz w:val="26"/>
+          <w:szCs w:val="26"/>
+        </w:rPr>
+      </w:pPr>
+      <w:r>
+        <w:rPr>
+          <w:rFonts w:ascii="Times New Roman" w:hAnsi="Times New Roman" w:cs="Times New Roman"/>
+          <w:b/>
+          <w:bCs/>
+          <w:color w:val="4472C4" w:themeColor="accent1"/>
+          <w:sz w:val="26"/>
+          <w:szCs w:val="26"/>
+        </w:rPr>
+        <w:t xml:space="preserve">Phần mềm </w:t>
+      </w:r>
+      <w:r>
+        <w:rPr>
+          <w:rFonts w:ascii="Times New Roman" w:hAnsi="Times New Roman" w:cs="Times New Roman"/>
+          <w:b/>
+          <w:bCs/>
+          <w:color w:val="4472C4" w:themeColor="accent1"/>
+          <w:sz w:val="26"/>
+          <w:szCs w:val="26"/>
+        </w:rPr>
+        <w:t>B.1</w:t>
+      </w:r>
+      <w:r>
+        <w:rPr>
+          <w:rFonts w:ascii="Times New Roman" w:hAnsi="Times New Roman" w:cs="Times New Roman"/>
+          <w:b/>
+          <w:bCs/>
+          <w:color w:val="4472C4" w:themeColor="accent1"/>
+          <w:sz w:val="26"/>
+          <w:szCs w:val="26"/>
+        </w:rPr>
+        <w:t xml:space="preserve">: </w:t>
+      </w:r>
+      <w:r>
+        <w:rPr>
+          <w:rFonts w:ascii="Times New Roman" w:hAnsi="Times New Roman" w:cs="Times New Roman"/>
+          <w:color w:val="4472C4" w:themeColor="accent1"/>
+          <w:sz w:val="26"/>
+          <w:szCs w:val="26"/>
+        </w:rPr>
+        <w:t>Viết môt phần mềm khác chịu trách nhiệm đọc</w:t>
+      </w:r>
+      <w:r>
+        <w:rPr>
+          <w:rFonts w:ascii="Times New Roman" w:hAnsi="Times New Roman" w:cs="Times New Roman"/>
+          <w:color w:val="4472C4" w:themeColor="accent1"/>
+          <w:sz w:val="26"/>
+          <w:szCs w:val="26"/>
+        </w:rPr>
+        <w:t xml:space="preserve"> học phần từ tham số dòng lệnh (tương tự như tham số code= hiện thời). Sau đó truy vấn </w:t>
+      </w:r>
+      <w:r>
+        <w:rPr>
+          <w:rFonts w:ascii="Times New Roman" w:hAnsi="Times New Roman" w:cs="Times New Roman"/>
+          <w:color w:val="4472C4" w:themeColor="accent1"/>
+          <w:sz w:val="26"/>
+          <w:szCs w:val="26"/>
+        </w:rPr>
+        <w:t>db và sinh ra</w:t>
+      </w:r>
+      <w:r>
+        <w:rPr>
+          <w:rFonts w:ascii="Times New Roman" w:hAnsi="Times New Roman" w:cs="Times New Roman"/>
+          <w:color w:val="4472C4" w:themeColor="accent1"/>
+          <w:sz w:val="26"/>
+          <w:szCs w:val="26"/>
+        </w:rPr>
+        <w:t xml:space="preserve"> file .dot  (Tham khảo </w:t>
+      </w:r>
+      <w:hyperlink r:id="rId25" w:history="1">
+        <w:r>
+          <w:rPr>
+            <w:rStyle w:val="Hyperlink"/>
+          </w:rPr>
+          <w:t>DOT Language | Graphviz</w:t>
+        </w:r>
+      </w:hyperlink>
+      <w:r>
+        <w:t>)</w:t>
+      </w:r>
+    </w:p>
+    <w:p>
+      <w:pPr>
+        <w:pStyle w:val="ListParagraph"/>
+        <w:numPr>
+          <w:ilvl w:val="1"/>
+          <w:numId w:val="7"/>
+        </w:numPr>
+        <w:rPr>
+          <w:rFonts w:ascii="Times New Roman" w:hAnsi="Times New Roman" w:cs="Times New Roman"/>
+          <w:color w:val="4472C4" w:themeColor="accent1"/>
+          <w:sz w:val="26"/>
+          <w:szCs w:val="26"/>
+        </w:rPr>
+      </w:pPr>
+      <w:r>
+        <w:rPr>
+          <w:rFonts w:ascii="Times New Roman" w:hAnsi="Times New Roman" w:cs="Times New Roman"/>
+          <w:b/>
+          <w:bCs/>
+          <w:color w:val="4472C4" w:themeColor="accent1"/>
+          <w:sz w:val="26"/>
+          <w:szCs w:val="26"/>
+        </w:rPr>
+        <w:t xml:space="preserve">Phần mềm </w:t>
+      </w:r>
+      <w:r>
+        <w:rPr>
+          <w:rFonts w:ascii="Times New Roman" w:hAnsi="Times New Roman" w:cs="Times New Roman"/>
+          <w:b/>
+          <w:bCs/>
+          <w:color w:val="4472C4" w:themeColor="accent1"/>
+          <w:sz w:val="26"/>
+          <w:szCs w:val="26"/>
+        </w:rPr>
+        <w:t>B.2</w:t>
+      </w:r>
+      <w:r>
+        <w:rPr>
+          <w:rFonts w:ascii="Times New Roman" w:hAnsi="Times New Roman" w:cs="Times New Roman"/>
+          <w:b/>
+          <w:bCs/>
+          <w:color w:val="4472C4" w:themeColor="accent1"/>
+          <w:sz w:val="26"/>
+          <w:szCs w:val="26"/>
+        </w:rPr>
+        <w:t xml:space="preserve">: </w:t>
+      </w:r>
+      <w:r>
+        <w:rPr>
+          <w:rFonts w:ascii="Times New Roman" w:hAnsi="Times New Roman" w:cs="Times New Roman"/>
+          <w:b/>
+          <w:bCs/>
+          <w:color w:val="4472C4" w:themeColor="accent1"/>
+          <w:sz w:val="26"/>
+          <w:szCs w:val="26"/>
+        </w:rPr>
+        <w:t xml:space="preserve"> </w:t>
+      </w:r>
+      <w:r>
+        <w:rPr>
+          <w:rFonts w:ascii="Times New Roman" w:hAnsi="Times New Roman" w:cs="Times New Roman"/>
+          <w:color w:val="4472C4" w:themeColor="accent1"/>
+          <w:sz w:val="26"/>
+          <w:szCs w:val="26"/>
+        </w:rPr>
+        <w:t xml:space="preserve"> thực</w:t>
+      </w:r>
+      <w:r>
+        <w:rPr>
+          <w:rFonts w:ascii="Times New Roman" w:hAnsi="Times New Roman" w:cs="Times New Roman"/>
+          <w:color w:val="4472C4" w:themeColor="accent1"/>
+          <w:sz w:val="26"/>
+          <w:szCs w:val="26"/>
+        </w:rPr>
+        <w:t xml:space="preserve"> ra chỉ là một lệnh command line, viết vào file .ps hoặc là file .sh tùy theo OS là Windows hay Linux.</w:t>
+      </w:r>
+      <w:r>
+        <w:rPr>
+          <w:rFonts w:ascii="Times New Roman" w:hAnsi="Times New Roman" w:cs="Times New Roman"/>
+          <w:color w:val="4472C4" w:themeColor="accent1"/>
+          <w:sz w:val="26"/>
+          <w:szCs w:val="26"/>
+        </w:rPr>
+        <w:t xml:space="preserve"> Lệnh này sẽ yêu cầu graphviz đọc dot file và sinh ra ảnh</w:t>
+      </w:r>
+      <w:r>
+        <w:rPr>
+          <w:rFonts w:ascii="Times New Roman" w:hAnsi="Times New Roman" w:cs="Times New Roman"/>
+          <w:color w:val="4472C4" w:themeColor="accent1"/>
+          <w:sz w:val="26"/>
+          <w:szCs w:val="26"/>
+        </w:rPr>
+        <w:t xml:space="preserve"> </w:t>
+      </w:r>
+      <w:r>
+        <w:rPr>
+          <w:rFonts w:ascii="Times New Roman" w:hAnsi="Times New Roman" w:cs="Times New Roman"/>
+          <w:color w:val="4472C4" w:themeColor="accent1"/>
+          <w:sz w:val="26"/>
+          <w:szCs w:val="26"/>
+        </w:rPr>
+        <w:t xml:space="preserve"> </w:t>
+      </w:r>
+      <w:r>
+        <w:rPr>
+          <w:rFonts w:ascii="Times New Roman" w:hAnsi="Times New Roman" w:cs="Times New Roman"/>
+          <w:color w:val="4472C4" w:themeColor="accent1"/>
+          <w:sz w:val="26"/>
+          <w:szCs w:val="26"/>
+        </w:rPr>
+        <w:t xml:space="preserve"> (</w:t>
+      </w:r>
+      <w:hyperlink r:id="rId26" w:history="1">
+        <w:r>
+          <w:rPr>
+            <w:rStyle w:val="Hyperlink"/>
+          </w:rPr>
+          <w:t>windows - Graphviz: How to go from .dot to a graph? - Stack Overflow</w:t>
+        </w:r>
+      </w:hyperlink>
+      <w:r>
+        <w:t xml:space="preserve">) </w:t>
+      </w:r>
+    </w:p>
+    <w:p>
+      <w:pPr>
+        <w:pStyle w:val="ListParagraph"/>
+        <w:numPr>
+          <w:ilvl w:val="1"/>
+          <w:numId w:val="7"/>
+        </w:numPr>
+        <w:rPr>
+          <w:rFonts w:ascii="Times New Roman" w:hAnsi="Times New Roman" w:cs="Times New Roman"/>
+          <w:color w:val="4472C4" w:themeColor="accent1"/>
+          <w:sz w:val="26"/>
+          <w:szCs w:val="26"/>
+        </w:rPr>
+      </w:pPr>
+      <w:r>
+        <w:rPr>
+          <w:rFonts w:ascii="Times New Roman" w:hAnsi="Times New Roman" w:cs="Times New Roman"/>
+          <w:b/>
+          <w:bCs/>
+          <w:color w:val="4472C4" w:themeColor="accent1"/>
+          <w:sz w:val="26"/>
+          <w:szCs w:val="26"/>
+        </w:rPr>
+        <w:t>Phần mềm B.3</w:t>
+      </w:r>
+      <w:r>
+        <w:rPr>
+          <w:rFonts w:ascii="Times New Roman" w:hAnsi="Times New Roman" w:cs="Times New Roman"/>
+          <w:color w:val="4472C4" w:themeColor="accent1"/>
+          <w:sz w:val="26"/>
+          <w:szCs w:val="26"/>
+        </w:rPr>
+        <w:t xml:space="preserve">: là một webAPI, nên viết bằng Python Fast, </w:t>
+      </w:r>
+      <w:r>
+        <w:rPr>
+          <w:rFonts w:ascii="Times New Roman" w:hAnsi="Times New Roman" w:cs="Times New Roman"/>
+          <w:color w:val="4472C4" w:themeColor="accent1"/>
+          <w:sz w:val="26"/>
+          <w:szCs w:val="26"/>
+        </w:rPr>
+        <w:t xml:space="preserve">vì dự án này sử dụng python nhiều. Hoặc NodeJS </w:t>
+      </w:r>
+      <w:r>
+        <w:rPr>
+          <w:rFonts w:ascii="Times New Roman" w:hAnsi="Times New Roman" w:cs="Times New Roman"/>
+          <w:color w:val="4472C4" w:themeColor="accent1"/>
+          <w:sz w:val="26"/>
+          <w:szCs w:val="26"/>
+        </w:rPr>
+        <w:t>swagger tùy theo thạo cái gì.</w:t>
+      </w:r>
+    </w:p>
+    <w:p>
+      <w:pPr>
+        <w:pStyle w:val="ListParagraph"/>
+        <w:numPr>
+          <w:ilvl w:val="1"/>
+          <w:numId w:val="7"/>
+        </w:numPr>
+        <w:rPr>
+          <w:rFonts w:ascii="Times New Roman" w:hAnsi="Times New Roman" w:cs="Times New Roman"/>
+          <w:color w:val="4472C4" w:themeColor="accent1"/>
+          <w:sz w:val="26"/>
+          <w:szCs w:val="26"/>
+        </w:rPr>
+      </w:pPr>
+      <w:r>
+        <w:rPr>
+          <w:rFonts w:ascii="Times New Roman" w:hAnsi="Times New Roman" w:cs="Times New Roman"/>
+          <w:color w:val="4472C4" w:themeColor="accent1"/>
+          <w:sz w:val="26"/>
+          <w:szCs w:val="26"/>
+        </w:rPr>
+        <w:t xml:space="preserve">Thầy giải thích thêm tại sao nên viết tách thành phần mềm riêng: các em thường viết tất cả tính năng vào một phần mềm </w:t>
+      </w:r>
+      <w:r>
+        <w:rPr>
+          <w:rFonts w:ascii="Times New Roman" w:hAnsi="Times New Roman" w:cs="Times New Roman"/>
+          <w:color w:val="4472C4" w:themeColor="accent1"/>
+          <w:sz w:val="26"/>
+          <w:szCs w:val="26"/>
+        </w:rPr>
+        <w:sym w:font="Wingdings" w:char="F0E0"/>
+      </w:r>
+      <w:r>
+        <w:rPr>
+          <w:rFonts w:ascii="Times New Roman" w:hAnsi="Times New Roman" w:cs="Times New Roman"/>
+          <w:color w:val="4472C4" w:themeColor="accent1"/>
+          <w:sz w:val="26"/>
+          <w:szCs w:val="26"/>
+        </w:rPr>
+        <w:t xml:space="preserve"> to, cồng kềnh, dễ bị mất toàn bộ mã nguồn khi giao cho ai đó, khó kiếm người thạo tất cả các mảng để kiểm soát đống code đó. Vậy hãy tách chức năng crawl, và chức năng phân tích cú pháp riêng.</w:t>
+      </w:r>
+    </w:p>
+    <w:p>
+      <w:pPr>
+        <w:pStyle w:val="ListParagraph"/>
+        <w:numPr>
+          <w:ilvl w:val="1"/>
+          <w:numId w:val="7"/>
+        </w:numPr>
+        <w:rPr>
+          <w:rFonts w:ascii="Times New Roman" w:hAnsi="Times New Roman" w:cs="Times New Roman"/>
+          <w:color w:val="4472C4" w:themeColor="accent1"/>
+          <w:sz w:val="26"/>
+          <w:szCs w:val="26"/>
+        </w:rPr>
+      </w:pPr>
+      <w:r>
+        <w:rPr>
+          <w:rFonts w:ascii="Times New Roman" w:hAnsi="Times New Roman" w:cs="Times New Roman"/>
+          <w:color w:val="4472C4" w:themeColor="accent1"/>
+          <w:sz w:val="26"/>
+          <w:szCs w:val="26"/>
+        </w:rPr>
+        <w:t>To tát là thế, nhưng thực ra viết không lâu đâu.</w:t>
+      </w:r>
+    </w:p>
+    <w:p>
+      <w:pPr>
+        <w:pStyle w:val="ListParagraph"/>
+        <w:numPr>
+          <w:ilvl w:val="0"/>
+          <w:numId w:val="7"/>
+        </w:numPr>
+        <w:rPr>
+          <w:rFonts w:ascii="Times New Roman" w:hAnsi="Times New Roman" w:cs="Times New Roman"/>
           <w:sz w:val="26"/>
           <w:szCs w:val="26"/>
         </w:rPr>
@@ -2508,6 +3726,275 @@
         </w:rPr>
         <w:t>Trong vẽ đồ thị, em vẫn chưa phân tích được các nhóm môn học điều kiện.</w:t>
       </w:r>
+    </w:p>
+    <w:p>
+      <w:pPr>
+        <w:pStyle w:val="ListParagraph"/>
+        <w:ind w:left="1080"/>
+        <w:rPr>
+          <w:rFonts w:ascii="Times New Roman" w:hAnsi="Times New Roman" w:cs="Times New Roman"/>
+          <w:color w:val="4472C4" w:themeColor="accent1"/>
+          <w:sz w:val="26"/>
+          <w:szCs w:val="26"/>
+        </w:rPr>
+      </w:pPr>
+      <w:r>
+        <w:rPr>
+          <w:rFonts w:ascii="Times New Roman" w:hAnsi="Times New Roman" w:cs="Times New Roman"/>
+          <w:sz w:val="26"/>
+          <w:szCs w:val="26"/>
+        </w:rPr>
+        <w:t xml:space="preserve">Trả lời: </w:t>
+      </w:r>
+      <w:r>
+        <w:rPr>
+          <w:rFonts w:ascii="Times New Roman" w:hAnsi="Times New Roman" w:cs="Times New Roman"/>
+          <w:color w:val="4472C4" w:themeColor="accent1"/>
+          <w:sz w:val="26"/>
+          <w:szCs w:val="26"/>
+        </w:rPr>
+        <w:t>Theo qui tắc trình bày của sis thầy đoán thế này.</w:t>
+      </w:r>
+    </w:p>
+    <w:p>
+      <w:pPr>
+        <w:pStyle w:val="ListParagraph"/>
+        <w:numPr>
+          <w:ilvl w:val="2"/>
+          <w:numId w:val="7"/>
+        </w:numPr>
+        <w:rPr>
+          <w:rFonts w:ascii="Times New Roman" w:hAnsi="Times New Roman" w:cs="Times New Roman"/>
+          <w:color w:val="4472C4" w:themeColor="accent1"/>
+          <w:sz w:val="26"/>
+          <w:szCs w:val="26"/>
+        </w:rPr>
+      </w:pPr>
+      <w:r>
+        <w:rPr>
+          <w:rFonts w:ascii="Times New Roman" w:hAnsi="Times New Roman" w:cs="Times New Roman"/>
+          <w:color w:val="4472C4" w:themeColor="accent1"/>
+          <w:sz w:val="26"/>
+          <w:szCs w:val="26"/>
+        </w:rPr>
+        <w:t xml:space="preserve">Với môn IT3030: học phần điều kiện viết thế này </w:t>
+      </w:r>
+      <w:r>
+        <w:rPr>
+          <w:rFonts w:ascii="Tahoma" w:hAnsi="Tahoma" w:cs="Tahoma"/>
+          <w:b/>
+          <w:bCs/>
+          <w:color w:val="000000"/>
+          <w:sz w:val="18"/>
+          <w:szCs w:val="18"/>
+          <w:shd w:val="clear" w:color="auto" w:fill="FFFFFF"/>
+        </w:rPr>
+        <w:t>IT1110/IT1140</w:t>
+      </w:r>
+    </w:p>
+    <w:p>
+      <w:pPr>
+        <w:pStyle w:val="ListParagraph"/>
+        <w:ind w:left="2520"/>
+        <w:rPr>
+          <w:rFonts w:ascii="Times New Roman" w:hAnsi="Times New Roman" w:cs="Times New Roman"/>
+          <w:color w:val="4472C4" w:themeColor="accent1"/>
+          <w:sz w:val="26"/>
+          <w:szCs w:val="26"/>
+        </w:rPr>
+      </w:pPr>
+      <w:r>
+        <w:rPr>
+          <w:rFonts w:ascii="Times New Roman" w:hAnsi="Times New Roman" w:cs="Times New Roman"/>
+          <w:color w:val="4472C4" w:themeColor="accent1"/>
+          <w:sz w:val="26"/>
+          <w:szCs w:val="26"/>
+        </w:rPr>
+        <w:t>Đây là phép hoặc, có nghĩa là chỉ cần học môn IT1110, hoặc là môn IT1140 là được</w:t>
+      </w:r>
+    </w:p>
+    <w:p>
+      <w:pPr>
+        <w:pStyle w:val="ListParagraph"/>
+        <w:numPr>
+          <w:ilvl w:val="2"/>
+          <w:numId w:val="7"/>
+        </w:numPr>
+        <w:rPr>
+          <w:rFonts w:ascii="Times New Roman" w:hAnsi="Times New Roman" w:cs="Times New Roman"/>
+          <w:color w:val="4472C4" w:themeColor="accent1"/>
+          <w:sz w:val="26"/>
+          <w:szCs w:val="26"/>
+        </w:rPr>
+      </w:pPr>
+      <w:r>
+        <w:rPr>
+          <w:rFonts w:ascii="Times New Roman" w:hAnsi="Times New Roman" w:cs="Times New Roman"/>
+          <w:color w:val="4472C4" w:themeColor="accent1"/>
+          <w:sz w:val="26"/>
+          <w:szCs w:val="26"/>
+        </w:rPr>
+        <w:t xml:space="preserve">Với môn </w:t>
+      </w:r>
+      <w:r>
+        <w:rPr>
+          <w:rFonts w:ascii="Times New Roman" w:hAnsi="Times New Roman" w:cs="Times New Roman"/>
+          <w:color w:val="4472C4" w:themeColor="accent1"/>
+          <w:sz w:val="26"/>
+          <w:szCs w:val="26"/>
+        </w:rPr>
+        <w:t>ME3130</w:t>
+      </w:r>
+      <w:r>
+        <w:rPr>
+          <w:rFonts w:ascii="Times New Roman" w:hAnsi="Times New Roman" w:cs="Times New Roman"/>
+          <w:color w:val="4472C4" w:themeColor="accent1"/>
+          <w:sz w:val="26"/>
+          <w:szCs w:val="26"/>
+        </w:rPr>
+        <w:t xml:space="preserve">: học phần điều kiện viết thê này </w:t>
+      </w:r>
+      <w:r>
+        <w:rPr>
+          <w:rFonts w:ascii="Tahoma" w:hAnsi="Tahoma" w:cs="Tahoma"/>
+          <w:b/>
+          <w:bCs/>
+          <w:color w:val="000000"/>
+          <w:sz w:val="18"/>
+          <w:szCs w:val="18"/>
+          <w:shd w:val="clear" w:color="auto" w:fill="FFFFFF"/>
+        </w:rPr>
+        <w:t xml:space="preserve">((ME3191/ME3050),(ME3090/ME3220))/ME3191/ME3061   </w:t>
+      </w:r>
+      <w:r>
+        <w:rPr>
+          <w:rFonts w:ascii="Times New Roman" w:hAnsi="Times New Roman" w:cs="Times New Roman"/>
+          <w:color w:val="4472C4" w:themeColor="accent1"/>
+          <w:sz w:val="26"/>
+          <w:szCs w:val="26"/>
+        </w:rPr>
+        <w:t>tức là chỉ câ</w:t>
+      </w:r>
+    </w:p>
+    <w:p>
+      <w:pPr>
+        <w:pStyle w:val="ListParagraph"/>
+        <w:numPr>
+          <w:ilvl w:val="3"/>
+          <w:numId w:val="7"/>
+        </w:numPr>
+        <w:rPr>
+          <w:rFonts w:ascii="Times New Roman" w:hAnsi="Times New Roman" w:cs="Times New Roman"/>
+          <w:color w:val="4472C4" w:themeColor="accent1"/>
+          <w:sz w:val="26"/>
+          <w:szCs w:val="26"/>
+        </w:rPr>
+      </w:pPr>
+      <w:r>
+        <w:rPr>
+          <w:rFonts w:ascii="Times New Roman" w:hAnsi="Times New Roman" w:cs="Times New Roman"/>
+          <w:color w:val="4472C4" w:themeColor="accent1"/>
+          <w:sz w:val="26"/>
+          <w:szCs w:val="26"/>
+        </w:rPr>
+        <w:lastRenderedPageBreak/>
+        <w:t>Học môn ME3061 là okay</w:t>
+      </w:r>
+    </w:p>
+    <w:p>
+      <w:pPr>
+        <w:pStyle w:val="ListParagraph"/>
+        <w:numPr>
+          <w:ilvl w:val="3"/>
+          <w:numId w:val="7"/>
+        </w:numPr>
+        <w:rPr>
+          <w:rFonts w:ascii="Times New Roman" w:hAnsi="Times New Roman" w:cs="Times New Roman"/>
+          <w:color w:val="4472C4" w:themeColor="accent1"/>
+          <w:sz w:val="26"/>
+          <w:szCs w:val="26"/>
+        </w:rPr>
+      </w:pPr>
+      <w:r>
+        <w:rPr>
+          <w:rFonts w:ascii="Times New Roman" w:hAnsi="Times New Roman" w:cs="Times New Roman"/>
+          <w:color w:val="4472C4" w:themeColor="accent1"/>
+          <w:sz w:val="26"/>
+          <w:szCs w:val="26"/>
+        </w:rPr>
+        <w:t>Hoặc là học môn ME3191 là okay</w:t>
+      </w:r>
+    </w:p>
+    <w:p>
+      <w:pPr>
+        <w:pStyle w:val="ListParagraph"/>
+        <w:numPr>
+          <w:ilvl w:val="3"/>
+          <w:numId w:val="7"/>
+        </w:numPr>
+        <w:rPr>
+          <w:rFonts w:ascii="Times New Roman" w:hAnsi="Times New Roman" w:cs="Times New Roman"/>
+          <w:color w:val="4472C4" w:themeColor="accent1"/>
+          <w:sz w:val="26"/>
+          <w:szCs w:val="26"/>
+        </w:rPr>
+      </w:pPr>
+      <w:r>
+        <w:rPr>
+          <w:rFonts w:ascii="Times New Roman" w:hAnsi="Times New Roman" w:cs="Times New Roman"/>
+          <w:color w:val="4472C4" w:themeColor="accent1"/>
+          <w:sz w:val="26"/>
+          <w:szCs w:val="26"/>
+        </w:rPr>
+        <w:t xml:space="preserve">Hoặc là phải học cả 2 môn </w:t>
+      </w:r>
+      <w:r>
+        <w:rPr>
+          <w:rFonts w:ascii="Tahoma" w:hAnsi="Tahoma" w:cs="Tahoma"/>
+          <w:b/>
+          <w:bCs/>
+          <w:color w:val="000000"/>
+          <w:sz w:val="18"/>
+          <w:szCs w:val="18"/>
+          <w:shd w:val="clear" w:color="auto" w:fill="FFFFFF"/>
+        </w:rPr>
+        <w:t>(ME3191 hoặc ME3050) và (ME3090 hoặc ME3220)</w:t>
+      </w:r>
+    </w:p>
+    <w:p>
+      <w:pPr>
+        <w:pStyle w:val="ListParagraph"/>
+        <w:numPr>
+          <w:ilvl w:val="2"/>
+          <w:numId w:val="7"/>
+        </w:numPr>
+        <w:rPr>
+          <w:rFonts w:ascii="Times New Roman" w:hAnsi="Times New Roman" w:cs="Times New Roman"/>
+          <w:color w:val="4472C4" w:themeColor="accent1"/>
+          <w:sz w:val="26"/>
+          <w:szCs w:val="26"/>
+        </w:rPr>
+      </w:pPr>
+      <w:r>
+        <w:rPr>
+          <w:rFonts w:ascii="Times New Roman" w:hAnsi="Times New Roman" w:cs="Times New Roman"/>
+          <w:color w:val="4472C4" w:themeColor="accent1"/>
+          <w:sz w:val="26"/>
+          <w:szCs w:val="26"/>
+        </w:rPr>
+        <w:t>Vậy túm lại, em phiên dịch dấu “/” thành phép OR, và dấu “,” thành phép AND.</w:t>
+      </w:r>
+    </w:p>
+    <w:p>
+      <w:pPr>
+        <w:pStyle w:val="ListParagraph"/>
+        <w:ind w:left="1080"/>
+        <w:rPr>
+          <w:rFonts w:ascii="Times New Roman" w:hAnsi="Times New Roman" w:cs="Times New Roman"/>
+          <w:sz w:val="26"/>
+          <w:szCs w:val="26"/>
+        </w:rPr>
+      </w:pPr>
     </w:p>
     <w:p>
       <w:pPr>
@@ -2673,7 +4160,7 @@
           <w:sz w:val="32"/>
           <w:szCs w:val="32"/>
         </w:rPr>
-        <w:t>2</w:t>
+        <w:t>28</w:t>
       </w:r>
       <w:r>
         <w:rPr>
@@ -2683,7 +4170,7 @@
           <w:sz w:val="32"/>
           <w:szCs w:val="32"/>
         </w:rPr>
-        <w:t>8</w:t>
+        <w:t>/1</w:t>
       </w:r>
       <w:r>
         <w:rPr>
@@ -2693,7 +4180,7 @@
           <w:sz w:val="32"/>
           <w:szCs w:val="32"/>
         </w:rPr>
-        <w:t>/1</w:t>
+        <w:t>1</w:t>
       </w:r>
       <w:r>
         <w:rPr>
@@ -2703,16 +4190,6 @@
           <w:sz w:val="32"/>
           <w:szCs w:val="32"/>
         </w:rPr>
-        <w:t>1</w:t>
-      </w:r>
-      <w:r>
-        <w:rPr>
-          <w:rFonts w:ascii="Times New Roman" w:hAnsi="Times New Roman" w:cs="Times New Roman"/>
-          <w:b/>
-          <w:bCs/>
-          <w:sz w:val="32"/>
-          <w:szCs w:val="32"/>
-        </w:rPr>
         <w:t>/2021)</w:t>
       </w:r>
     </w:p>
@@ -2859,6 +4336,76 @@
     <w:p>
       <w:pPr>
         <w:pStyle w:val="ListParagraph"/>
+        <w:ind w:left="1080"/>
+        <w:rPr>
+          <w:rFonts w:ascii="Times New Roman" w:hAnsi="Times New Roman" w:cs="Times New Roman"/>
+          <w:color w:val="4472C4" w:themeColor="accent1"/>
+          <w:sz w:val="26"/>
+          <w:szCs w:val="26"/>
+        </w:rPr>
+      </w:pPr>
+      <w:r>
+        <w:rPr>
+          <w:rFonts w:ascii="Times New Roman" w:hAnsi="Times New Roman" w:cs="Times New Roman"/>
+          <w:color w:val="4472C4" w:themeColor="accent1"/>
+          <w:sz w:val="26"/>
+          <w:szCs w:val="26"/>
+        </w:rPr>
+        <w:t>Trả lời:</w:t>
+      </w:r>
+      <w:r>
+        <w:rPr>
+          <w:rFonts w:ascii="Times New Roman" w:hAnsi="Times New Roman" w:cs="Times New Roman"/>
+          <w:color w:val="4472C4" w:themeColor="accent1"/>
+          <w:sz w:val="26"/>
+          <w:szCs w:val="26"/>
+        </w:rPr>
+        <w:br/>
+        <w:t xml:space="preserve">Đúng rồi. Nếu học phần điều kiện bỏ trống, tức là không bị phụ thuộc </w:t>
+      </w:r>
+      <w:r>
+        <w:rPr>
+          <w:rFonts w:ascii="Times New Roman" w:hAnsi="Times New Roman" w:cs="Times New Roman"/>
+          <w:color w:val="4472C4" w:themeColor="accent1"/>
+          <w:sz w:val="26"/>
+          <w:szCs w:val="26"/>
+        </w:rPr>
+        <w:sym w:font="Wingdings" w:char="F0E0"/>
+      </w:r>
+      <w:r>
+        <w:rPr>
+          <w:rFonts w:ascii="Times New Roman" w:hAnsi="Times New Roman" w:cs="Times New Roman"/>
+          <w:color w:val="4472C4" w:themeColor="accent1"/>
+          <w:sz w:val="26"/>
+          <w:szCs w:val="26"/>
+        </w:rPr>
+        <w:t xml:space="preserve"> sinh viên có thể học môn này bất cứ lúc nào.</w:t>
+      </w:r>
+    </w:p>
+    <w:p>
+      <w:pPr>
+        <w:pStyle w:val="ListParagraph"/>
+        <w:ind w:left="1080"/>
+        <w:rPr>
+          <w:rFonts w:ascii="Times New Roman" w:hAnsi="Times New Roman" w:cs="Times New Roman"/>
+          <w:color w:val="4472C4" w:themeColor="accent1"/>
+          <w:sz w:val="26"/>
+          <w:szCs w:val="26"/>
+        </w:rPr>
+      </w:pPr>
+      <w:r>
+        <w:rPr>
+          <w:rFonts w:ascii="Times New Roman" w:hAnsi="Times New Roman" w:cs="Times New Roman"/>
+          <w:color w:val="4472C4" w:themeColor="accent1"/>
+          <w:sz w:val="26"/>
+          <w:szCs w:val="26"/>
+        </w:rPr>
+        <w:t>Thông tin trên trang sis là chính xác. Phòng đào tạo vẫn cập nhật ở đó. Vậy ta chỉ cần crawl ở đó thôi.</w:t>
+      </w:r>
+    </w:p>
+    <w:p>
+      <w:pPr>
+        <w:pStyle w:val="ListParagraph"/>
         <w:numPr>
           <w:ilvl w:val="0"/>
           <w:numId w:val="7"/>
@@ -2876,6 +4423,100 @@
           <w:szCs w:val="26"/>
         </w:rPr>
         <w:t>Việc truy xuất các học phần điều kiện theo chiều sâu khá khó khăn. Nếu sử dụng mỗi vòng lặp cho một tầng môn điều kiện thì sẽ dẫn dến thời gian thực hiện sẽ rất lâu nếu độ sâu của đồ thị có thể là ba, bốn hoặc lớn hơn (mỗi vòng lặp qua 6900 môn, độ phức tập thuật toán sẽ tăng rất nhanh với n = 3,4, …).</w:t>
+      </w:r>
+    </w:p>
+    <w:p>
+      <w:pPr>
+        <w:pStyle w:val="ListParagraph"/>
+        <w:numPr>
+          <w:ilvl w:val="0"/>
+          <w:numId w:val="7"/>
+        </w:numPr>
+        <w:rPr>
+          <w:rFonts w:ascii="Times New Roman" w:hAnsi="Times New Roman" w:cs="Times New Roman"/>
+          <w:sz w:val="26"/>
+          <w:szCs w:val="26"/>
+        </w:rPr>
+      </w:pPr>
+      <w:r>
+        <w:rPr>
+          <w:rFonts w:ascii="Times New Roman" w:hAnsi="Times New Roman" w:cs="Times New Roman"/>
+          <w:color w:val="4472C4" w:themeColor="accent1"/>
+          <w:sz w:val="26"/>
+          <w:szCs w:val="26"/>
+        </w:rPr>
+        <w:t>Trả lời:</w:t>
+      </w:r>
+      <w:r>
+        <w:rPr>
+          <w:rFonts w:ascii="Times New Roman" w:hAnsi="Times New Roman" w:cs="Times New Roman"/>
+          <w:color w:val="4472C4" w:themeColor="accent1"/>
+          <w:sz w:val="26"/>
+          <w:szCs w:val="26"/>
+        </w:rPr>
+        <w:br/>
+        <w:t xml:space="preserve">Đúng rồi. </w:t>
+      </w:r>
+      <w:r>
+        <w:rPr>
+          <w:rFonts w:ascii="Times New Roman" w:hAnsi="Times New Roman" w:cs="Times New Roman"/>
+          <w:color w:val="4472C4" w:themeColor="accent1"/>
+          <w:sz w:val="26"/>
+          <w:szCs w:val="26"/>
+        </w:rPr>
+        <w:t>Giải pháp đã ghi ở phần trả lời tuần 5. Đó là chỉ crawl 1 lần và đưa vào database.</w:t>
+      </w:r>
+      <w:r>
+        <w:rPr>
+          <w:rFonts w:ascii="Times New Roman" w:hAnsi="Times New Roman" w:cs="Times New Roman"/>
+          <w:color w:val="4472C4" w:themeColor="accent1"/>
+          <w:sz w:val="26"/>
+          <w:szCs w:val="26"/>
+        </w:rPr>
+        <w:t xml:space="preserve"> Sau đó ta chỉ cần tìm kiểm trên database</w:t>
+      </w:r>
+    </w:p>
+    <w:p>
+      <w:pPr>
+        <w:pStyle w:val="ListParagraph"/>
+        <w:ind w:left="1080"/>
+        <w:rPr>
+          <w:rFonts w:ascii="Times New Roman" w:hAnsi="Times New Roman" w:cs="Times New Roman"/>
+          <w:sz w:val="26"/>
+          <w:szCs w:val="26"/>
+        </w:rPr>
+      </w:pPr>
+      <w:r>
+        <w:rPr>
+          <w:rFonts w:ascii="Times New Roman" w:hAnsi="Times New Roman" w:cs="Times New Roman"/>
+          <w:color w:val="4472C4" w:themeColor="accent1"/>
+          <w:sz w:val="26"/>
+          <w:szCs w:val="26"/>
+        </w:rPr>
+        <w:t xml:space="preserve">Yên tâm là không có vòng lặp vô hạn, vì nếu tồn tại thì SV sẽ không ra trường được </w:t>
+      </w:r>
+      <w:r>
+        <w:rPr>
+          <mc:AlternateContent>
+            <mc:Choice Requires="w16se">
+              <w:rFonts w:ascii="Times New Roman" w:hAnsi="Times New Roman" w:cs="Times New Roman"/>
+            </mc:Choice>
+            <mc:Fallback>
+              <w:rFonts w:ascii="Segoe UI Emoji" w:eastAsia="Segoe UI Emoji" w:hAnsi="Segoe UI Emoji" w:cs="Segoe UI Emoji"/>
+            </mc:Fallback>
+          </mc:AlternateContent>
+          <w:color w:val="4472C4" w:themeColor="accent1"/>
+          <w:sz w:val="26"/>
+          <w:szCs w:val="26"/>
+        </w:rPr>
+        <mc:AlternateContent>
+          <mc:Choice Requires="w16se">
+            <w16se:symEx w16se:font="Segoe UI Emoji" w16se:char="1F60A"/>
+          </mc:Choice>
+          <mc:Fallback>
+            <w:t>😊</w:t>
+          </mc:Fallback>
+        </mc:AlternateContent>
       </w:r>
     </w:p>
     <w:p>
@@ -2973,7 +4614,7 @@
         <w:rFonts w:ascii="Times New Roman" w:eastAsiaTheme="minorHAnsi" w:hAnsi="Times New Roman" w:cs="Times New Roman" w:hint="default"/>
       </w:rPr>
     </w:lvl>
-    <w:lvl w:ilvl="1" w:tplc="FFFFFFFF" w:tentative="1">
+    <w:lvl w:ilvl="1" w:tplc="FFFFFFFF">
       <w:start w:val="1"/>
       <w:numFmt w:val="bullet"/>
       <w:lvlText w:val="o"/>
@@ -2985,7 +4626,7 @@
         <w:rFonts w:ascii="Courier New" w:hAnsi="Courier New" w:cs="Courier New" w:hint="default"/>
       </w:rPr>
     </w:lvl>
-    <w:lvl w:ilvl="2" w:tplc="FFFFFFFF" w:tentative="1">
+    <w:lvl w:ilvl="2" w:tplc="FFFFFFFF">
       <w:start w:val="1"/>
       <w:numFmt w:val="bullet"/>
       <w:lvlText w:val=""/>
@@ -2997,7 +4638,7 @@
         <w:rFonts w:ascii="Wingdings" w:hAnsi="Wingdings" w:hint="default"/>
       </w:rPr>
     </w:lvl>
-    <w:lvl w:ilvl="3" w:tplc="FFFFFFFF" w:tentative="1">
+    <w:lvl w:ilvl="3" w:tplc="FFFFFFFF">
       <w:start w:val="1"/>
       <w:numFmt w:val="bullet"/>
       <w:lvlText w:val=""/>
@@ -4094,6 +5735,95 @@
       <w:rPr>
         <w:rFonts w:ascii="Wingdings" w:hAnsi="Wingdings" w:hint="default"/>
       </w:rPr>
+    </w:lvl>
+  </w:abstractNum>
+  <w:abstractNum w:abstractNumId="11" w15:restartNumberingAfterBreak="0">
+    <w:nsid w:val="7E694A91"/>
+    <w:multiLevelType w:val="hybridMultilevel"/>
+    <w:tmpl w:val="B168802C"/>
+    <w:lvl w:ilvl="0" w:tplc="2BBE5BCA">
+      <w:start w:val="1"/>
+      <w:numFmt w:val="decimal"/>
+      <w:lvlText w:val="%1."/>
+      <w:lvlJc w:val="left"/>
+      <w:pPr>
+        <w:ind w:left="1440" w:hanging="360"/>
+      </w:pPr>
+      <w:rPr>
+        <w:rFonts w:hint="default"/>
+      </w:rPr>
+    </w:lvl>
+    <w:lvl w:ilvl="1" w:tplc="04090019" w:tentative="1">
+      <w:start w:val="1"/>
+      <w:numFmt w:val="lowerLetter"/>
+      <w:lvlText w:val="%2."/>
+      <w:lvlJc w:val="left"/>
+      <w:pPr>
+        <w:ind w:left="2160" w:hanging="360"/>
+      </w:pPr>
+    </w:lvl>
+    <w:lvl w:ilvl="2" w:tplc="0409001B" w:tentative="1">
+      <w:start w:val="1"/>
+      <w:numFmt w:val="lowerRoman"/>
+      <w:lvlText w:val="%3."/>
+      <w:lvlJc w:val="right"/>
+      <w:pPr>
+        <w:ind w:left="2880" w:hanging="180"/>
+      </w:pPr>
+    </w:lvl>
+    <w:lvl w:ilvl="3" w:tplc="0409000F" w:tentative="1">
+      <w:start w:val="1"/>
+      <w:numFmt w:val="decimal"/>
+      <w:lvlText w:val="%4."/>
+      <w:lvlJc w:val="left"/>
+      <w:pPr>
+        <w:ind w:left="3600" w:hanging="360"/>
+      </w:pPr>
+    </w:lvl>
+    <w:lvl w:ilvl="4" w:tplc="04090019" w:tentative="1">
+      <w:start w:val="1"/>
+      <w:numFmt w:val="lowerLetter"/>
+      <w:lvlText w:val="%5."/>
+      <w:lvlJc w:val="left"/>
+      <w:pPr>
+        <w:ind w:left="4320" w:hanging="360"/>
+      </w:pPr>
+    </w:lvl>
+    <w:lvl w:ilvl="5" w:tplc="0409001B" w:tentative="1">
+      <w:start w:val="1"/>
+      <w:numFmt w:val="lowerRoman"/>
+      <w:lvlText w:val="%6."/>
+      <w:lvlJc w:val="right"/>
+      <w:pPr>
+        <w:ind w:left="5040" w:hanging="180"/>
+      </w:pPr>
+    </w:lvl>
+    <w:lvl w:ilvl="6" w:tplc="0409000F" w:tentative="1">
+      <w:start w:val="1"/>
+      <w:numFmt w:val="decimal"/>
+      <w:lvlText w:val="%7."/>
+      <w:lvlJc w:val="left"/>
+      <w:pPr>
+        <w:ind w:left="5760" w:hanging="360"/>
+      </w:pPr>
+    </w:lvl>
+    <w:lvl w:ilvl="7" w:tplc="04090019" w:tentative="1">
+      <w:start w:val="1"/>
+      <w:numFmt w:val="lowerLetter"/>
+      <w:lvlText w:val="%8."/>
+      <w:lvlJc w:val="left"/>
+      <w:pPr>
+        <w:ind w:left="6480" w:hanging="360"/>
+      </w:pPr>
+    </w:lvl>
+    <w:lvl w:ilvl="8" w:tplc="0409001B" w:tentative="1">
+      <w:start w:val="1"/>
+      <w:numFmt w:val="lowerRoman"/>
+      <w:lvlText w:val="%9."/>
+      <w:lvlJc w:val="right"/>
+      <w:pPr>
+        <w:ind w:left="7200" w:hanging="180"/>
+      </w:pPr>
     </w:lvl>
   </w:abstractNum>
   <w:num w:numId="1">
@@ -4128,6 +5858,9 @@
   </w:num>
   <w:num w:numId="11">
     <w:abstractNumId w:val="10"/>
+  </w:num>
+  <w:num w:numId="12">
+    <w:abstractNumId w:val="11"/>
   </w:num>
 </w:numbering>
 </file>
@@ -4606,6 +6339,202 @@
 </w:styles>
 </file>
 
+<file path=word/ink/ink1.xml><?xml version="1.0" encoding="utf-8"?>
+<inkml:ink xmlns:inkml="http://www.w3.org/2003/InkML">
+  <inkml:definitions>
+    <inkml:context xml:id="ctx0">
+      <inkml:inkSource xml:id="inkSrc0">
+        <inkml:traceFormat>
+          <inkml:channel name="X" type="integer" min="-2.14748E9" max="2.14748E9" units="cm"/>
+          <inkml:channel name="Y" type="integer" min="-2.14748E9" max="2.14748E9" units="cm"/>
+          <inkml:channel name="F" type="integer" max="32767" units="dev"/>
+        </inkml:traceFormat>
+        <inkml:channelProperties>
+          <inkml:channelProperty channel="X" name="resolution" value="1000" units="1/cm"/>
+          <inkml:channelProperty channel="Y" name="resolution" value="1000" units="1/cm"/>
+          <inkml:channelProperty channel="F" name="resolution" value="0" units="1/dev"/>
+        </inkml:channelProperties>
+      </inkml:inkSource>
+      <inkml:timestamp xml:id="ts0" timeString="2021-12-11T09:58:08.475"/>
+    </inkml:context>
+    <inkml:brush xml:id="br0">
+      <inkml:brushProperty name="width" value="0.1" units="cm"/>
+      <inkml:brushProperty name="height" value="0.1" units="cm"/>
+      <inkml:brushProperty name="color" value="#00A0D7"/>
+    </inkml:brush>
+  </inkml:definitions>
+  <inkml:trace contextRef="#ctx0" brushRef="#br0">1 0 24575,'0'0'-8191</inkml:trace>
+</inkml:ink>
+</file>
+
+<file path=word/ink/ink2.xml><?xml version="1.0" encoding="utf-8"?>
+<inkml:ink xmlns:inkml="http://www.w3.org/2003/InkML">
+  <inkml:definitions>
+    <inkml:context xml:id="ctx0">
+      <inkml:inkSource xml:id="inkSrc0">
+        <inkml:traceFormat>
+          <inkml:channel name="X" type="integer" min="-2.14748E9" max="2.14748E9" units="cm"/>
+          <inkml:channel name="Y" type="integer" min="-2.14748E9" max="2.14748E9" units="cm"/>
+          <inkml:channel name="F" type="integer" max="32767" units="dev"/>
+        </inkml:traceFormat>
+        <inkml:channelProperties>
+          <inkml:channelProperty channel="X" name="resolution" value="1000" units="1/cm"/>
+          <inkml:channelProperty channel="Y" name="resolution" value="1000" units="1/cm"/>
+          <inkml:channelProperty channel="F" name="resolution" value="0" units="1/dev"/>
+        </inkml:channelProperties>
+      </inkml:inkSource>
+      <inkml:timestamp xml:id="ts0" timeString="2021-12-11T09:57:50.839"/>
+    </inkml:context>
+    <inkml:brush xml:id="br0">
+      <inkml:brushProperty name="width" value="0.1" units="cm"/>
+      <inkml:brushProperty name="height" value="0.1" units="cm"/>
+      <inkml:brushProperty name="color" value="#E71224"/>
+    </inkml:brush>
+  </inkml:definitions>
+  <inkml:trace contextRef="#ctx0" brushRef="#br0">331 0 24575,'-14'0'0,"-8"5"0,-6 1 0,-6 4 0,-12 5 0,-6 0 0,0-2 0,6-4 0,9-3-8191</inkml:trace>
+</inkml:ink>
+</file>
+
+<file path=word/ink/ink3.xml><?xml version="1.0" encoding="utf-8"?>
+<inkml:ink xmlns:inkml="http://www.w3.org/2003/InkML">
+  <inkml:definitions>
+    <inkml:context xml:id="ctx0">
+      <inkml:inkSource xml:id="inkSrc0">
+        <inkml:traceFormat>
+          <inkml:channel name="X" type="integer" min="-2.14748E9" max="2.14748E9" units="cm"/>
+          <inkml:channel name="Y" type="integer" min="-2.14748E9" max="2.14748E9" units="cm"/>
+          <inkml:channel name="F" type="integer" max="32767" units="dev"/>
+        </inkml:traceFormat>
+        <inkml:channelProperties>
+          <inkml:channelProperty channel="X" name="resolution" value="1000" units="1/cm"/>
+          <inkml:channelProperty channel="Y" name="resolution" value="1000" units="1/cm"/>
+          <inkml:channelProperty channel="F" name="resolution" value="0" units="1/dev"/>
+        </inkml:channelProperties>
+      </inkml:inkSource>
+      <inkml:timestamp xml:id="ts0" timeString="2021-12-11T09:57:52.515"/>
+    </inkml:context>
+    <inkml:brush xml:id="br0">
+      <inkml:brushProperty name="width" value="0.1" units="cm"/>
+      <inkml:brushProperty name="height" value="0.1" units="cm"/>
+      <inkml:brushProperty name="color" value="#E71224"/>
+    </inkml:brush>
+  </inkml:definitions>
+  <inkml:trace contextRef="#ctx0" brushRef="#br0">1347 1 24575,'-21'0'0,"-50"-1"0,-1 3 0,-139 23 0,-143 48 0,215-31 0,0 0 0,68-25-455,2 4 0,-108 46 0,155-56-6371</inkml:trace>
+</inkml:ink>
+</file>
+
+<file path=word/ink/ink4.xml><?xml version="1.0" encoding="utf-8"?>
+<inkml:ink xmlns:inkml="http://www.w3.org/2003/InkML">
+  <inkml:definitions>
+    <inkml:context xml:id="ctx0">
+      <inkml:inkSource xml:id="inkSrc0">
+        <inkml:traceFormat>
+          <inkml:channel name="X" type="integer" min="-2.14748E9" max="2.14748E9" units="cm"/>
+          <inkml:channel name="Y" type="integer" min="-2.14748E9" max="2.14748E9" units="cm"/>
+          <inkml:channel name="F" type="integer" max="32767" units="dev"/>
+        </inkml:traceFormat>
+        <inkml:channelProperties>
+          <inkml:channelProperty channel="X" name="resolution" value="1000" units="1/cm"/>
+          <inkml:channelProperty channel="Y" name="resolution" value="1000" units="1/cm"/>
+          <inkml:channelProperty channel="F" name="resolution" value="0" units="1/dev"/>
+        </inkml:channelProperties>
+      </inkml:inkSource>
+      <inkml:timestamp xml:id="ts0" timeString="2021-12-11T09:57:54.859"/>
+    </inkml:context>
+    <inkml:brush xml:id="br0">
+      <inkml:brushProperty name="width" value="0.1" units="cm"/>
+      <inkml:brushProperty name="height" value="0.1" units="cm"/>
+      <inkml:brushProperty name="color" value="#E71224"/>
+    </inkml:brush>
+  </inkml:definitions>
+  <inkml:trace contextRef="#ctx0" brushRef="#br0">955 32 24575,'-145'-2'0,"-160"5"0,286 0 0,0 0 0,0 1 0,1 1 0,-1 1 0,1 1 0,0 0 0,1 1 0,0 1 0,-31 22 0,17-8 0,2 1 0,0 1 0,1 2 0,-24 30 0,35-36 0,1 0 0,1 0 0,1 1 0,1 1 0,0 1 0,-10 30 0,20-45 0,1-1 0,-1 1 0,2-1 0,-1 1 0,1 0 0,1 0 0,0-1 0,0 1 0,3 16 0,-2-19 0,0 0 0,1-1 0,0 1 0,1-1 0,-1 0 0,1 0 0,0 0 0,0 0 0,1 0 0,-1-1 0,1 1 0,0-1 0,0 0 0,1 0 0,-1 0 0,7 3 0,3 1 0,-1-2 0,1 0 0,0-1 0,0 0 0,25 5 0,19 6 0,-32-9 0,2-1 0,-1-2 0,0 0 0,38 0 0,13 1 0,-2 4 0,0-4 0,91-4 0,-152-3 0,-1-1 0,1 0 0,-1-1 0,1-1 0,-1 0 0,18-10 0,79-48 0,-83 46 0,22-17 0,79-70 0,-67 51 0,-35 30 0,-1-1 0,34-41 0,-51 54 0,0 0 0,-1-1 0,-1 0 0,0 0 0,0-1 0,-1 1 0,-1-2 0,8-26 0,-12 36 0,-1 0 0,0 0 0,0 0 0,0 0 0,0 0 0,-1 0 0,1 0 0,-1 0 0,0 0 0,0 0 0,-1 0 0,1 0 0,-1 1 0,0-1 0,0 1 0,0-1 0,0 1 0,-1 0 0,1 0 0,-1 0 0,0 0 0,0 0 0,0 0 0,0 1 0,0 0 0,-6-3 0,-9-6 0,-2 1 0,1 0 0,-38-11 0,28 11 0,7 2 0,0 2 0,-1 0 0,0 2 0,0 0 0,-27 0 0,-120 6 0,60 1 0,90-2-455,1 1 0,-31 6 0,21-2-6371</inkml:trace>
+</inkml:ink>
+</file>
+
+<file path=word/ink/ink5.xml><?xml version="1.0" encoding="utf-8"?>
+<inkml:ink xmlns:inkml="http://www.w3.org/2003/InkML">
+  <inkml:definitions>
+    <inkml:context xml:id="ctx0">
+      <inkml:inkSource xml:id="inkSrc0">
+        <inkml:traceFormat>
+          <inkml:channel name="X" type="integer" min="-2.14748E9" max="2.14748E9" units="cm"/>
+          <inkml:channel name="Y" type="integer" min="-2.14748E9" max="2.14748E9" units="cm"/>
+          <inkml:channel name="F" type="integer" max="32767" units="dev"/>
+        </inkml:traceFormat>
+        <inkml:channelProperties>
+          <inkml:channelProperty channel="X" name="resolution" value="1000" units="1/cm"/>
+          <inkml:channelProperty channel="Y" name="resolution" value="1000" units="1/cm"/>
+          <inkml:channelProperty channel="F" name="resolution" value="0" units="1/dev"/>
+        </inkml:channelProperties>
+      </inkml:inkSource>
+      <inkml:timestamp xml:id="ts0" timeString="2021-12-11T09:57:56.575"/>
+    </inkml:context>
+    <inkml:brush xml:id="br0">
+      <inkml:brushProperty name="width" value="0.1" units="cm"/>
+      <inkml:brushProperty name="height" value="0.1" units="cm"/>
+      <inkml:brushProperty name="color" value="#E71224"/>
+    </inkml:brush>
+  </inkml:definitions>
+  <inkml:trace contextRef="#ctx0" brushRef="#br0">108 0 24575,'-2'23'0,"-1"0"0,-1 0 0,-1-1 0,-1 1 0,-1-1 0,-1-1 0,-11 24 0,10-26 0,0 0 0,2 0 0,0 0 0,2 1 0,0 0 0,1 0 0,1 0 0,1 0 0,0 28 0,2-45 0,1-1 0,-1 1 0,1 0 0,0-1 0,0 1 0,0-1 0,0 1 0,0-1 0,0 0 0,1 1 0,-1-1 0,1 0 0,0 0 0,0 0 0,-1 0 0,1 0 0,0-1 0,1 1 0,-1-1 0,0 1 0,0-1 0,5 3 0,5 0 0,0 0 0,0 0 0,22 3 0,-5 0 0,50 9 0,124 12 0,-21-6 0,-138-12-1365,-12 0-5461</inkml:trace>
+</inkml:ink>
+</file>
+
+<file path=word/ink/ink6.xml><?xml version="1.0" encoding="utf-8"?>
+<inkml:ink xmlns:inkml="http://www.w3.org/2003/InkML">
+  <inkml:definitions>
+    <inkml:context xml:id="ctx0">
+      <inkml:inkSource xml:id="inkSrc0">
+        <inkml:traceFormat>
+          <inkml:channel name="X" type="integer" min="-2.14748E9" max="2.14748E9" units="cm"/>
+          <inkml:channel name="Y" type="integer" min="-2.14748E9" max="2.14748E9" units="cm"/>
+          <inkml:channel name="F" type="integer" max="32767" units="dev"/>
+        </inkml:traceFormat>
+        <inkml:channelProperties>
+          <inkml:channelProperty channel="X" name="resolution" value="1000" units="1/cm"/>
+          <inkml:channelProperty channel="Y" name="resolution" value="1000" units="1/cm"/>
+          <inkml:channelProperty channel="F" name="resolution" value="0" units="1/dev"/>
+        </inkml:channelProperties>
+      </inkml:inkSource>
+      <inkml:timestamp xml:id="ts0" timeString="2021-12-11T09:58:04.769"/>
+    </inkml:context>
+    <inkml:brush xml:id="br0">
+      <inkml:brushProperty name="width" value="0.1" units="cm"/>
+      <inkml:brushProperty name="height" value="0.1" units="cm"/>
+      <inkml:brushProperty name="color" value="#00A0D7"/>
+    </inkml:brush>
+  </inkml:definitions>
+  <inkml:trace contextRef="#ctx0" brushRef="#br0">161 0 24575,'-2'114'0,"-17"115"0,-26 3 0,14-90 0,25-118 23,-1 0 1,-10 24-1,10-32-262,1 0-1,1 1 1,0 0 0,1 0 0,-3 30 0</inkml:trace>
+</inkml:ink>
+</file>
+
+<file path=word/ink/ink7.xml><?xml version="1.0" encoding="utf-8"?>
+<inkml:ink xmlns:inkml="http://www.w3.org/2003/InkML">
+  <inkml:definitions>
+    <inkml:context xml:id="ctx0">
+      <inkml:inkSource xml:id="inkSrc0">
+        <inkml:traceFormat>
+          <inkml:channel name="X" type="integer" min="-2.14748E9" max="2.14748E9" units="cm"/>
+          <inkml:channel name="Y" type="integer" min="-2.14748E9" max="2.14748E9" units="cm"/>
+          <inkml:channel name="F" type="integer" max="32767" units="dev"/>
+        </inkml:traceFormat>
+        <inkml:channelProperties>
+          <inkml:channelProperty channel="X" name="resolution" value="1000" units="1/cm"/>
+          <inkml:channelProperty channel="Y" name="resolution" value="1000" units="1/cm"/>
+          <inkml:channelProperty channel="F" name="resolution" value="0" units="1/dev"/>
+        </inkml:channelProperties>
+      </inkml:inkSource>
+      <inkml:timestamp xml:id="ts0" timeString="2021-12-11T09:58:06.421"/>
+    </inkml:context>
+    <inkml:brush xml:id="br0">
+      <inkml:brushProperty name="width" value="0.1" units="cm"/>
+      <inkml:brushProperty name="height" value="0.1" units="cm"/>
+      <inkml:brushProperty name="color" value="#00A0D7"/>
+    </inkml:brush>
+  </inkml:definitions>
+  <inkml:trace contextRef="#ctx0" brushRef="#br0">240 0 24575,'-16'20'0,"0"1"0,2 1 0,0 0 0,2 0 0,0 2 0,2-1 0,-10 33 0,6-21 0,-5 20 0,2 0 0,2 1 0,-14 110 0,23-55 0,4-65 0,-10 71 0,7-81-455,1 0 0,2 48 0,2-61-6371</inkml:trace>
+</inkml:ink>
+</file>
+
 <file path=word/theme/theme1.xml><?xml version="1.0" encoding="utf-8"?>
 <a:theme xmlns:a="http://schemas.openxmlformats.org/drawingml/2006/main" name="Chủ đề Office">
   <a:themeElements>

</xml_diff>

<commit_message>
chinh bao cao, ve so do quan he
</commit_message>
<xml_diff>
--- a/Report.docx
+++ b/Report.docx
@@ -584,6 +584,63 @@
           <w:szCs w:val="26"/>
         </w:rPr>
         <w:t xml:space="preserve"> result.csv</w:t>
+      </w:r>
+    </w:p>
+    <w:p>
+      <w:pPr>
+        <w:pStyle w:val="ListParagraph"/>
+        <w:numPr>
+          <w:ilvl w:val="0"/>
+          <w:numId w:val="2"/>
+        </w:numPr>
+        <w:rPr>
+          <w:rFonts w:ascii="Times New Roman" w:hAnsi="Times New Roman" w:cs="Times New Roman"/>
+          <w:sz w:val="26"/>
+          <w:szCs w:val="26"/>
+        </w:rPr>
+      </w:pPr>
+      <w:r>
+        <w:rPr>
+          <w:rFonts w:ascii="Times New Roman" w:hAnsi="Times New Roman" w:cs="Times New Roman"/>
+          <w:sz w:val="26"/>
+          <w:szCs w:val="26"/>
+        </w:rPr>
+        <w:t xml:space="preserve">Nếu chưa cài </w:t>
+      </w:r>
+      <w:r>
+        <w:rPr>
+          <w:rFonts w:ascii="Times New Roman" w:hAnsi="Times New Roman" w:cs="Times New Roman"/>
+          <w:sz w:val="26"/>
+          <w:szCs w:val="26"/>
+        </w:rPr>
+        <w:t>PATH cho scrapy thì sử dụng lệnh sau:</w:t>
+      </w:r>
+    </w:p>
+    <w:p>
+      <w:pPr>
+        <w:pStyle w:val="ListParagraph"/>
+        <w:ind w:left="1080"/>
+        <w:rPr>
+          <w:rFonts w:ascii="Times New Roman" w:hAnsi="Times New Roman" w:cs="Times New Roman"/>
+          <w:b/>
+          <w:bCs/>
+          <w:i/>
+          <w:iCs/>
+          <w:sz w:val="26"/>
+          <w:szCs w:val="26"/>
+        </w:rPr>
+      </w:pPr>
+      <w:r>
+        <w:rPr>
+          <w:rFonts w:ascii="Times New Roman" w:hAnsi="Times New Roman" w:cs="Times New Roman"/>
+          <w:b/>
+          <w:bCs/>
+          <w:i/>
+          <w:iCs/>
+          <w:sz w:val="26"/>
+          <w:szCs w:val="26"/>
+        </w:rPr>
+        <w:t>python -m scrapy crawl course -O result.csv</w:t>
       </w:r>
     </w:p>
     <w:p>
@@ -1560,6 +1617,8 @@
       <w:r>
         <w:rPr>
           <w:rFonts w:ascii="Times New Roman" w:hAnsi="Times New Roman" w:cs="Times New Roman"/>
+          <w:b/>
+          <w:bCs/>
           <w:i/>
           <w:iCs/>
           <w:sz w:val="26"/>
@@ -1597,6 +1656,62 @@
           <w:sz w:val="26"/>
           <w:szCs w:val="26"/>
         </w:rPr>
+        <w:t xml:space="preserve">Nếu chưa cài PATH môi trường, sử dụng câu lệnh: </w:t>
+      </w:r>
+      <w:r>
+        <w:rPr>
+          <w:rFonts w:ascii="Times New Roman" w:hAnsi="Times New Roman" w:cs="Times New Roman"/>
+          <w:b/>
+          <w:bCs/>
+          <w:i/>
+          <w:iCs/>
+          <w:sz w:val="26"/>
+          <w:szCs w:val="26"/>
+        </w:rPr>
+        <w:t>python -m pydoc -w crawl_courses_list.py</w:t>
+      </w:r>
+      <w:r>
+        <w:rPr>
+          <w:rFonts w:ascii="Times New Roman" w:hAnsi="Times New Roman" w:cs="Times New Roman"/>
+          <w:b/>
+          <w:bCs/>
+          <w:i/>
+          <w:iCs/>
+          <w:sz w:val="26"/>
+          <w:szCs w:val="26"/>
+        </w:rPr>
+        <w:t xml:space="preserve"> </w:t>
+      </w:r>
+      <w:r>
+        <w:rPr>
+          <w:rFonts w:ascii="Times New Roman" w:hAnsi="Times New Roman" w:cs="Times New Roman"/>
+          <w:sz w:val="26"/>
+          <w:szCs w:val="26"/>
+        </w:rPr>
+        <w:t>để gender ra file html.</w:t>
+      </w:r>
+    </w:p>
+    <w:p>
+      <w:pPr>
+        <w:pStyle w:val="ListParagraph"/>
+        <w:numPr>
+          <w:ilvl w:val="0"/>
+          <w:numId w:val="5"/>
+        </w:numPr>
+        <w:rPr>
+          <w:rFonts w:ascii="Times New Roman" w:hAnsi="Times New Roman" w:cs="Times New Roman"/>
+          <w:i/>
+          <w:iCs/>
+          <w:sz w:val="26"/>
+          <w:szCs w:val="26"/>
+        </w:rPr>
+      </w:pPr>
+      <w:r>
+        <w:rPr>
+          <w:rFonts w:ascii="Times New Roman" w:hAnsi="Times New Roman" w:cs="Times New Roman"/>
+          <w:sz w:val="26"/>
+          <w:szCs w:val="26"/>
+        </w:rPr>
         <w:t>Mở file html bằng trình duyệt để có kết quả.</w:t>
       </w:r>
     </w:p>
@@ -1849,6 +1964,7 @@
           <w:sz w:val="26"/>
           <w:szCs w:val="26"/>
         </w:rPr>
+        <w:lastRenderedPageBreak/>
         <w:t>Hướng giải quyết:</w:t>
       </w:r>
     </w:p>
@@ -1871,7 +1987,6 @@
           <w:sz w:val="26"/>
           <w:szCs w:val="26"/>
         </w:rPr>
-        <w:lastRenderedPageBreak/>
         <w:t>Em sẽ tìm hiểu thêm cách vẽ trên nhiều dòng của graphviz để bố cục được đẹp hơn.</w:t>
       </w:r>
     </w:p>
@@ -3161,6 +3276,9 @@
         </w:rPr>
       </w:pPr>
       <w:r>
+        <w:rPr>
+          <w:noProof/>
+        </w:rPr>
         <w:drawing>
           <wp:inline distT="0" distB="0" distL="0" distR="0" wp14:anchorId="323E4DCF" wp14:editId="2CB67463">
             <wp:extent cx="5943600" cy="397510"/>

</xml_diff>